<commit_message>
Added ERD, changed design doc, deleted old design doc
</commit_message>
<xml_diff>
--- a/documentation/Nick_Mark_SchedU_design.docx
+++ b/documentation/Nick_Mark_SchedU_design.docx
@@ -1,6 +1,6 @@
 
 <file path=word/document.xml><?xml version="1.0" encoding="utf-8"?>
-<w:document xmlns:wpc="http://schemas.microsoft.com/office/word/2010/wordprocessingCanvas" xmlns:mo="http://schemas.microsoft.com/office/mac/office/2008/main" xmlns:mc="http://schemas.openxmlformats.org/markup-compatibility/2006" xmlns:mv="urn:schemas-microsoft-com:mac:vml" xmlns:o="urn:schemas-microsoft-com:office:office" xmlns:r="http://schemas.openxmlformats.org/officeDocument/2006/relationships" xmlns:m="http://schemas.openxmlformats.org/officeDocument/2006/math" xmlns:v="urn:schemas-microsoft-com:vml" xmlns:wp14="http://schemas.microsoft.com/office/word/2010/wordprocessingDrawing" xmlns:wp="http://schemas.openxmlformats.org/drawingml/2006/wordprocessingDrawing" xmlns:w10="urn:schemas-microsoft-com:office:word" xmlns:w="http://schemas.openxmlformats.org/wordprocessingml/2006/main" xmlns:w14="http://schemas.microsoft.com/office/word/2010/wordml" xmlns:wpg="http://schemas.microsoft.com/office/word/2010/wordprocessingGroup" xmlns:wpi="http://schemas.microsoft.com/office/word/2010/wordprocessingInk" xmlns:wne="http://schemas.microsoft.com/office/word/2006/wordml" xmlns:wps="http://schemas.microsoft.com/office/word/2010/wordprocessingShape" mc:Ignorable="w14 wp14">
+<w:document xmlns:wpc="http://schemas.microsoft.com/office/word/2010/wordprocessingCanvas" xmlns:mc="http://schemas.openxmlformats.org/markup-compatibility/2006" xmlns:o="urn:schemas-microsoft-com:office:office" xmlns:r="http://schemas.openxmlformats.org/officeDocument/2006/relationships" xmlns:m="http://schemas.openxmlformats.org/officeDocument/2006/math" xmlns:v="urn:schemas-microsoft-com:vml" xmlns:wp14="http://schemas.microsoft.com/office/word/2010/wordprocessingDrawing" xmlns:wp="http://schemas.openxmlformats.org/drawingml/2006/wordprocessingDrawing" xmlns:w10="urn:schemas-microsoft-com:office:word" xmlns:w="http://schemas.openxmlformats.org/wordprocessingml/2006/main" xmlns:w14="http://schemas.microsoft.com/office/word/2010/wordml" xmlns:wpg="http://schemas.microsoft.com/office/word/2010/wordprocessingGroup" xmlns:wpi="http://schemas.microsoft.com/office/word/2010/wordprocessingInk" xmlns:wne="http://schemas.microsoft.com/office/word/2006/wordml" xmlns:wps="http://schemas.microsoft.com/office/word/2010/wordprocessingShape" mc:Ignorable="w14 wp14">
   <w:body>
     <w:p>
       <w:pPr>
@@ -66,9 +66,6 @@
             <w:rPr>
               <w:rFonts w:eastAsiaTheme="minorEastAsia"/>
               <w:noProof/>
-              <w:sz w:val="24"/>
-              <w:szCs w:val="24"/>
-              <w:lang w:eastAsia="ja-JP"/>
             </w:rPr>
           </w:pPr>
           <w:r>
@@ -80,53 +77,63 @@
           <w:r>
             <w:fldChar w:fldCharType="separate"/>
           </w:r>
-          <w:r>
-            <w:rPr>
-              <w:noProof/>
-            </w:rPr>
-            <w:t>Overview</w:t>
-          </w:r>
-          <w:r>
-            <w:rPr>
-              <w:noProof/>
-            </w:rPr>
-            <w:tab/>
-          </w:r>
-          <w:r>
-            <w:rPr>
-              <w:noProof/>
-            </w:rPr>
-            <w:fldChar w:fldCharType="begin"/>
-          </w:r>
-          <w:r>
-            <w:rPr>
-              <w:noProof/>
-            </w:rPr>
-            <w:instrText xml:space="preserve"> PAGEREF _Toc204270841 \h </w:instrText>
-          </w:r>
-          <w:r>
-            <w:rPr>
-              <w:noProof/>
-            </w:rPr>
-          </w:r>
-          <w:r>
-            <w:rPr>
-              <w:noProof/>
-            </w:rPr>
-            <w:fldChar w:fldCharType="separate"/>
-          </w:r>
-          <w:r>
-            <w:rPr>
-              <w:noProof/>
-            </w:rPr>
-            <w:t>2</w:t>
-          </w:r>
-          <w:r>
-            <w:rPr>
-              <w:noProof/>
-            </w:rPr>
-            <w:fldChar w:fldCharType="end"/>
-          </w:r>
+          <w:hyperlink w:anchor="_Toc330456511" w:history="1">
+            <w:r>
+              <w:rPr>
+                <w:rStyle w:val="Hyperlink"/>
+                <w:noProof/>
+              </w:rPr>
+              <w:t>Overview</w:t>
+            </w:r>
+            <w:r>
+              <w:rPr>
+                <w:noProof/>
+                <w:webHidden/>
+              </w:rPr>
+              <w:tab/>
+            </w:r>
+            <w:r>
+              <w:rPr>
+                <w:noProof/>
+                <w:webHidden/>
+              </w:rPr>
+              <w:fldChar w:fldCharType="begin"/>
+            </w:r>
+            <w:r>
+              <w:rPr>
+                <w:noProof/>
+                <w:webHidden/>
+              </w:rPr>
+              <w:instrText xml:space="preserve"> PAGEREF _Toc330456511 \h </w:instrText>
+            </w:r>
+            <w:r>
+              <w:rPr>
+                <w:noProof/>
+                <w:webHidden/>
+              </w:rPr>
+            </w:r>
+            <w:r>
+              <w:rPr>
+                <w:noProof/>
+                <w:webHidden/>
+              </w:rPr>
+              <w:fldChar w:fldCharType="separate"/>
+            </w:r>
+            <w:r>
+              <w:rPr>
+                <w:noProof/>
+                <w:webHidden/>
+              </w:rPr>
+              <w:t>3</w:t>
+            </w:r>
+            <w:r>
+              <w:rPr>
+                <w:noProof/>
+                <w:webHidden/>
+              </w:rPr>
+              <w:fldChar w:fldCharType="end"/>
+            </w:r>
+          </w:hyperlink>
         </w:p>
         <w:p>
           <w:pPr>
@@ -137,58 +144,65 @@
             <w:rPr>
               <w:rFonts w:eastAsiaTheme="minorEastAsia"/>
               <w:noProof/>
-              <w:sz w:val="24"/>
-              <w:szCs w:val="24"/>
-              <w:lang w:eastAsia="ja-JP"/>
             </w:rPr>
           </w:pPr>
-          <w:r>
-            <w:rPr>
-              <w:noProof/>
-            </w:rPr>
-            <w:t>Purpose</w:t>
-          </w:r>
-          <w:r>
-            <w:rPr>
-              <w:noProof/>
-            </w:rPr>
-            <w:tab/>
-          </w:r>
-          <w:r>
-            <w:rPr>
-              <w:noProof/>
-            </w:rPr>
-            <w:fldChar w:fldCharType="begin"/>
-          </w:r>
-          <w:r>
-            <w:rPr>
-              <w:noProof/>
-            </w:rPr>
-            <w:instrText xml:space="preserve"> PAGEREF _Toc204270842 \h </w:instrText>
-          </w:r>
-          <w:r>
-            <w:rPr>
-              <w:noProof/>
-            </w:rPr>
-          </w:r>
-          <w:r>
-            <w:rPr>
-              <w:noProof/>
-            </w:rPr>
-            <w:fldChar w:fldCharType="separate"/>
-          </w:r>
-          <w:r>
-            <w:rPr>
-              <w:noProof/>
-            </w:rPr>
-            <w:t>2</w:t>
-          </w:r>
-          <w:r>
-            <w:rPr>
-              <w:noProof/>
-            </w:rPr>
-            <w:fldChar w:fldCharType="end"/>
-          </w:r>
+          <w:hyperlink w:anchor="_Toc330456512" w:history="1">
+            <w:r>
+              <w:rPr>
+                <w:rStyle w:val="Hyperlink"/>
+                <w:noProof/>
+              </w:rPr>
+              <w:t>Purpose</w:t>
+            </w:r>
+            <w:r>
+              <w:rPr>
+                <w:noProof/>
+                <w:webHidden/>
+              </w:rPr>
+              <w:tab/>
+            </w:r>
+            <w:r>
+              <w:rPr>
+                <w:noProof/>
+                <w:webHidden/>
+              </w:rPr>
+              <w:fldChar w:fldCharType="begin"/>
+            </w:r>
+            <w:r>
+              <w:rPr>
+                <w:noProof/>
+                <w:webHidden/>
+              </w:rPr>
+              <w:instrText xml:space="preserve"> PAGEREF _Toc330456512 \h </w:instrText>
+            </w:r>
+            <w:r>
+              <w:rPr>
+                <w:noProof/>
+                <w:webHidden/>
+              </w:rPr>
+            </w:r>
+            <w:r>
+              <w:rPr>
+                <w:noProof/>
+                <w:webHidden/>
+              </w:rPr>
+              <w:fldChar w:fldCharType="separate"/>
+            </w:r>
+            <w:r>
+              <w:rPr>
+                <w:noProof/>
+                <w:webHidden/>
+              </w:rPr>
+              <w:t>3</w:t>
+            </w:r>
+            <w:r>
+              <w:rPr>
+                <w:noProof/>
+                <w:webHidden/>
+              </w:rPr>
+              <w:fldChar w:fldCharType="end"/>
+            </w:r>
+          </w:hyperlink>
         </w:p>
         <w:p>
           <w:pPr>
@@ -199,58 +213,65 @@
             <w:rPr>
               <w:rFonts w:eastAsiaTheme="minorEastAsia"/>
               <w:noProof/>
-              <w:sz w:val="24"/>
-              <w:szCs w:val="24"/>
-              <w:lang w:eastAsia="ja-JP"/>
             </w:rPr>
           </w:pPr>
-          <w:r>
-            <w:rPr>
-              <w:noProof/>
-            </w:rPr>
-            <w:t>Target Audience</w:t>
-          </w:r>
-          <w:r>
-            <w:rPr>
-              <w:noProof/>
-            </w:rPr>
-            <w:tab/>
-          </w:r>
-          <w:r>
-            <w:rPr>
-              <w:noProof/>
-            </w:rPr>
-            <w:fldChar w:fldCharType="begin"/>
-          </w:r>
-          <w:r>
-            <w:rPr>
-              <w:noProof/>
-            </w:rPr>
-            <w:instrText xml:space="preserve"> PAGEREF _Toc204270843 \h </w:instrText>
-          </w:r>
-          <w:r>
-            <w:rPr>
-              <w:noProof/>
-            </w:rPr>
-          </w:r>
-          <w:r>
-            <w:rPr>
-              <w:noProof/>
-            </w:rPr>
-            <w:fldChar w:fldCharType="separate"/>
-          </w:r>
-          <w:r>
-            <w:rPr>
-              <w:noProof/>
-            </w:rPr>
-            <w:t>2</w:t>
-          </w:r>
-          <w:r>
-            <w:rPr>
-              <w:noProof/>
-            </w:rPr>
-            <w:fldChar w:fldCharType="end"/>
-          </w:r>
+          <w:hyperlink w:anchor="_Toc330456513" w:history="1">
+            <w:r>
+              <w:rPr>
+                <w:rStyle w:val="Hyperlink"/>
+                <w:noProof/>
+              </w:rPr>
+              <w:t>Target Audience</w:t>
+            </w:r>
+            <w:r>
+              <w:rPr>
+                <w:noProof/>
+                <w:webHidden/>
+              </w:rPr>
+              <w:tab/>
+            </w:r>
+            <w:r>
+              <w:rPr>
+                <w:noProof/>
+                <w:webHidden/>
+              </w:rPr>
+              <w:fldChar w:fldCharType="begin"/>
+            </w:r>
+            <w:r>
+              <w:rPr>
+                <w:noProof/>
+                <w:webHidden/>
+              </w:rPr>
+              <w:instrText xml:space="preserve"> PAGEREF _Toc330456513 \h </w:instrText>
+            </w:r>
+            <w:r>
+              <w:rPr>
+                <w:noProof/>
+                <w:webHidden/>
+              </w:rPr>
+            </w:r>
+            <w:r>
+              <w:rPr>
+                <w:noProof/>
+                <w:webHidden/>
+              </w:rPr>
+              <w:fldChar w:fldCharType="separate"/>
+            </w:r>
+            <w:r>
+              <w:rPr>
+                <w:noProof/>
+                <w:webHidden/>
+              </w:rPr>
+              <w:t>3</w:t>
+            </w:r>
+            <w:r>
+              <w:rPr>
+                <w:noProof/>
+                <w:webHidden/>
+              </w:rPr>
+              <w:fldChar w:fldCharType="end"/>
+            </w:r>
+          </w:hyperlink>
         </w:p>
         <w:p>
           <w:pPr>
@@ -261,58 +282,65 @@
             <w:rPr>
               <w:rFonts w:eastAsiaTheme="minorEastAsia"/>
               <w:noProof/>
-              <w:sz w:val="24"/>
-              <w:szCs w:val="24"/>
-              <w:lang w:eastAsia="ja-JP"/>
             </w:rPr>
           </w:pPr>
-          <w:r>
-            <w:rPr>
-              <w:noProof/>
-            </w:rPr>
-            <w:t>Business Requirements</w:t>
-          </w:r>
-          <w:r>
-            <w:rPr>
-              <w:noProof/>
-            </w:rPr>
-            <w:tab/>
-          </w:r>
-          <w:r>
-            <w:rPr>
-              <w:noProof/>
-            </w:rPr>
-            <w:fldChar w:fldCharType="begin"/>
-          </w:r>
-          <w:r>
-            <w:rPr>
-              <w:noProof/>
-            </w:rPr>
-            <w:instrText xml:space="preserve"> PAGEREF _Toc204270844 \h </w:instrText>
-          </w:r>
-          <w:r>
-            <w:rPr>
-              <w:noProof/>
-            </w:rPr>
-          </w:r>
-          <w:r>
-            <w:rPr>
-              <w:noProof/>
-            </w:rPr>
-            <w:fldChar w:fldCharType="separate"/>
-          </w:r>
-          <w:r>
-            <w:rPr>
-              <w:noProof/>
-            </w:rPr>
-            <w:t>3</w:t>
-          </w:r>
-          <w:r>
-            <w:rPr>
-              <w:noProof/>
-            </w:rPr>
-            <w:fldChar w:fldCharType="end"/>
-          </w:r>
+          <w:hyperlink w:anchor="_Toc330456514" w:history="1">
+            <w:r>
+              <w:rPr>
+                <w:rStyle w:val="Hyperlink"/>
+                <w:noProof/>
+              </w:rPr>
+              <w:t>Business Requirements</w:t>
+            </w:r>
+            <w:r>
+              <w:rPr>
+                <w:noProof/>
+                <w:webHidden/>
+              </w:rPr>
+              <w:tab/>
+            </w:r>
+            <w:r>
+              <w:rPr>
+                <w:noProof/>
+                <w:webHidden/>
+              </w:rPr>
+              <w:fldChar w:fldCharType="begin"/>
+            </w:r>
+            <w:r>
+              <w:rPr>
+                <w:noProof/>
+                <w:webHidden/>
+              </w:rPr>
+              <w:instrText xml:space="preserve"> PAGEREF _Toc330456514 \h </w:instrText>
+            </w:r>
+            <w:r>
+              <w:rPr>
+                <w:noProof/>
+                <w:webHidden/>
+              </w:rPr>
+            </w:r>
+            <w:r>
+              <w:rPr>
+                <w:noProof/>
+                <w:webHidden/>
+              </w:rPr>
+              <w:fldChar w:fldCharType="separate"/>
+            </w:r>
+            <w:r>
+              <w:rPr>
+                <w:noProof/>
+                <w:webHidden/>
+              </w:rPr>
+              <w:t>4</w:t>
+            </w:r>
+            <w:r>
+              <w:rPr>
+                <w:noProof/>
+                <w:webHidden/>
+              </w:rPr>
+              <w:fldChar w:fldCharType="end"/>
+            </w:r>
+          </w:hyperlink>
         </w:p>
         <w:p>
           <w:pPr>
@@ -323,58 +351,65 @@
             <w:rPr>
               <w:rFonts w:eastAsiaTheme="minorEastAsia"/>
               <w:noProof/>
-              <w:sz w:val="24"/>
-              <w:szCs w:val="24"/>
-              <w:lang w:eastAsia="ja-JP"/>
             </w:rPr>
           </w:pPr>
-          <w:r>
-            <w:rPr>
-              <w:noProof/>
-            </w:rPr>
-            <w:t>Classes</w:t>
-          </w:r>
-          <w:r>
-            <w:rPr>
-              <w:noProof/>
-            </w:rPr>
-            <w:tab/>
-          </w:r>
-          <w:r>
-            <w:rPr>
-              <w:noProof/>
-            </w:rPr>
-            <w:fldChar w:fldCharType="begin"/>
-          </w:r>
-          <w:r>
-            <w:rPr>
-              <w:noProof/>
-            </w:rPr>
-            <w:instrText xml:space="preserve"> PAGEREF _Toc204270845 \h </w:instrText>
-          </w:r>
-          <w:r>
-            <w:rPr>
-              <w:noProof/>
-            </w:rPr>
-          </w:r>
-          <w:r>
-            <w:rPr>
-              <w:noProof/>
-            </w:rPr>
-            <w:fldChar w:fldCharType="separate"/>
-          </w:r>
-          <w:r>
-            <w:rPr>
-              <w:noProof/>
-            </w:rPr>
-            <w:t>3</w:t>
-          </w:r>
-          <w:r>
-            <w:rPr>
-              <w:noProof/>
-            </w:rPr>
-            <w:fldChar w:fldCharType="end"/>
-          </w:r>
+          <w:hyperlink w:anchor="_Toc330456515" w:history="1">
+            <w:r>
+              <w:rPr>
+                <w:rStyle w:val="Hyperlink"/>
+                <w:noProof/>
+              </w:rPr>
+              <w:t>Classes</w:t>
+            </w:r>
+            <w:r>
+              <w:rPr>
+                <w:noProof/>
+                <w:webHidden/>
+              </w:rPr>
+              <w:tab/>
+            </w:r>
+            <w:r>
+              <w:rPr>
+                <w:noProof/>
+                <w:webHidden/>
+              </w:rPr>
+              <w:fldChar w:fldCharType="begin"/>
+            </w:r>
+            <w:r>
+              <w:rPr>
+                <w:noProof/>
+                <w:webHidden/>
+              </w:rPr>
+              <w:instrText xml:space="preserve"> PAGEREF _Toc330456515 \h </w:instrText>
+            </w:r>
+            <w:r>
+              <w:rPr>
+                <w:noProof/>
+                <w:webHidden/>
+              </w:rPr>
+            </w:r>
+            <w:r>
+              <w:rPr>
+                <w:noProof/>
+                <w:webHidden/>
+              </w:rPr>
+              <w:fldChar w:fldCharType="separate"/>
+            </w:r>
+            <w:r>
+              <w:rPr>
+                <w:noProof/>
+                <w:webHidden/>
+              </w:rPr>
+              <w:t>4</w:t>
+            </w:r>
+            <w:r>
+              <w:rPr>
+                <w:noProof/>
+                <w:webHidden/>
+              </w:rPr>
+              <w:fldChar w:fldCharType="end"/>
+            </w:r>
+          </w:hyperlink>
         </w:p>
         <w:p>
           <w:pPr>
@@ -385,58 +420,65 @@
             <w:rPr>
               <w:rFonts w:eastAsiaTheme="minorEastAsia"/>
               <w:noProof/>
-              <w:sz w:val="24"/>
-              <w:szCs w:val="24"/>
-              <w:lang w:eastAsia="ja-JP"/>
             </w:rPr>
           </w:pPr>
-          <w:r>
-            <w:rPr>
-              <w:noProof/>
-            </w:rPr>
-            <w:t>Instructors</w:t>
-          </w:r>
-          <w:r>
-            <w:rPr>
-              <w:noProof/>
-            </w:rPr>
-            <w:tab/>
-          </w:r>
-          <w:r>
-            <w:rPr>
-              <w:noProof/>
-            </w:rPr>
-            <w:fldChar w:fldCharType="begin"/>
-          </w:r>
-          <w:r>
-            <w:rPr>
-              <w:noProof/>
-            </w:rPr>
-            <w:instrText xml:space="preserve"> PAGEREF _Toc204270846 \h </w:instrText>
-          </w:r>
-          <w:r>
-            <w:rPr>
-              <w:noProof/>
-            </w:rPr>
-          </w:r>
-          <w:r>
-            <w:rPr>
-              <w:noProof/>
-            </w:rPr>
-            <w:fldChar w:fldCharType="separate"/>
-          </w:r>
-          <w:r>
-            <w:rPr>
-              <w:noProof/>
-            </w:rPr>
-            <w:t>3</w:t>
-          </w:r>
-          <w:r>
-            <w:rPr>
-              <w:noProof/>
-            </w:rPr>
-            <w:fldChar w:fldCharType="end"/>
-          </w:r>
+          <w:hyperlink w:anchor="_Toc330456516" w:history="1">
+            <w:r>
+              <w:rPr>
+                <w:rStyle w:val="Hyperlink"/>
+                <w:noProof/>
+              </w:rPr>
+              <w:t>Instructors</w:t>
+            </w:r>
+            <w:r>
+              <w:rPr>
+                <w:noProof/>
+                <w:webHidden/>
+              </w:rPr>
+              <w:tab/>
+            </w:r>
+            <w:r>
+              <w:rPr>
+                <w:noProof/>
+                <w:webHidden/>
+              </w:rPr>
+              <w:fldChar w:fldCharType="begin"/>
+            </w:r>
+            <w:r>
+              <w:rPr>
+                <w:noProof/>
+                <w:webHidden/>
+              </w:rPr>
+              <w:instrText xml:space="preserve"> PAGEREF _Toc330456516 \h </w:instrText>
+            </w:r>
+            <w:r>
+              <w:rPr>
+                <w:noProof/>
+                <w:webHidden/>
+              </w:rPr>
+            </w:r>
+            <w:r>
+              <w:rPr>
+                <w:noProof/>
+                <w:webHidden/>
+              </w:rPr>
+              <w:fldChar w:fldCharType="separate"/>
+            </w:r>
+            <w:r>
+              <w:rPr>
+                <w:noProof/>
+                <w:webHidden/>
+              </w:rPr>
+              <w:t>4</w:t>
+            </w:r>
+            <w:r>
+              <w:rPr>
+                <w:noProof/>
+                <w:webHidden/>
+              </w:rPr>
+              <w:fldChar w:fldCharType="end"/>
+            </w:r>
+          </w:hyperlink>
         </w:p>
         <w:p>
           <w:pPr>
@@ -447,58 +489,65 @@
             <w:rPr>
               <w:rFonts w:eastAsiaTheme="minorEastAsia"/>
               <w:noProof/>
-              <w:sz w:val="24"/>
-              <w:szCs w:val="24"/>
-              <w:lang w:eastAsia="ja-JP"/>
             </w:rPr>
           </w:pPr>
-          <w:r>
-            <w:rPr>
-              <w:noProof/>
-            </w:rPr>
-            <w:t>Notes</w:t>
-          </w:r>
-          <w:r>
-            <w:rPr>
-              <w:noProof/>
-            </w:rPr>
-            <w:tab/>
-          </w:r>
-          <w:r>
-            <w:rPr>
-              <w:noProof/>
-            </w:rPr>
-            <w:fldChar w:fldCharType="begin"/>
-          </w:r>
-          <w:r>
-            <w:rPr>
-              <w:noProof/>
-            </w:rPr>
-            <w:instrText xml:space="preserve"> PAGEREF _Toc204270847 \h </w:instrText>
-          </w:r>
-          <w:r>
-            <w:rPr>
-              <w:noProof/>
-            </w:rPr>
-          </w:r>
-          <w:r>
-            <w:rPr>
-              <w:noProof/>
-            </w:rPr>
-            <w:fldChar w:fldCharType="separate"/>
-          </w:r>
-          <w:r>
-            <w:rPr>
-              <w:noProof/>
-            </w:rPr>
-            <w:t>3</w:t>
-          </w:r>
-          <w:r>
-            <w:rPr>
-              <w:noProof/>
-            </w:rPr>
-            <w:fldChar w:fldCharType="end"/>
-          </w:r>
+          <w:hyperlink w:anchor="_Toc330456517" w:history="1">
+            <w:r>
+              <w:rPr>
+                <w:rStyle w:val="Hyperlink"/>
+                <w:noProof/>
+              </w:rPr>
+              <w:t>Notes</w:t>
+            </w:r>
+            <w:r>
+              <w:rPr>
+                <w:noProof/>
+                <w:webHidden/>
+              </w:rPr>
+              <w:tab/>
+            </w:r>
+            <w:r>
+              <w:rPr>
+                <w:noProof/>
+                <w:webHidden/>
+              </w:rPr>
+              <w:fldChar w:fldCharType="begin"/>
+            </w:r>
+            <w:r>
+              <w:rPr>
+                <w:noProof/>
+                <w:webHidden/>
+              </w:rPr>
+              <w:instrText xml:space="preserve"> PAGEREF _Toc330456517 \h </w:instrText>
+            </w:r>
+            <w:r>
+              <w:rPr>
+                <w:noProof/>
+                <w:webHidden/>
+              </w:rPr>
+            </w:r>
+            <w:r>
+              <w:rPr>
+                <w:noProof/>
+                <w:webHidden/>
+              </w:rPr>
+              <w:fldChar w:fldCharType="separate"/>
+            </w:r>
+            <w:r>
+              <w:rPr>
+                <w:noProof/>
+                <w:webHidden/>
+              </w:rPr>
+              <w:t>4</w:t>
+            </w:r>
+            <w:r>
+              <w:rPr>
+                <w:noProof/>
+                <w:webHidden/>
+              </w:rPr>
+              <w:fldChar w:fldCharType="end"/>
+            </w:r>
+          </w:hyperlink>
         </w:p>
         <w:p>
           <w:pPr>
@@ -509,58 +558,65 @@
             <w:rPr>
               <w:rFonts w:eastAsiaTheme="minorEastAsia"/>
               <w:noProof/>
-              <w:sz w:val="24"/>
-              <w:szCs w:val="24"/>
-              <w:lang w:eastAsia="ja-JP"/>
             </w:rPr>
           </w:pPr>
-          <w:r>
-            <w:rPr>
-              <w:noProof/>
-            </w:rPr>
-            <w:t>Assignments</w:t>
-          </w:r>
-          <w:r>
-            <w:rPr>
-              <w:noProof/>
-            </w:rPr>
-            <w:tab/>
-          </w:r>
-          <w:r>
-            <w:rPr>
-              <w:noProof/>
-            </w:rPr>
-            <w:fldChar w:fldCharType="begin"/>
-          </w:r>
-          <w:r>
-            <w:rPr>
-              <w:noProof/>
-            </w:rPr>
-            <w:instrText xml:space="preserve"> PAGEREF _Toc204270848 \h </w:instrText>
-          </w:r>
-          <w:r>
-            <w:rPr>
-              <w:noProof/>
-            </w:rPr>
-          </w:r>
-          <w:r>
-            <w:rPr>
-              <w:noProof/>
-            </w:rPr>
-            <w:fldChar w:fldCharType="separate"/>
-          </w:r>
-          <w:r>
-            <w:rPr>
-              <w:noProof/>
-            </w:rPr>
-            <w:t>3</w:t>
-          </w:r>
-          <w:r>
-            <w:rPr>
-              <w:noProof/>
-            </w:rPr>
-            <w:fldChar w:fldCharType="end"/>
-          </w:r>
+          <w:hyperlink w:anchor="_Toc330456518" w:history="1">
+            <w:r>
+              <w:rPr>
+                <w:rStyle w:val="Hyperlink"/>
+                <w:noProof/>
+              </w:rPr>
+              <w:t>Assignments</w:t>
+            </w:r>
+            <w:r>
+              <w:rPr>
+                <w:noProof/>
+                <w:webHidden/>
+              </w:rPr>
+              <w:tab/>
+            </w:r>
+            <w:r>
+              <w:rPr>
+                <w:noProof/>
+                <w:webHidden/>
+              </w:rPr>
+              <w:fldChar w:fldCharType="begin"/>
+            </w:r>
+            <w:r>
+              <w:rPr>
+                <w:noProof/>
+                <w:webHidden/>
+              </w:rPr>
+              <w:instrText xml:space="preserve"> PAGEREF _Toc330456518 \h </w:instrText>
+            </w:r>
+            <w:r>
+              <w:rPr>
+                <w:noProof/>
+                <w:webHidden/>
+              </w:rPr>
+            </w:r>
+            <w:r>
+              <w:rPr>
+                <w:noProof/>
+                <w:webHidden/>
+              </w:rPr>
+              <w:fldChar w:fldCharType="separate"/>
+            </w:r>
+            <w:r>
+              <w:rPr>
+                <w:noProof/>
+                <w:webHidden/>
+              </w:rPr>
+              <w:t>4</w:t>
+            </w:r>
+            <w:r>
+              <w:rPr>
+                <w:noProof/>
+                <w:webHidden/>
+              </w:rPr>
+              <w:fldChar w:fldCharType="end"/>
+            </w:r>
+          </w:hyperlink>
         </w:p>
         <w:p>
           <w:pPr>
@@ -571,58 +627,65 @@
             <w:rPr>
               <w:rFonts w:eastAsiaTheme="minorEastAsia"/>
               <w:noProof/>
-              <w:sz w:val="24"/>
-              <w:szCs w:val="24"/>
-              <w:lang w:eastAsia="ja-JP"/>
             </w:rPr>
           </w:pPr>
-          <w:r>
-            <w:rPr>
-              <w:noProof/>
-            </w:rPr>
-            <w:t>Calendar</w:t>
-          </w:r>
-          <w:r>
-            <w:rPr>
-              <w:noProof/>
-            </w:rPr>
-            <w:tab/>
-          </w:r>
-          <w:r>
-            <w:rPr>
-              <w:noProof/>
-            </w:rPr>
-            <w:fldChar w:fldCharType="begin"/>
-          </w:r>
-          <w:r>
-            <w:rPr>
-              <w:noProof/>
-            </w:rPr>
-            <w:instrText xml:space="preserve"> PAGEREF _Toc204270849 \h </w:instrText>
-          </w:r>
-          <w:r>
-            <w:rPr>
-              <w:noProof/>
-            </w:rPr>
-          </w:r>
-          <w:r>
-            <w:rPr>
-              <w:noProof/>
-            </w:rPr>
-            <w:fldChar w:fldCharType="separate"/>
-          </w:r>
-          <w:r>
-            <w:rPr>
-              <w:noProof/>
-            </w:rPr>
-            <w:t>4</w:t>
-          </w:r>
-          <w:r>
-            <w:rPr>
-              <w:noProof/>
-            </w:rPr>
-            <w:fldChar w:fldCharType="end"/>
-          </w:r>
+          <w:hyperlink w:anchor="_Toc330456519" w:history="1">
+            <w:r>
+              <w:rPr>
+                <w:rStyle w:val="Hyperlink"/>
+                <w:noProof/>
+              </w:rPr>
+              <w:t>Calendar</w:t>
+            </w:r>
+            <w:r>
+              <w:rPr>
+                <w:noProof/>
+                <w:webHidden/>
+              </w:rPr>
+              <w:tab/>
+            </w:r>
+            <w:r>
+              <w:rPr>
+                <w:noProof/>
+                <w:webHidden/>
+              </w:rPr>
+              <w:fldChar w:fldCharType="begin"/>
+            </w:r>
+            <w:r>
+              <w:rPr>
+                <w:noProof/>
+                <w:webHidden/>
+              </w:rPr>
+              <w:instrText xml:space="preserve"> PAGEREF _Toc330456519 \h </w:instrText>
+            </w:r>
+            <w:r>
+              <w:rPr>
+                <w:noProof/>
+                <w:webHidden/>
+              </w:rPr>
+            </w:r>
+            <w:r>
+              <w:rPr>
+                <w:noProof/>
+                <w:webHidden/>
+              </w:rPr>
+              <w:fldChar w:fldCharType="separate"/>
+            </w:r>
+            <w:r>
+              <w:rPr>
+                <w:noProof/>
+                <w:webHidden/>
+              </w:rPr>
+              <w:t>5</w:t>
+            </w:r>
+            <w:r>
+              <w:rPr>
+                <w:noProof/>
+                <w:webHidden/>
+              </w:rPr>
+              <w:fldChar w:fldCharType="end"/>
+            </w:r>
+          </w:hyperlink>
         </w:p>
         <w:p>
           <w:pPr>
@@ -633,58 +696,65 @@
             <w:rPr>
               <w:rFonts w:eastAsiaTheme="minorEastAsia"/>
               <w:noProof/>
-              <w:sz w:val="24"/>
-              <w:szCs w:val="24"/>
-              <w:lang w:eastAsia="ja-JP"/>
             </w:rPr>
           </w:pPr>
-          <w:r>
-            <w:rPr>
-              <w:noProof/>
-            </w:rPr>
-            <w:t>Class Details View</w:t>
-          </w:r>
-          <w:r>
-            <w:rPr>
-              <w:noProof/>
-            </w:rPr>
-            <w:tab/>
-          </w:r>
-          <w:r>
-            <w:rPr>
-              <w:noProof/>
-            </w:rPr>
-            <w:fldChar w:fldCharType="begin"/>
-          </w:r>
-          <w:r>
-            <w:rPr>
-              <w:noProof/>
-            </w:rPr>
-            <w:instrText xml:space="preserve"> PAGEREF _Toc204270850 \h </w:instrText>
-          </w:r>
-          <w:r>
-            <w:rPr>
-              <w:noProof/>
-            </w:rPr>
-          </w:r>
-          <w:r>
-            <w:rPr>
-              <w:noProof/>
-            </w:rPr>
-            <w:fldChar w:fldCharType="separate"/>
-          </w:r>
-          <w:r>
-            <w:rPr>
-              <w:noProof/>
-            </w:rPr>
-            <w:t>4</w:t>
-          </w:r>
-          <w:r>
-            <w:rPr>
-              <w:noProof/>
-            </w:rPr>
-            <w:fldChar w:fldCharType="end"/>
-          </w:r>
+          <w:hyperlink w:anchor="_Toc330456520" w:history="1">
+            <w:r>
+              <w:rPr>
+                <w:rStyle w:val="Hyperlink"/>
+                <w:noProof/>
+              </w:rPr>
+              <w:t>Class Details View</w:t>
+            </w:r>
+            <w:r>
+              <w:rPr>
+                <w:noProof/>
+                <w:webHidden/>
+              </w:rPr>
+              <w:tab/>
+            </w:r>
+            <w:r>
+              <w:rPr>
+                <w:noProof/>
+                <w:webHidden/>
+              </w:rPr>
+              <w:fldChar w:fldCharType="begin"/>
+            </w:r>
+            <w:r>
+              <w:rPr>
+                <w:noProof/>
+                <w:webHidden/>
+              </w:rPr>
+              <w:instrText xml:space="preserve"> PAGEREF _Toc330456520 \h </w:instrText>
+            </w:r>
+            <w:r>
+              <w:rPr>
+                <w:noProof/>
+                <w:webHidden/>
+              </w:rPr>
+            </w:r>
+            <w:r>
+              <w:rPr>
+                <w:noProof/>
+                <w:webHidden/>
+              </w:rPr>
+              <w:fldChar w:fldCharType="separate"/>
+            </w:r>
+            <w:r>
+              <w:rPr>
+                <w:noProof/>
+                <w:webHidden/>
+              </w:rPr>
+              <w:t>5</w:t>
+            </w:r>
+            <w:r>
+              <w:rPr>
+                <w:noProof/>
+                <w:webHidden/>
+              </w:rPr>
+              <w:fldChar w:fldCharType="end"/>
+            </w:r>
+          </w:hyperlink>
         </w:p>
         <w:p>
           <w:pPr>
@@ -695,58 +765,65 @@
             <w:rPr>
               <w:rFonts w:eastAsiaTheme="minorEastAsia"/>
               <w:noProof/>
-              <w:sz w:val="24"/>
-              <w:szCs w:val="24"/>
-              <w:lang w:eastAsia="ja-JP"/>
             </w:rPr>
           </w:pPr>
-          <w:r>
-            <w:rPr>
-              <w:noProof/>
-            </w:rPr>
-            <w:t>Reminders</w:t>
-          </w:r>
-          <w:r>
-            <w:rPr>
-              <w:noProof/>
-            </w:rPr>
-            <w:tab/>
-          </w:r>
-          <w:r>
-            <w:rPr>
-              <w:noProof/>
-            </w:rPr>
-            <w:fldChar w:fldCharType="begin"/>
-          </w:r>
-          <w:r>
-            <w:rPr>
-              <w:noProof/>
-            </w:rPr>
-            <w:instrText xml:space="preserve"> PAGEREF _Toc204270851 \h </w:instrText>
-          </w:r>
-          <w:r>
-            <w:rPr>
-              <w:noProof/>
-            </w:rPr>
-          </w:r>
-          <w:r>
-            <w:rPr>
-              <w:noProof/>
-            </w:rPr>
-            <w:fldChar w:fldCharType="separate"/>
-          </w:r>
-          <w:r>
-            <w:rPr>
-              <w:noProof/>
-            </w:rPr>
-            <w:t>4</w:t>
-          </w:r>
-          <w:r>
-            <w:rPr>
-              <w:noProof/>
-            </w:rPr>
-            <w:fldChar w:fldCharType="end"/>
-          </w:r>
+          <w:hyperlink w:anchor="_Toc330456521" w:history="1">
+            <w:r>
+              <w:rPr>
+                <w:rStyle w:val="Hyperlink"/>
+                <w:noProof/>
+              </w:rPr>
+              <w:t>Reminders</w:t>
+            </w:r>
+            <w:r>
+              <w:rPr>
+                <w:noProof/>
+                <w:webHidden/>
+              </w:rPr>
+              <w:tab/>
+            </w:r>
+            <w:r>
+              <w:rPr>
+                <w:noProof/>
+                <w:webHidden/>
+              </w:rPr>
+              <w:fldChar w:fldCharType="begin"/>
+            </w:r>
+            <w:r>
+              <w:rPr>
+                <w:noProof/>
+                <w:webHidden/>
+              </w:rPr>
+              <w:instrText xml:space="preserve"> PAGEREF _Toc330456521 \h </w:instrText>
+            </w:r>
+            <w:r>
+              <w:rPr>
+                <w:noProof/>
+                <w:webHidden/>
+              </w:rPr>
+            </w:r>
+            <w:r>
+              <w:rPr>
+                <w:noProof/>
+                <w:webHidden/>
+              </w:rPr>
+              <w:fldChar w:fldCharType="separate"/>
+            </w:r>
+            <w:r>
+              <w:rPr>
+                <w:noProof/>
+                <w:webHidden/>
+              </w:rPr>
+              <w:t>5</w:t>
+            </w:r>
+            <w:r>
+              <w:rPr>
+                <w:noProof/>
+                <w:webHidden/>
+              </w:rPr>
+              <w:fldChar w:fldCharType="end"/>
+            </w:r>
+          </w:hyperlink>
         </w:p>
         <w:p>
           <w:pPr>
@@ -757,58 +834,65 @@
             <w:rPr>
               <w:rFonts w:eastAsiaTheme="minorEastAsia"/>
               <w:noProof/>
-              <w:sz w:val="24"/>
-              <w:szCs w:val="24"/>
-              <w:lang w:eastAsia="ja-JP"/>
             </w:rPr>
           </w:pPr>
-          <w:r>
-            <w:rPr>
-              <w:noProof/>
-            </w:rPr>
-            <w:t>Preferences</w:t>
-          </w:r>
-          <w:r>
-            <w:rPr>
-              <w:noProof/>
-            </w:rPr>
-            <w:tab/>
-          </w:r>
-          <w:r>
-            <w:rPr>
-              <w:noProof/>
-            </w:rPr>
-            <w:fldChar w:fldCharType="begin"/>
-          </w:r>
-          <w:r>
-            <w:rPr>
-              <w:noProof/>
-            </w:rPr>
-            <w:instrText xml:space="preserve"> PAGEREF _Toc204270852 \h </w:instrText>
-          </w:r>
-          <w:r>
-            <w:rPr>
-              <w:noProof/>
-            </w:rPr>
-          </w:r>
-          <w:r>
-            <w:rPr>
-              <w:noProof/>
-            </w:rPr>
-            <w:fldChar w:fldCharType="separate"/>
-          </w:r>
-          <w:r>
-            <w:rPr>
-              <w:noProof/>
-            </w:rPr>
-            <w:t>4</w:t>
-          </w:r>
-          <w:r>
-            <w:rPr>
-              <w:noProof/>
-            </w:rPr>
-            <w:fldChar w:fldCharType="end"/>
-          </w:r>
+          <w:hyperlink w:anchor="_Toc330456522" w:history="1">
+            <w:r>
+              <w:rPr>
+                <w:rStyle w:val="Hyperlink"/>
+                <w:noProof/>
+              </w:rPr>
+              <w:t>Preferences</w:t>
+            </w:r>
+            <w:r>
+              <w:rPr>
+                <w:noProof/>
+                <w:webHidden/>
+              </w:rPr>
+              <w:tab/>
+            </w:r>
+            <w:r>
+              <w:rPr>
+                <w:noProof/>
+                <w:webHidden/>
+              </w:rPr>
+              <w:fldChar w:fldCharType="begin"/>
+            </w:r>
+            <w:r>
+              <w:rPr>
+                <w:noProof/>
+                <w:webHidden/>
+              </w:rPr>
+              <w:instrText xml:space="preserve"> PAGEREF _Toc330456522 \h </w:instrText>
+            </w:r>
+            <w:r>
+              <w:rPr>
+                <w:noProof/>
+                <w:webHidden/>
+              </w:rPr>
+            </w:r>
+            <w:r>
+              <w:rPr>
+                <w:noProof/>
+                <w:webHidden/>
+              </w:rPr>
+              <w:fldChar w:fldCharType="separate"/>
+            </w:r>
+            <w:r>
+              <w:rPr>
+                <w:noProof/>
+                <w:webHidden/>
+              </w:rPr>
+              <w:t>5</w:t>
+            </w:r>
+            <w:r>
+              <w:rPr>
+                <w:noProof/>
+                <w:webHidden/>
+              </w:rPr>
+              <w:fldChar w:fldCharType="end"/>
+            </w:r>
+          </w:hyperlink>
         </w:p>
         <w:p>
           <w:pPr>
@@ -819,58 +903,65 @@
             <w:rPr>
               <w:rFonts w:eastAsiaTheme="minorEastAsia"/>
               <w:noProof/>
-              <w:sz w:val="24"/>
-              <w:szCs w:val="24"/>
-              <w:lang w:eastAsia="ja-JP"/>
             </w:rPr>
           </w:pPr>
-          <w:r>
-            <w:rPr>
-              <w:noProof/>
-            </w:rPr>
-            <w:t>Technology</w:t>
-          </w:r>
-          <w:r>
-            <w:rPr>
-              <w:noProof/>
-            </w:rPr>
-            <w:tab/>
-          </w:r>
-          <w:r>
-            <w:rPr>
-              <w:noProof/>
-            </w:rPr>
-            <w:fldChar w:fldCharType="begin"/>
-          </w:r>
-          <w:r>
-            <w:rPr>
-              <w:noProof/>
-            </w:rPr>
-            <w:instrText xml:space="preserve"> PAGEREF _Toc204270853 \h </w:instrText>
-          </w:r>
-          <w:r>
-            <w:rPr>
-              <w:noProof/>
-            </w:rPr>
-          </w:r>
-          <w:r>
-            <w:rPr>
-              <w:noProof/>
-            </w:rPr>
-            <w:fldChar w:fldCharType="separate"/>
-          </w:r>
-          <w:r>
-            <w:rPr>
-              <w:noProof/>
-            </w:rPr>
-            <w:t>5</w:t>
-          </w:r>
-          <w:r>
-            <w:rPr>
-              <w:noProof/>
-            </w:rPr>
-            <w:fldChar w:fldCharType="end"/>
-          </w:r>
+          <w:hyperlink w:anchor="_Toc330456523" w:history="1">
+            <w:r>
+              <w:rPr>
+                <w:rStyle w:val="Hyperlink"/>
+                <w:noProof/>
+              </w:rPr>
+              <w:t>Technology</w:t>
+            </w:r>
+            <w:r>
+              <w:rPr>
+                <w:noProof/>
+                <w:webHidden/>
+              </w:rPr>
+              <w:tab/>
+            </w:r>
+            <w:r>
+              <w:rPr>
+                <w:noProof/>
+                <w:webHidden/>
+              </w:rPr>
+              <w:fldChar w:fldCharType="begin"/>
+            </w:r>
+            <w:r>
+              <w:rPr>
+                <w:noProof/>
+                <w:webHidden/>
+              </w:rPr>
+              <w:instrText xml:space="preserve"> PAGEREF _Toc330456523 \h </w:instrText>
+            </w:r>
+            <w:r>
+              <w:rPr>
+                <w:noProof/>
+                <w:webHidden/>
+              </w:rPr>
+            </w:r>
+            <w:r>
+              <w:rPr>
+                <w:noProof/>
+                <w:webHidden/>
+              </w:rPr>
+              <w:fldChar w:fldCharType="separate"/>
+            </w:r>
+            <w:r>
+              <w:rPr>
+                <w:noProof/>
+                <w:webHidden/>
+              </w:rPr>
+              <w:t>6</w:t>
+            </w:r>
+            <w:r>
+              <w:rPr>
+                <w:noProof/>
+                <w:webHidden/>
+              </w:rPr>
+              <w:fldChar w:fldCharType="end"/>
+            </w:r>
+          </w:hyperlink>
         </w:p>
         <w:p>
           <w:pPr>
@@ -881,58 +972,65 @@
             <w:rPr>
               <w:rFonts w:eastAsiaTheme="minorEastAsia"/>
               <w:noProof/>
-              <w:sz w:val="24"/>
-              <w:szCs w:val="24"/>
-              <w:lang w:eastAsia="ja-JP"/>
             </w:rPr>
           </w:pPr>
-          <w:r>
-            <w:rPr>
-              <w:noProof/>
-            </w:rPr>
-            <w:t>Target Devices</w:t>
-          </w:r>
-          <w:r>
-            <w:rPr>
-              <w:noProof/>
-            </w:rPr>
-            <w:tab/>
-          </w:r>
-          <w:r>
-            <w:rPr>
-              <w:noProof/>
-            </w:rPr>
-            <w:fldChar w:fldCharType="begin"/>
-          </w:r>
-          <w:r>
-            <w:rPr>
-              <w:noProof/>
-            </w:rPr>
-            <w:instrText xml:space="preserve"> PAGEREF _Toc204270854 \h </w:instrText>
-          </w:r>
-          <w:r>
-            <w:rPr>
-              <w:noProof/>
-            </w:rPr>
-          </w:r>
-          <w:r>
-            <w:rPr>
-              <w:noProof/>
-            </w:rPr>
-            <w:fldChar w:fldCharType="separate"/>
-          </w:r>
-          <w:r>
-            <w:rPr>
-              <w:noProof/>
-            </w:rPr>
-            <w:t>5</w:t>
-          </w:r>
-          <w:r>
-            <w:rPr>
-              <w:noProof/>
-            </w:rPr>
-            <w:fldChar w:fldCharType="end"/>
-          </w:r>
+          <w:hyperlink w:anchor="_Toc330456524" w:history="1">
+            <w:r>
+              <w:rPr>
+                <w:rStyle w:val="Hyperlink"/>
+                <w:noProof/>
+              </w:rPr>
+              <w:t>Overall</w:t>
+            </w:r>
+            <w:r>
+              <w:rPr>
+                <w:noProof/>
+                <w:webHidden/>
+              </w:rPr>
+              <w:tab/>
+            </w:r>
+            <w:r>
+              <w:rPr>
+                <w:noProof/>
+                <w:webHidden/>
+              </w:rPr>
+              <w:fldChar w:fldCharType="begin"/>
+            </w:r>
+            <w:r>
+              <w:rPr>
+                <w:noProof/>
+                <w:webHidden/>
+              </w:rPr>
+              <w:instrText xml:space="preserve"> PAGEREF _Toc330456524 \h </w:instrText>
+            </w:r>
+            <w:r>
+              <w:rPr>
+                <w:noProof/>
+                <w:webHidden/>
+              </w:rPr>
+            </w:r>
+            <w:r>
+              <w:rPr>
+                <w:noProof/>
+                <w:webHidden/>
+              </w:rPr>
+              <w:fldChar w:fldCharType="separate"/>
+            </w:r>
+            <w:r>
+              <w:rPr>
+                <w:noProof/>
+                <w:webHidden/>
+              </w:rPr>
+              <w:t>6</w:t>
+            </w:r>
+            <w:r>
+              <w:rPr>
+                <w:noProof/>
+                <w:webHidden/>
+              </w:rPr>
+              <w:fldChar w:fldCharType="end"/>
+            </w:r>
+          </w:hyperlink>
         </w:p>
         <w:p>
           <w:pPr>
@@ -943,58 +1041,65 @@
             <w:rPr>
               <w:rFonts w:eastAsiaTheme="minorEastAsia"/>
               <w:noProof/>
-              <w:sz w:val="24"/>
-              <w:szCs w:val="24"/>
-              <w:lang w:eastAsia="ja-JP"/>
             </w:rPr>
           </w:pPr>
-          <w:r>
-            <w:rPr>
-              <w:noProof/>
-            </w:rPr>
-            <w:t>APIs Supported</w:t>
-          </w:r>
-          <w:r>
-            <w:rPr>
-              <w:noProof/>
-            </w:rPr>
-            <w:tab/>
-          </w:r>
-          <w:r>
-            <w:rPr>
-              <w:noProof/>
-            </w:rPr>
-            <w:fldChar w:fldCharType="begin"/>
-          </w:r>
-          <w:r>
-            <w:rPr>
-              <w:noProof/>
-            </w:rPr>
-            <w:instrText xml:space="preserve"> PAGEREF _Toc204270855 \h </w:instrText>
-          </w:r>
-          <w:r>
-            <w:rPr>
-              <w:noProof/>
-            </w:rPr>
-          </w:r>
-          <w:r>
-            <w:rPr>
-              <w:noProof/>
-            </w:rPr>
-            <w:fldChar w:fldCharType="separate"/>
-          </w:r>
-          <w:r>
-            <w:rPr>
-              <w:noProof/>
-            </w:rPr>
-            <w:t>5</w:t>
-          </w:r>
-          <w:r>
-            <w:rPr>
-              <w:noProof/>
-            </w:rPr>
-            <w:fldChar w:fldCharType="end"/>
-          </w:r>
+          <w:hyperlink w:anchor="_Toc330456525" w:history="1">
+            <w:r>
+              <w:rPr>
+                <w:rStyle w:val="Hyperlink"/>
+                <w:noProof/>
+              </w:rPr>
+              <w:t>Target Devices</w:t>
+            </w:r>
+            <w:r>
+              <w:rPr>
+                <w:noProof/>
+                <w:webHidden/>
+              </w:rPr>
+              <w:tab/>
+            </w:r>
+            <w:r>
+              <w:rPr>
+                <w:noProof/>
+                <w:webHidden/>
+              </w:rPr>
+              <w:fldChar w:fldCharType="begin"/>
+            </w:r>
+            <w:r>
+              <w:rPr>
+                <w:noProof/>
+                <w:webHidden/>
+              </w:rPr>
+              <w:instrText xml:space="preserve"> PAGEREF _Toc330456525 \h </w:instrText>
+            </w:r>
+            <w:r>
+              <w:rPr>
+                <w:noProof/>
+                <w:webHidden/>
+              </w:rPr>
+            </w:r>
+            <w:r>
+              <w:rPr>
+                <w:noProof/>
+                <w:webHidden/>
+              </w:rPr>
+              <w:fldChar w:fldCharType="separate"/>
+            </w:r>
+            <w:r>
+              <w:rPr>
+                <w:noProof/>
+                <w:webHidden/>
+              </w:rPr>
+              <w:t>6</w:t>
+            </w:r>
+            <w:r>
+              <w:rPr>
+                <w:noProof/>
+                <w:webHidden/>
+              </w:rPr>
+              <w:fldChar w:fldCharType="end"/>
+            </w:r>
+          </w:hyperlink>
         </w:p>
         <w:p>
           <w:pPr>
@@ -1005,58 +1110,134 @@
             <w:rPr>
               <w:rFonts w:eastAsiaTheme="minorEastAsia"/>
               <w:noProof/>
-              <w:sz w:val="24"/>
-              <w:szCs w:val="24"/>
-              <w:lang w:eastAsia="ja-JP"/>
             </w:rPr>
           </w:pPr>
-          <w:r>
+          <w:hyperlink w:anchor="_Toc330456526" w:history="1">
+            <w:r>
+              <w:rPr>
+                <w:rStyle w:val="Hyperlink"/>
+                <w:noProof/>
+              </w:rPr>
+              <w:t>Required Permissions</w:t>
+            </w:r>
+            <w:r>
+              <w:rPr>
+                <w:noProof/>
+                <w:webHidden/>
+              </w:rPr>
+              <w:tab/>
+            </w:r>
+            <w:r>
+              <w:rPr>
+                <w:noProof/>
+                <w:webHidden/>
+              </w:rPr>
+              <w:fldChar w:fldCharType="begin"/>
+            </w:r>
+            <w:r>
+              <w:rPr>
+                <w:noProof/>
+                <w:webHidden/>
+              </w:rPr>
+              <w:instrText xml:space="preserve"> PAGEREF _Toc330456526 \h </w:instrText>
+            </w:r>
+            <w:r>
+              <w:rPr>
+                <w:noProof/>
+                <w:webHidden/>
+              </w:rPr>
+            </w:r>
+            <w:r>
+              <w:rPr>
+                <w:noProof/>
+                <w:webHidden/>
+              </w:rPr>
+              <w:fldChar w:fldCharType="separate"/>
+            </w:r>
+            <w:r>
+              <w:rPr>
+                <w:noProof/>
+                <w:webHidden/>
+              </w:rPr>
+              <w:t>6</w:t>
+            </w:r>
+            <w:r>
+              <w:rPr>
+                <w:noProof/>
+                <w:webHidden/>
+              </w:rPr>
+              <w:fldChar w:fldCharType="end"/>
+            </w:r>
+          </w:hyperlink>
+        </w:p>
+        <w:p>
+          <w:pPr>
+            <w:pStyle w:val="TOC2"/>
+            <w:tabs>
+              <w:tab w:val="right" w:leader="dot" w:pos="9350"/>
+            </w:tabs>
             <w:rPr>
+              <w:rFonts w:eastAsiaTheme="minorEastAsia"/>
               <w:noProof/>
             </w:rPr>
-            <w:t>Required APIs</w:t>
-          </w:r>
-          <w:r>
-            <w:rPr>
-              <w:noProof/>
-            </w:rPr>
-            <w:tab/>
-          </w:r>
-          <w:r>
-            <w:rPr>
-              <w:noProof/>
-            </w:rPr>
-            <w:fldChar w:fldCharType="begin"/>
-          </w:r>
-          <w:r>
-            <w:rPr>
-              <w:noProof/>
-            </w:rPr>
-            <w:instrText xml:space="preserve"> PAGEREF _Toc204270856 \h </w:instrText>
-          </w:r>
-          <w:r>
-            <w:rPr>
-              <w:noProof/>
-            </w:rPr>
-          </w:r>
-          <w:r>
-            <w:rPr>
-              <w:noProof/>
-            </w:rPr>
-            <w:fldChar w:fldCharType="separate"/>
-          </w:r>
-          <w:r>
-            <w:rPr>
-              <w:noProof/>
-            </w:rPr>
-            <w:t>5</w:t>
-          </w:r>
-          <w:r>
-            <w:rPr>
-              <w:noProof/>
-            </w:rPr>
-            <w:fldChar w:fldCharType="end"/>
-          </w:r>
+          </w:pPr>
+          <w:hyperlink w:anchor="_Toc330456527" w:history="1">
+            <w:r>
+              <w:rPr>
+                <w:rStyle w:val="Hyperlink"/>
+                <w:noProof/>
+              </w:rPr>
+              <w:t>Other</w:t>
+            </w:r>
+            <w:r>
+              <w:rPr>
+                <w:noProof/>
+                <w:webHidden/>
+              </w:rPr>
+              <w:tab/>
+            </w:r>
+            <w:r>
+              <w:rPr>
+                <w:noProof/>
+                <w:webHidden/>
+              </w:rPr>
+              <w:fldChar w:fldCharType="begin"/>
+            </w:r>
+            <w:r>
+              <w:rPr>
+                <w:noProof/>
+                <w:webHidden/>
+              </w:rPr>
+              <w:instrText xml:space="preserve"> PAGEREF _Toc330456527 \h </w:instrText>
+            </w:r>
+            <w:r>
+              <w:rPr>
+                <w:noProof/>
+                <w:webHidden/>
+              </w:rPr>
+            </w:r>
+            <w:r>
+              <w:rPr>
+                <w:noProof/>
+                <w:webHidden/>
+              </w:rPr>
+              <w:fldChar w:fldCharType="separate"/>
+            </w:r>
+            <w:r>
+              <w:rPr>
+                <w:noProof/>
+                <w:webHidden/>
+              </w:rPr>
+              <w:t>6</w:t>
+            </w:r>
+            <w:r>
+              <w:rPr>
+                <w:noProof/>
+                <w:webHidden/>
+              </w:rPr>
+              <w:fldChar w:fldCharType="end"/>
+            </w:r>
+          </w:hyperlink>
         </w:p>
         <w:p>
           <w:pPr>
@@ -1067,58 +1248,65 @@
             <w:rPr>
               <w:rFonts w:eastAsiaTheme="minorEastAsia"/>
               <w:noProof/>
-              <w:sz w:val="24"/>
-              <w:szCs w:val="24"/>
-              <w:lang w:eastAsia="ja-JP"/>
             </w:rPr>
           </w:pPr>
-          <w:r>
-            <w:rPr>
-              <w:noProof/>
-            </w:rPr>
-            <w:t>Use Cases</w:t>
-          </w:r>
-          <w:r>
-            <w:rPr>
-              <w:noProof/>
-            </w:rPr>
-            <w:tab/>
-          </w:r>
-          <w:r>
-            <w:rPr>
-              <w:noProof/>
-            </w:rPr>
-            <w:fldChar w:fldCharType="begin"/>
-          </w:r>
-          <w:r>
-            <w:rPr>
-              <w:noProof/>
-            </w:rPr>
-            <w:instrText xml:space="preserve"> PAGEREF _Toc204270857 \h </w:instrText>
-          </w:r>
-          <w:r>
-            <w:rPr>
-              <w:noProof/>
-            </w:rPr>
-          </w:r>
-          <w:r>
-            <w:rPr>
-              <w:noProof/>
-            </w:rPr>
-            <w:fldChar w:fldCharType="separate"/>
-          </w:r>
-          <w:r>
-            <w:rPr>
-              <w:noProof/>
-            </w:rPr>
-            <w:t>6</w:t>
-          </w:r>
-          <w:r>
-            <w:rPr>
-              <w:noProof/>
-            </w:rPr>
-            <w:fldChar w:fldCharType="end"/>
-          </w:r>
+          <w:hyperlink w:anchor="_Toc330456528" w:history="1">
+            <w:r>
+              <w:rPr>
+                <w:rStyle w:val="Hyperlink"/>
+                <w:noProof/>
+              </w:rPr>
+              <w:t>Use Cases</w:t>
+            </w:r>
+            <w:r>
+              <w:rPr>
+                <w:noProof/>
+                <w:webHidden/>
+              </w:rPr>
+              <w:tab/>
+            </w:r>
+            <w:r>
+              <w:rPr>
+                <w:noProof/>
+                <w:webHidden/>
+              </w:rPr>
+              <w:fldChar w:fldCharType="begin"/>
+            </w:r>
+            <w:r>
+              <w:rPr>
+                <w:noProof/>
+                <w:webHidden/>
+              </w:rPr>
+              <w:instrText xml:space="preserve"> PAGEREF _Toc330456528 \h </w:instrText>
+            </w:r>
+            <w:r>
+              <w:rPr>
+                <w:noProof/>
+                <w:webHidden/>
+              </w:rPr>
+            </w:r>
+            <w:r>
+              <w:rPr>
+                <w:noProof/>
+                <w:webHidden/>
+              </w:rPr>
+              <w:fldChar w:fldCharType="separate"/>
+            </w:r>
+            <w:r>
+              <w:rPr>
+                <w:noProof/>
+                <w:webHidden/>
+              </w:rPr>
+              <w:t>7</w:t>
+            </w:r>
+            <w:r>
+              <w:rPr>
+                <w:noProof/>
+                <w:webHidden/>
+              </w:rPr>
+              <w:fldChar w:fldCharType="end"/>
+            </w:r>
+          </w:hyperlink>
         </w:p>
         <w:p>
           <w:pPr>
@@ -1129,58 +1317,824 @@
             <w:rPr>
               <w:rFonts w:eastAsiaTheme="minorEastAsia"/>
               <w:noProof/>
-              <w:sz w:val="24"/>
-              <w:szCs w:val="24"/>
-              <w:lang w:eastAsia="ja-JP"/>
             </w:rPr>
           </w:pPr>
-          <w:r>
+          <w:hyperlink w:anchor="_Toc330456529" w:history="1">
+            <w:r>
+              <w:rPr>
+                <w:rStyle w:val="Hyperlink"/>
+                <w:noProof/>
+              </w:rPr>
+              <w:t>User Interface</w:t>
+            </w:r>
+            <w:r>
+              <w:rPr>
+                <w:noProof/>
+                <w:webHidden/>
+              </w:rPr>
+              <w:tab/>
+            </w:r>
+            <w:r>
+              <w:rPr>
+                <w:noProof/>
+                <w:webHidden/>
+              </w:rPr>
+              <w:fldChar w:fldCharType="begin"/>
+            </w:r>
+            <w:r>
+              <w:rPr>
+                <w:noProof/>
+                <w:webHidden/>
+              </w:rPr>
+              <w:instrText xml:space="preserve"> PAGEREF _Toc330456529 \h </w:instrText>
+            </w:r>
+            <w:r>
+              <w:rPr>
+                <w:noProof/>
+                <w:webHidden/>
+              </w:rPr>
+            </w:r>
+            <w:r>
+              <w:rPr>
+                <w:noProof/>
+                <w:webHidden/>
+              </w:rPr>
+              <w:fldChar w:fldCharType="separate"/>
+            </w:r>
+            <w:r>
+              <w:rPr>
+                <w:noProof/>
+                <w:webHidden/>
+              </w:rPr>
+              <w:t>8</w:t>
+            </w:r>
+            <w:r>
+              <w:rPr>
+                <w:noProof/>
+                <w:webHidden/>
+              </w:rPr>
+              <w:fldChar w:fldCharType="end"/>
+            </w:r>
+          </w:hyperlink>
+        </w:p>
+        <w:p>
+          <w:pPr>
+            <w:pStyle w:val="TOC2"/>
+            <w:tabs>
+              <w:tab w:val="right" w:leader="dot" w:pos="9350"/>
+            </w:tabs>
             <w:rPr>
+              <w:rFonts w:eastAsiaTheme="minorEastAsia"/>
               <w:noProof/>
             </w:rPr>
-            <w:t>User Interface</w:t>
-          </w:r>
-          <w:r>
+          </w:pPr>
+          <w:hyperlink w:anchor="_Toc330456530" w:history="1">
+            <w:r>
+              <w:rPr>
+                <w:rStyle w:val="Hyperlink"/>
+                <w:noProof/>
+              </w:rPr>
+              <w:t>Calendar Day and Week Views</w:t>
+            </w:r>
+            <w:r>
+              <w:rPr>
+                <w:noProof/>
+                <w:webHidden/>
+              </w:rPr>
+              <w:tab/>
+            </w:r>
+            <w:r>
+              <w:rPr>
+                <w:noProof/>
+                <w:webHidden/>
+              </w:rPr>
+              <w:fldChar w:fldCharType="begin"/>
+            </w:r>
+            <w:r>
+              <w:rPr>
+                <w:noProof/>
+                <w:webHidden/>
+              </w:rPr>
+              <w:instrText xml:space="preserve"> PAGEREF _Toc330456530 \h </w:instrText>
+            </w:r>
+            <w:r>
+              <w:rPr>
+                <w:noProof/>
+                <w:webHidden/>
+              </w:rPr>
+            </w:r>
+            <w:r>
+              <w:rPr>
+                <w:noProof/>
+                <w:webHidden/>
+              </w:rPr>
+              <w:fldChar w:fldCharType="separate"/>
+            </w:r>
+            <w:r>
+              <w:rPr>
+                <w:noProof/>
+                <w:webHidden/>
+              </w:rPr>
+              <w:t>8</w:t>
+            </w:r>
+            <w:r>
+              <w:rPr>
+                <w:noProof/>
+                <w:webHidden/>
+              </w:rPr>
+              <w:fldChar w:fldCharType="end"/>
+            </w:r>
+          </w:hyperlink>
+        </w:p>
+        <w:p>
+          <w:pPr>
+            <w:pStyle w:val="TOC2"/>
+            <w:tabs>
+              <w:tab w:val="right" w:leader="dot" w:pos="9350"/>
+            </w:tabs>
             <w:rPr>
+              <w:rFonts w:eastAsiaTheme="minorEastAsia"/>
               <w:noProof/>
             </w:rPr>
-            <w:tab/>
-          </w:r>
-          <w:r>
+          </w:pPr>
+          <w:hyperlink w:anchor="_Toc330456531" w:history="1">
+            <w:r>
+              <w:rPr>
+                <w:rStyle w:val="Hyperlink"/>
+                <w:noProof/>
+              </w:rPr>
+              <w:t>Calendar Month View</w:t>
+            </w:r>
+            <w:r>
+              <w:rPr>
+                <w:noProof/>
+                <w:webHidden/>
+              </w:rPr>
+              <w:tab/>
+            </w:r>
+            <w:r>
+              <w:rPr>
+                <w:noProof/>
+                <w:webHidden/>
+              </w:rPr>
+              <w:fldChar w:fldCharType="begin"/>
+            </w:r>
+            <w:r>
+              <w:rPr>
+                <w:noProof/>
+                <w:webHidden/>
+              </w:rPr>
+              <w:instrText xml:space="preserve"> PAGEREF _Toc330456531 \h </w:instrText>
+            </w:r>
+            <w:r>
+              <w:rPr>
+                <w:noProof/>
+                <w:webHidden/>
+              </w:rPr>
+            </w:r>
+            <w:r>
+              <w:rPr>
+                <w:noProof/>
+                <w:webHidden/>
+              </w:rPr>
+              <w:fldChar w:fldCharType="separate"/>
+            </w:r>
+            <w:r>
+              <w:rPr>
+                <w:noProof/>
+                <w:webHidden/>
+              </w:rPr>
+              <w:t>9</w:t>
+            </w:r>
+            <w:r>
+              <w:rPr>
+                <w:noProof/>
+                <w:webHidden/>
+              </w:rPr>
+              <w:fldChar w:fldCharType="end"/>
+            </w:r>
+          </w:hyperlink>
+        </w:p>
+        <w:p>
+          <w:pPr>
+            <w:pStyle w:val="TOC2"/>
+            <w:tabs>
+              <w:tab w:val="right" w:leader="dot" w:pos="9350"/>
+            </w:tabs>
             <w:rPr>
+              <w:rFonts w:eastAsiaTheme="minorEastAsia"/>
               <w:noProof/>
             </w:rPr>
-            <w:fldChar w:fldCharType="begin"/>
-          </w:r>
-          <w:r>
+          </w:pPr>
+          <w:hyperlink w:anchor="_Toc330456532" w:history="1">
+            <w:r>
+              <w:rPr>
+                <w:rStyle w:val="Hyperlink"/>
+                <w:noProof/>
+              </w:rPr>
+              <w:t>Add/Edit Class</w:t>
+            </w:r>
+            <w:r>
+              <w:rPr>
+                <w:noProof/>
+                <w:webHidden/>
+              </w:rPr>
+              <w:tab/>
+            </w:r>
+            <w:r>
+              <w:rPr>
+                <w:noProof/>
+                <w:webHidden/>
+              </w:rPr>
+              <w:fldChar w:fldCharType="begin"/>
+            </w:r>
+            <w:r>
+              <w:rPr>
+                <w:noProof/>
+                <w:webHidden/>
+              </w:rPr>
+              <w:instrText xml:space="preserve"> PAGEREF _Toc330456532 \h </w:instrText>
+            </w:r>
+            <w:r>
+              <w:rPr>
+                <w:noProof/>
+                <w:webHidden/>
+              </w:rPr>
+            </w:r>
+            <w:r>
+              <w:rPr>
+                <w:noProof/>
+                <w:webHidden/>
+              </w:rPr>
+              <w:fldChar w:fldCharType="separate"/>
+            </w:r>
+            <w:r>
+              <w:rPr>
+                <w:noProof/>
+                <w:webHidden/>
+              </w:rPr>
+              <w:t>10</w:t>
+            </w:r>
+            <w:r>
+              <w:rPr>
+                <w:noProof/>
+                <w:webHidden/>
+              </w:rPr>
+              <w:fldChar w:fldCharType="end"/>
+            </w:r>
+          </w:hyperlink>
+        </w:p>
+        <w:p>
+          <w:pPr>
+            <w:pStyle w:val="TOC2"/>
+            <w:tabs>
+              <w:tab w:val="right" w:leader="dot" w:pos="9350"/>
+            </w:tabs>
             <w:rPr>
+              <w:rFonts w:eastAsiaTheme="minorEastAsia"/>
               <w:noProof/>
             </w:rPr>
-            <w:instrText xml:space="preserve"> PAGEREF _Toc204270858 \h </w:instrText>
-          </w:r>
-          <w:r>
+          </w:pPr>
+          <w:hyperlink w:anchor="_Toc330456533" w:history="1">
+            <w:r>
+              <w:rPr>
+                <w:rStyle w:val="Hyperlink"/>
+                <w:noProof/>
+              </w:rPr>
+              <w:t>Add/Edit Instructor</w:t>
+            </w:r>
+            <w:r>
+              <w:rPr>
+                <w:noProof/>
+                <w:webHidden/>
+              </w:rPr>
+              <w:tab/>
+            </w:r>
+            <w:r>
+              <w:rPr>
+                <w:noProof/>
+                <w:webHidden/>
+              </w:rPr>
+              <w:fldChar w:fldCharType="begin"/>
+            </w:r>
+            <w:r>
+              <w:rPr>
+                <w:noProof/>
+                <w:webHidden/>
+              </w:rPr>
+              <w:instrText xml:space="preserve"> PAGEREF _Toc330456533 \h </w:instrText>
+            </w:r>
+            <w:r>
+              <w:rPr>
+                <w:noProof/>
+                <w:webHidden/>
+              </w:rPr>
+            </w:r>
+            <w:r>
+              <w:rPr>
+                <w:noProof/>
+                <w:webHidden/>
+              </w:rPr>
+              <w:fldChar w:fldCharType="separate"/>
+            </w:r>
+            <w:r>
+              <w:rPr>
+                <w:noProof/>
+                <w:webHidden/>
+              </w:rPr>
+              <w:t>11</w:t>
+            </w:r>
+            <w:r>
+              <w:rPr>
+                <w:noProof/>
+                <w:webHidden/>
+              </w:rPr>
+              <w:fldChar w:fldCharType="end"/>
+            </w:r>
+          </w:hyperlink>
+        </w:p>
+        <w:p>
+          <w:pPr>
+            <w:pStyle w:val="TOC2"/>
+            <w:tabs>
+              <w:tab w:val="right" w:leader="dot" w:pos="9350"/>
+            </w:tabs>
             <w:rPr>
+              <w:rFonts w:eastAsiaTheme="minorEastAsia"/>
               <w:noProof/>
             </w:rPr>
-          </w:r>
-          <w:r>
+          </w:pPr>
+          <w:hyperlink w:anchor="_Toc330456534" w:history="1">
+            <w:r>
+              <w:rPr>
+                <w:rStyle w:val="Hyperlink"/>
+                <w:noProof/>
+              </w:rPr>
+              <w:t>Add Time Block</w:t>
+            </w:r>
+            <w:r>
+              <w:rPr>
+                <w:noProof/>
+                <w:webHidden/>
+              </w:rPr>
+              <w:tab/>
+            </w:r>
+            <w:r>
+              <w:rPr>
+                <w:noProof/>
+                <w:webHidden/>
+              </w:rPr>
+              <w:fldChar w:fldCharType="begin"/>
+            </w:r>
+            <w:r>
+              <w:rPr>
+                <w:noProof/>
+                <w:webHidden/>
+              </w:rPr>
+              <w:instrText xml:space="preserve"> PAGEREF _Toc330456534 \h </w:instrText>
+            </w:r>
+            <w:r>
+              <w:rPr>
+                <w:noProof/>
+                <w:webHidden/>
+              </w:rPr>
+            </w:r>
+            <w:r>
+              <w:rPr>
+                <w:noProof/>
+                <w:webHidden/>
+              </w:rPr>
+              <w:fldChar w:fldCharType="separate"/>
+            </w:r>
+            <w:r>
+              <w:rPr>
+                <w:noProof/>
+                <w:webHidden/>
+              </w:rPr>
+              <w:t>12</w:t>
+            </w:r>
+            <w:r>
+              <w:rPr>
+                <w:noProof/>
+                <w:webHidden/>
+              </w:rPr>
+              <w:fldChar w:fldCharType="end"/>
+            </w:r>
+          </w:hyperlink>
+        </w:p>
+        <w:p>
+          <w:pPr>
+            <w:pStyle w:val="TOC2"/>
+            <w:tabs>
+              <w:tab w:val="right" w:leader="dot" w:pos="9350"/>
+            </w:tabs>
             <w:rPr>
+              <w:rFonts w:eastAsiaTheme="minorEastAsia"/>
               <w:noProof/>
             </w:rPr>
-            <w:fldChar w:fldCharType="separate"/>
-          </w:r>
-          <w:r>
+          </w:pPr>
+          <w:hyperlink w:anchor="_Toc330456535" w:history="1">
+            <w:r>
+              <w:rPr>
+                <w:rStyle w:val="Hyperlink"/>
+                <w:noProof/>
+              </w:rPr>
+              <w:t>Class View</w:t>
+            </w:r>
+            <w:r>
+              <w:rPr>
+                <w:noProof/>
+                <w:webHidden/>
+              </w:rPr>
+              <w:tab/>
+            </w:r>
+            <w:r>
+              <w:rPr>
+                <w:noProof/>
+                <w:webHidden/>
+              </w:rPr>
+              <w:fldChar w:fldCharType="begin"/>
+            </w:r>
+            <w:r>
+              <w:rPr>
+                <w:noProof/>
+                <w:webHidden/>
+              </w:rPr>
+              <w:instrText xml:space="preserve"> PAGEREF _Toc330456535 \h </w:instrText>
+            </w:r>
+            <w:r>
+              <w:rPr>
+                <w:noProof/>
+                <w:webHidden/>
+              </w:rPr>
+            </w:r>
+            <w:r>
+              <w:rPr>
+                <w:noProof/>
+                <w:webHidden/>
+              </w:rPr>
+              <w:fldChar w:fldCharType="separate"/>
+            </w:r>
+            <w:r>
+              <w:rPr>
+                <w:noProof/>
+                <w:webHidden/>
+              </w:rPr>
+              <w:t>12</w:t>
+            </w:r>
+            <w:r>
+              <w:rPr>
+                <w:noProof/>
+                <w:webHidden/>
+              </w:rPr>
+              <w:fldChar w:fldCharType="end"/>
+            </w:r>
+          </w:hyperlink>
+        </w:p>
+        <w:p>
+          <w:pPr>
+            <w:pStyle w:val="TOC2"/>
+            <w:tabs>
+              <w:tab w:val="right" w:leader="dot" w:pos="9350"/>
+            </w:tabs>
             <w:rPr>
+              <w:rFonts w:eastAsiaTheme="minorEastAsia"/>
               <w:noProof/>
             </w:rPr>
-            <w:t>7</w:t>
-          </w:r>
-          <w:r>
+          </w:pPr>
+          <w:hyperlink w:anchor="_Toc330456536" w:history="1">
+            <w:r>
+              <w:rPr>
+                <w:rStyle w:val="Hyperlink"/>
+                <w:noProof/>
+              </w:rPr>
+              <w:t>Class Notes</w:t>
+            </w:r>
+            <w:r>
+              <w:rPr>
+                <w:noProof/>
+                <w:webHidden/>
+              </w:rPr>
+              <w:tab/>
+            </w:r>
+            <w:r>
+              <w:rPr>
+                <w:noProof/>
+                <w:webHidden/>
+              </w:rPr>
+              <w:fldChar w:fldCharType="begin"/>
+            </w:r>
+            <w:r>
+              <w:rPr>
+                <w:noProof/>
+                <w:webHidden/>
+              </w:rPr>
+              <w:instrText xml:space="preserve"> PAGEREF _Toc330456536 \h </w:instrText>
+            </w:r>
+            <w:r>
+              <w:rPr>
+                <w:noProof/>
+                <w:webHidden/>
+              </w:rPr>
+            </w:r>
+            <w:r>
+              <w:rPr>
+                <w:noProof/>
+                <w:webHidden/>
+              </w:rPr>
+              <w:fldChar w:fldCharType="separate"/>
+            </w:r>
+            <w:r>
+              <w:rPr>
+                <w:noProof/>
+                <w:webHidden/>
+              </w:rPr>
+              <w:t>13</w:t>
+            </w:r>
+            <w:r>
+              <w:rPr>
+                <w:noProof/>
+                <w:webHidden/>
+              </w:rPr>
+              <w:fldChar w:fldCharType="end"/>
+            </w:r>
+          </w:hyperlink>
+        </w:p>
+        <w:p>
+          <w:pPr>
+            <w:pStyle w:val="TOC2"/>
+            <w:tabs>
+              <w:tab w:val="right" w:leader="dot" w:pos="9350"/>
+            </w:tabs>
             <w:rPr>
+              <w:rFonts w:eastAsiaTheme="minorEastAsia"/>
               <w:noProof/>
             </w:rPr>
-            <w:fldChar w:fldCharType="end"/>
-          </w:r>
+          </w:pPr>
+          <w:hyperlink w:anchor="_Toc330456537" w:history="1">
+            <w:r>
+              <w:rPr>
+                <w:rStyle w:val="Hyperlink"/>
+                <w:noProof/>
+              </w:rPr>
+              <w:t>All Notes and Assignments</w:t>
+            </w:r>
+            <w:r>
+              <w:rPr>
+                <w:noProof/>
+                <w:webHidden/>
+              </w:rPr>
+              <w:tab/>
+            </w:r>
+            <w:r>
+              <w:rPr>
+                <w:noProof/>
+                <w:webHidden/>
+              </w:rPr>
+              <w:fldChar w:fldCharType="begin"/>
+            </w:r>
+            <w:r>
+              <w:rPr>
+                <w:noProof/>
+                <w:webHidden/>
+              </w:rPr>
+              <w:instrText xml:space="preserve"> PAGEREF _Toc330456537 \h </w:instrText>
+            </w:r>
+            <w:r>
+              <w:rPr>
+                <w:noProof/>
+                <w:webHidden/>
+              </w:rPr>
+            </w:r>
+            <w:r>
+              <w:rPr>
+                <w:noProof/>
+                <w:webHidden/>
+              </w:rPr>
+              <w:fldChar w:fldCharType="separate"/>
+            </w:r>
+            <w:r>
+              <w:rPr>
+                <w:noProof/>
+                <w:webHidden/>
+              </w:rPr>
+              <w:t>13</w:t>
+            </w:r>
+            <w:r>
+              <w:rPr>
+                <w:noProof/>
+                <w:webHidden/>
+              </w:rPr>
+              <w:fldChar w:fldCharType="end"/>
+            </w:r>
+          </w:hyperlink>
+        </w:p>
+        <w:p>
+          <w:pPr>
+            <w:pStyle w:val="TOC2"/>
+            <w:tabs>
+              <w:tab w:val="right" w:leader="dot" w:pos="9350"/>
+            </w:tabs>
+            <w:rPr>
+              <w:rFonts w:eastAsiaTheme="minorEastAsia"/>
+              <w:noProof/>
+            </w:rPr>
+          </w:pPr>
+          <w:hyperlink w:anchor="_Toc330456538" w:history="1">
+            <w:r>
+              <w:rPr>
+                <w:rStyle w:val="Hyperlink"/>
+                <w:noProof/>
+              </w:rPr>
+              <w:t>Text Note</w:t>
+            </w:r>
+            <w:r>
+              <w:rPr>
+                <w:noProof/>
+                <w:webHidden/>
+              </w:rPr>
+              <w:tab/>
+            </w:r>
+            <w:r>
+              <w:rPr>
+                <w:noProof/>
+                <w:webHidden/>
+              </w:rPr>
+              <w:fldChar w:fldCharType="begin"/>
+            </w:r>
+            <w:r>
+              <w:rPr>
+                <w:noProof/>
+                <w:webHidden/>
+              </w:rPr>
+              <w:instrText xml:space="preserve"> PAGEREF _Toc330456538 \h </w:instrText>
+            </w:r>
+            <w:r>
+              <w:rPr>
+                <w:noProof/>
+                <w:webHidden/>
+              </w:rPr>
+            </w:r>
+            <w:r>
+              <w:rPr>
+                <w:noProof/>
+                <w:webHidden/>
+              </w:rPr>
+              <w:fldChar w:fldCharType="separate"/>
+            </w:r>
+            <w:r>
+              <w:rPr>
+                <w:noProof/>
+                <w:webHidden/>
+              </w:rPr>
+              <w:t>14</w:t>
+            </w:r>
+            <w:r>
+              <w:rPr>
+                <w:noProof/>
+                <w:webHidden/>
+              </w:rPr>
+              <w:fldChar w:fldCharType="end"/>
+            </w:r>
+          </w:hyperlink>
+        </w:p>
+        <w:p>
+          <w:pPr>
+            <w:pStyle w:val="TOC2"/>
+            <w:tabs>
+              <w:tab w:val="right" w:leader="dot" w:pos="9350"/>
+            </w:tabs>
+            <w:rPr>
+              <w:rFonts w:eastAsiaTheme="minorEastAsia"/>
+              <w:noProof/>
+            </w:rPr>
+          </w:pPr>
+          <w:hyperlink w:anchor="_Toc330456539" w:history="1">
+            <w:r>
+              <w:rPr>
+                <w:rStyle w:val="Hyperlink"/>
+                <w:noProof/>
+              </w:rPr>
+              <w:t>Sketch Note</w:t>
+            </w:r>
+            <w:r>
+              <w:rPr>
+                <w:noProof/>
+                <w:webHidden/>
+              </w:rPr>
+              <w:tab/>
+            </w:r>
+            <w:r>
+              <w:rPr>
+                <w:noProof/>
+                <w:webHidden/>
+              </w:rPr>
+              <w:fldChar w:fldCharType="begin"/>
+            </w:r>
+            <w:r>
+              <w:rPr>
+                <w:noProof/>
+                <w:webHidden/>
+              </w:rPr>
+              <w:instrText xml:space="preserve"> PAGEREF _Toc330456539 \h </w:instrText>
+            </w:r>
+            <w:r>
+              <w:rPr>
+                <w:noProof/>
+                <w:webHidden/>
+              </w:rPr>
+            </w:r>
+            <w:r>
+              <w:rPr>
+                <w:noProof/>
+                <w:webHidden/>
+              </w:rPr>
+              <w:fldChar w:fldCharType="separate"/>
+            </w:r>
+            <w:r>
+              <w:rPr>
+                <w:noProof/>
+                <w:webHidden/>
+              </w:rPr>
+              <w:t>15</w:t>
+            </w:r>
+            <w:r>
+              <w:rPr>
+                <w:noProof/>
+                <w:webHidden/>
+              </w:rPr>
+              <w:fldChar w:fldCharType="end"/>
+            </w:r>
+          </w:hyperlink>
+        </w:p>
+        <w:p>
+          <w:pPr>
+            <w:pStyle w:val="TOC2"/>
+            <w:tabs>
+              <w:tab w:val="right" w:leader="dot" w:pos="9350"/>
+            </w:tabs>
+            <w:rPr>
+              <w:rFonts w:eastAsiaTheme="minorEastAsia"/>
+              <w:noProof/>
+            </w:rPr>
+          </w:pPr>
+          <w:hyperlink w:anchor="_Toc330456540" w:history="1">
+            <w:r>
+              <w:rPr>
+                <w:rStyle w:val="Hyperlink"/>
+                <w:noProof/>
+              </w:rPr>
+              <w:t>Preferences</w:t>
+            </w:r>
+            <w:r>
+              <w:rPr>
+                <w:noProof/>
+                <w:webHidden/>
+              </w:rPr>
+              <w:tab/>
+            </w:r>
+            <w:r>
+              <w:rPr>
+                <w:noProof/>
+                <w:webHidden/>
+              </w:rPr>
+              <w:fldChar w:fldCharType="begin"/>
+            </w:r>
+            <w:r>
+              <w:rPr>
+                <w:noProof/>
+                <w:webHidden/>
+              </w:rPr>
+              <w:instrText xml:space="preserve"> PAGEREF _Toc330456540 \h </w:instrText>
+            </w:r>
+            <w:r>
+              <w:rPr>
+                <w:noProof/>
+                <w:webHidden/>
+              </w:rPr>
+            </w:r>
+            <w:r>
+              <w:rPr>
+                <w:noProof/>
+                <w:webHidden/>
+              </w:rPr>
+              <w:fldChar w:fldCharType="separate"/>
+            </w:r>
+            <w:r>
+              <w:rPr>
+                <w:noProof/>
+                <w:webHidden/>
+              </w:rPr>
+              <w:t>16</w:t>
+            </w:r>
+            <w:r>
+              <w:rPr>
+                <w:noProof/>
+                <w:webHidden/>
+              </w:rPr>
+              <w:fldChar w:fldCharType="end"/>
+            </w:r>
+          </w:hyperlink>
         </w:p>
         <w:p>
           <w:pPr>
@@ -1191,58 +2145,65 @@
             <w:rPr>
               <w:rFonts w:eastAsiaTheme="minorEastAsia"/>
               <w:noProof/>
-              <w:sz w:val="24"/>
-              <w:szCs w:val="24"/>
-              <w:lang w:eastAsia="ja-JP"/>
             </w:rPr>
           </w:pPr>
-          <w:r>
-            <w:rPr>
-              <w:noProof/>
-            </w:rPr>
-            <w:t>ERD</w:t>
-          </w:r>
-          <w:r>
-            <w:rPr>
-              <w:noProof/>
-            </w:rPr>
-            <w:tab/>
-          </w:r>
-          <w:r>
-            <w:rPr>
-              <w:noProof/>
-            </w:rPr>
-            <w:fldChar w:fldCharType="begin"/>
-          </w:r>
-          <w:r>
-            <w:rPr>
-              <w:noProof/>
-            </w:rPr>
-            <w:instrText xml:space="preserve"> PAGEREF _Toc204270859 \h </w:instrText>
-          </w:r>
-          <w:r>
-            <w:rPr>
-              <w:noProof/>
-            </w:rPr>
-          </w:r>
-          <w:r>
-            <w:rPr>
-              <w:noProof/>
-            </w:rPr>
-            <w:fldChar w:fldCharType="separate"/>
-          </w:r>
-          <w:r>
-            <w:rPr>
-              <w:noProof/>
-            </w:rPr>
-            <w:t>8</w:t>
-          </w:r>
-          <w:r>
-            <w:rPr>
-              <w:noProof/>
-            </w:rPr>
-            <w:fldChar w:fldCharType="end"/>
-          </w:r>
+          <w:hyperlink w:anchor="_Toc330456541" w:history="1">
+            <w:r>
+              <w:rPr>
+                <w:rStyle w:val="Hyperlink"/>
+                <w:noProof/>
+              </w:rPr>
+              <w:t>UI Flowchart</w:t>
+            </w:r>
+            <w:r>
+              <w:rPr>
+                <w:noProof/>
+                <w:webHidden/>
+              </w:rPr>
+              <w:tab/>
+            </w:r>
+            <w:r>
+              <w:rPr>
+                <w:noProof/>
+                <w:webHidden/>
+              </w:rPr>
+              <w:fldChar w:fldCharType="begin"/>
+            </w:r>
+            <w:r>
+              <w:rPr>
+                <w:noProof/>
+                <w:webHidden/>
+              </w:rPr>
+              <w:instrText xml:space="preserve"> PAGEREF _Toc330456541 \h </w:instrText>
+            </w:r>
+            <w:r>
+              <w:rPr>
+                <w:noProof/>
+                <w:webHidden/>
+              </w:rPr>
+            </w:r>
+            <w:r>
+              <w:rPr>
+                <w:noProof/>
+                <w:webHidden/>
+              </w:rPr>
+              <w:fldChar w:fldCharType="separate"/>
+            </w:r>
+            <w:r>
+              <w:rPr>
+                <w:noProof/>
+                <w:webHidden/>
+              </w:rPr>
+              <w:t>17</w:t>
+            </w:r>
+            <w:r>
+              <w:rPr>
+                <w:noProof/>
+                <w:webHidden/>
+              </w:rPr>
+              <w:fldChar w:fldCharType="end"/>
+            </w:r>
+          </w:hyperlink>
         </w:p>
         <w:p>
           <w:pPr>
@@ -1253,58 +2214,65 @@
             <w:rPr>
               <w:rFonts w:eastAsiaTheme="minorEastAsia"/>
               <w:noProof/>
-              <w:sz w:val="24"/>
-              <w:szCs w:val="24"/>
-              <w:lang w:eastAsia="ja-JP"/>
             </w:rPr>
           </w:pPr>
-          <w:r>
-            <w:rPr>
-              <w:noProof/>
-            </w:rPr>
-            <w:t>UML</w:t>
-          </w:r>
-          <w:r>
-            <w:rPr>
-              <w:noProof/>
-            </w:rPr>
-            <w:tab/>
-          </w:r>
-          <w:r>
-            <w:rPr>
-              <w:noProof/>
-            </w:rPr>
-            <w:fldChar w:fldCharType="begin"/>
-          </w:r>
-          <w:r>
-            <w:rPr>
-              <w:noProof/>
-            </w:rPr>
-            <w:instrText xml:space="preserve"> PAGEREF _Toc204270860 \h </w:instrText>
-          </w:r>
-          <w:r>
-            <w:rPr>
-              <w:noProof/>
-            </w:rPr>
-          </w:r>
-          <w:r>
-            <w:rPr>
-              <w:noProof/>
-            </w:rPr>
-            <w:fldChar w:fldCharType="separate"/>
-          </w:r>
-          <w:r>
-            <w:rPr>
-              <w:noProof/>
-            </w:rPr>
-            <w:t>9</w:t>
-          </w:r>
-          <w:r>
-            <w:rPr>
-              <w:noProof/>
-            </w:rPr>
-            <w:fldChar w:fldCharType="end"/>
-          </w:r>
+          <w:hyperlink w:anchor="_Toc330456542" w:history="1">
+            <w:r>
+              <w:rPr>
+                <w:rStyle w:val="Hyperlink"/>
+                <w:noProof/>
+              </w:rPr>
+              <w:t>ERD</w:t>
+            </w:r>
+            <w:r>
+              <w:rPr>
+                <w:noProof/>
+                <w:webHidden/>
+              </w:rPr>
+              <w:tab/>
+            </w:r>
+            <w:r>
+              <w:rPr>
+                <w:noProof/>
+                <w:webHidden/>
+              </w:rPr>
+              <w:fldChar w:fldCharType="begin"/>
+            </w:r>
+            <w:r>
+              <w:rPr>
+                <w:noProof/>
+                <w:webHidden/>
+              </w:rPr>
+              <w:instrText xml:space="preserve"> PAGEREF _Toc330456542 \h </w:instrText>
+            </w:r>
+            <w:r>
+              <w:rPr>
+                <w:noProof/>
+                <w:webHidden/>
+              </w:rPr>
+            </w:r>
+            <w:r>
+              <w:rPr>
+                <w:noProof/>
+                <w:webHidden/>
+              </w:rPr>
+              <w:fldChar w:fldCharType="separate"/>
+            </w:r>
+            <w:r>
+              <w:rPr>
+                <w:noProof/>
+                <w:webHidden/>
+              </w:rPr>
+              <w:t>18</w:t>
+            </w:r>
+            <w:r>
+              <w:rPr>
+                <w:noProof/>
+                <w:webHidden/>
+              </w:rPr>
+              <w:fldChar w:fldCharType="end"/>
+            </w:r>
+          </w:hyperlink>
         </w:p>
         <w:p>
           <w:pPr>
@@ -1315,58 +2283,65 @@
             <w:rPr>
               <w:rFonts w:eastAsiaTheme="minorEastAsia"/>
               <w:noProof/>
-              <w:sz w:val="24"/>
-              <w:szCs w:val="24"/>
-              <w:lang w:eastAsia="ja-JP"/>
             </w:rPr>
           </w:pPr>
-          <w:r>
-            <w:rPr>
-              <w:noProof/>
-            </w:rPr>
-            <w:t>About</w:t>
-          </w:r>
-          <w:r>
-            <w:rPr>
-              <w:noProof/>
-            </w:rPr>
-            <w:tab/>
-          </w:r>
-          <w:r>
-            <w:rPr>
-              <w:noProof/>
-            </w:rPr>
-            <w:fldChar w:fldCharType="begin"/>
-          </w:r>
-          <w:r>
-            <w:rPr>
-              <w:noProof/>
-            </w:rPr>
-            <w:instrText xml:space="preserve"> PAGEREF _Toc204270861 \h </w:instrText>
-          </w:r>
-          <w:r>
-            <w:rPr>
-              <w:noProof/>
-            </w:rPr>
-          </w:r>
-          <w:r>
-            <w:rPr>
-              <w:noProof/>
-            </w:rPr>
-            <w:fldChar w:fldCharType="separate"/>
-          </w:r>
-          <w:r>
-            <w:rPr>
-              <w:noProof/>
-            </w:rPr>
-            <w:t>10</w:t>
-          </w:r>
-          <w:r>
-            <w:rPr>
-              <w:noProof/>
-            </w:rPr>
-            <w:fldChar w:fldCharType="end"/>
-          </w:r>
+          <w:hyperlink w:anchor="_Toc330456543" w:history="1">
+            <w:r>
+              <w:rPr>
+                <w:rStyle w:val="Hyperlink"/>
+                <w:noProof/>
+              </w:rPr>
+              <w:t>About and Legal</w:t>
+            </w:r>
+            <w:r>
+              <w:rPr>
+                <w:noProof/>
+                <w:webHidden/>
+              </w:rPr>
+              <w:tab/>
+            </w:r>
+            <w:r>
+              <w:rPr>
+                <w:noProof/>
+                <w:webHidden/>
+              </w:rPr>
+              <w:fldChar w:fldCharType="begin"/>
+            </w:r>
+            <w:r>
+              <w:rPr>
+                <w:noProof/>
+                <w:webHidden/>
+              </w:rPr>
+              <w:instrText xml:space="preserve"> PAGEREF _Toc330456543 \h </w:instrText>
+            </w:r>
+            <w:r>
+              <w:rPr>
+                <w:noProof/>
+                <w:webHidden/>
+              </w:rPr>
+            </w:r>
+            <w:r>
+              <w:rPr>
+                <w:noProof/>
+                <w:webHidden/>
+              </w:rPr>
+              <w:fldChar w:fldCharType="separate"/>
+            </w:r>
+            <w:r>
+              <w:rPr>
+                <w:noProof/>
+                <w:webHidden/>
+              </w:rPr>
+              <w:t>20</w:t>
+            </w:r>
+            <w:r>
+              <w:rPr>
+                <w:noProof/>
+                <w:webHidden/>
+              </w:rPr>
+              <w:fldChar w:fldCharType="end"/>
+            </w:r>
+          </w:hyperlink>
         </w:p>
         <w:p>
           <w:r>
@@ -1399,7 +2374,7 @@
       <w:pPr>
         <w:pStyle w:val="Heading1"/>
       </w:pPr>
-      <w:bookmarkStart w:id="0" w:name="_Toc204270841"/>
+      <w:bookmarkStart w:id="0" w:name="_Toc330456511"/>
       <w:r>
         <w:lastRenderedPageBreak/>
         <w:t>Overview</w:t>
@@ -1410,7 +2385,7 @@
       <w:pPr>
         <w:pStyle w:val="Heading2"/>
       </w:pPr>
-      <w:bookmarkStart w:id="1" w:name="_Toc204270842"/>
+      <w:bookmarkStart w:id="1" w:name="_Toc330456512"/>
       <w:r>
         <w:t>Purpose</w:t>
       </w:r>
@@ -1439,7 +2414,7 @@
       <w:pPr>
         <w:pStyle w:val="Heading2"/>
       </w:pPr>
-      <w:bookmarkStart w:id="2" w:name="_Toc204270843"/>
+      <w:bookmarkStart w:id="2" w:name="_Toc330456513"/>
       <w:r>
         <w:t>Target Audience</w:t>
       </w:r>
@@ -1455,8 +2430,6 @@
       <w:pPr>
         <w:pStyle w:val="Heading2"/>
       </w:pPr>
-      <w:bookmarkStart w:id="3" w:name="_GoBack"/>
-      <w:bookmarkEnd w:id="3"/>
       <w:r>
         <w:br w:type="page"/>
       </w:r>
@@ -1465,22 +2438,22 @@
       <w:pPr>
         <w:pStyle w:val="Heading1"/>
       </w:pPr>
-      <w:bookmarkStart w:id="4" w:name="_Toc204270844"/>
+      <w:bookmarkStart w:id="3" w:name="_Toc330456514"/>
       <w:r>
         <w:lastRenderedPageBreak/>
         <w:t>Business Requirements</w:t>
       </w:r>
+      <w:bookmarkEnd w:id="3"/>
+    </w:p>
+    <w:p>
+      <w:pPr>
+        <w:pStyle w:val="Heading2"/>
+      </w:pPr>
+      <w:bookmarkStart w:id="4" w:name="_Toc330456515"/>
+      <w:r>
+        <w:t>Classes</w:t>
+      </w:r>
       <w:bookmarkEnd w:id="4"/>
-    </w:p>
-    <w:p>
-      <w:pPr>
-        <w:pStyle w:val="Heading2"/>
-      </w:pPr>
-      <w:bookmarkStart w:id="5" w:name="_Toc204270845"/>
-      <w:r>
-        <w:t>Classes</w:t>
-      </w:r>
-      <w:bookmarkEnd w:id="5"/>
     </w:p>
     <w:p>
       <w:pPr>
@@ -1645,11 +2618,11 @@
       <w:pPr>
         <w:pStyle w:val="Heading2"/>
       </w:pPr>
-      <w:bookmarkStart w:id="6" w:name="_Toc204270846"/>
+      <w:bookmarkStart w:id="5" w:name="_Toc330456516"/>
       <w:r>
         <w:t>Instructors</w:t>
       </w:r>
-      <w:bookmarkEnd w:id="6"/>
+      <w:bookmarkEnd w:id="5"/>
     </w:p>
     <w:p>
       <w:pPr>
@@ -1736,11 +2709,11 @@
       <w:pPr>
         <w:pStyle w:val="Heading2"/>
       </w:pPr>
-      <w:bookmarkStart w:id="7" w:name="_Toc204270847"/>
+      <w:bookmarkStart w:id="6" w:name="_Toc330456517"/>
       <w:r>
         <w:t>Notes</w:t>
       </w:r>
-      <w:bookmarkEnd w:id="7"/>
+      <w:bookmarkEnd w:id="6"/>
     </w:p>
     <w:p>
       <w:pPr>
@@ -1893,11 +2866,11 @@
       <w:pPr>
         <w:pStyle w:val="Heading2"/>
       </w:pPr>
-      <w:bookmarkStart w:id="8" w:name="_Toc204270848"/>
+      <w:bookmarkStart w:id="7" w:name="_Toc330456518"/>
       <w:r>
         <w:t>Assignments</w:t>
       </w:r>
-      <w:bookmarkEnd w:id="8"/>
+      <w:bookmarkEnd w:id="7"/>
     </w:p>
     <w:p>
       <w:pPr>
@@ -2011,12 +2984,12 @@
       <w:pPr>
         <w:pStyle w:val="Heading2"/>
       </w:pPr>
-      <w:bookmarkStart w:id="9" w:name="_Toc204270849"/>
+      <w:bookmarkStart w:id="8" w:name="_Toc330456519"/>
       <w:r>
         <w:lastRenderedPageBreak/>
         <w:t>Calendar</w:t>
       </w:r>
-      <w:bookmarkEnd w:id="9"/>
+      <w:bookmarkEnd w:id="8"/>
     </w:p>
     <w:p>
       <w:pPr>
@@ -2058,11 +3031,11 @@
       <w:pPr>
         <w:pStyle w:val="Heading2"/>
       </w:pPr>
-      <w:bookmarkStart w:id="10" w:name="_Toc204270850"/>
+      <w:bookmarkStart w:id="9" w:name="_Toc330456520"/>
       <w:r>
         <w:t>Class Details View</w:t>
       </w:r>
-      <w:bookmarkEnd w:id="10"/>
+      <w:bookmarkEnd w:id="9"/>
     </w:p>
     <w:p>
       <w:pPr>
@@ -2149,11 +3122,11 @@
       <w:pPr>
         <w:pStyle w:val="Heading2"/>
       </w:pPr>
-      <w:bookmarkStart w:id="11" w:name="_Toc204270851"/>
+      <w:bookmarkStart w:id="10" w:name="_Toc330456521"/>
       <w:r>
         <w:t>Reminders</w:t>
       </w:r>
-      <w:bookmarkEnd w:id="11"/>
+      <w:bookmarkEnd w:id="10"/>
     </w:p>
     <w:p>
       <w:pPr>
@@ -2246,11 +3219,11 @@
       <w:pPr>
         <w:pStyle w:val="Heading2"/>
       </w:pPr>
-      <w:bookmarkStart w:id="12" w:name="_Toc204270852"/>
+      <w:bookmarkStart w:id="11" w:name="_Toc330456522"/>
       <w:r>
         <w:t>Preferences</w:t>
       </w:r>
-      <w:bookmarkEnd w:id="12"/>
+      <w:bookmarkEnd w:id="11"/>
     </w:p>
     <w:p>
       <w:pPr>
@@ -2363,59 +3336,63 @@
       <w:pPr>
         <w:pStyle w:val="Heading1"/>
       </w:pPr>
-      <w:bookmarkStart w:id="13" w:name="_Toc204270853"/>
+      <w:bookmarkStart w:id="12" w:name="_Toc330456523"/>
       <w:r>
         <w:lastRenderedPageBreak/>
         <w:t>Technology</w:t>
       </w:r>
+      <w:bookmarkEnd w:id="12"/>
+    </w:p>
+    <w:p>
+      <w:pPr>
+        <w:pStyle w:val="Heading2"/>
+      </w:pPr>
+      <w:bookmarkStart w:id="13" w:name="_Toc330456524"/>
+      <w:r>
+        <w:t>Overall</w:t>
+      </w:r>
       <w:bookmarkEnd w:id="13"/>
     </w:p>
     <w:p>
       <w:pPr>
+        <w:pStyle w:val="NoSpacing"/>
+      </w:pPr>
+      <w:r>
+        <w:t>Coding language: Java</w:t>
+      </w:r>
+    </w:p>
+    <w:p>
+      <w:pPr>
+        <w:pStyle w:val="NoSpacing"/>
+      </w:pPr>
+      <w:r>
+        <w:t>IDE: Eclipse with ADT</w:t>
+      </w:r>
+    </w:p>
+    <w:p>
+      <w:pPr>
         <w:pStyle w:val="Heading2"/>
       </w:pPr>
-      <w:bookmarkStart w:id="14" w:name="_Toc204270854"/>
-      <w:r>
-        <w:t>Overall</w:t>
-      </w:r>
-    </w:p>
-    <w:p>
-      <w:pPr>
-        <w:pStyle w:val="NoSpacing"/>
-      </w:pPr>
-      <w:r>
-        <w:t>Coding language: Java</w:t>
-      </w:r>
-    </w:p>
-    <w:p>
-      <w:pPr>
-        <w:pStyle w:val="NoSpacing"/>
-      </w:pPr>
-      <w:r>
-        <w:t>IDE: Eclipse with ADT</w:t>
+      <w:bookmarkStart w:id="14" w:name="_Toc330456525"/>
+      <w:r>
+        <w:t>Target Devices</w:t>
+      </w:r>
+      <w:bookmarkEnd w:id="14"/>
+    </w:p>
+    <w:p>
+      <w:r>
+        <w:t>Devices running Android OS, version 2.2 and above (API 8+)</w:t>
       </w:r>
     </w:p>
     <w:p>
       <w:pPr>
         <w:pStyle w:val="Heading2"/>
       </w:pPr>
-      <w:r>
-        <w:t>Target Devices</w:t>
-      </w:r>
-      <w:bookmarkEnd w:id="14"/>
-    </w:p>
-    <w:p>
-      <w:r>
-        <w:t>Devices running Android OS, version 2.2 and above (API 8+)</w:t>
-      </w:r>
-    </w:p>
-    <w:p>
-      <w:pPr>
-        <w:pStyle w:val="Heading2"/>
-      </w:pPr>
+      <w:bookmarkStart w:id="15" w:name="_Toc330456526"/>
       <w:r>
         <w:t>Required Permissions</w:t>
       </w:r>
+      <w:bookmarkEnd w:id="15"/>
     </w:p>
     <w:p>
       <w:pPr>
@@ -2481,9 +3458,11 @@
       <w:pPr>
         <w:pStyle w:val="Heading2"/>
       </w:pPr>
+      <w:bookmarkStart w:id="16" w:name="_Toc330456527"/>
       <w:r>
         <w:t>Other</w:t>
       </w:r>
+      <w:bookmarkEnd w:id="16"/>
     </w:p>
     <w:p>
       <w:pPr>
@@ -2520,12 +3499,12 @@
       <w:pPr>
         <w:pStyle w:val="Heading1"/>
       </w:pPr>
-      <w:bookmarkStart w:id="15" w:name="_Toc204270857"/>
+      <w:bookmarkStart w:id="17" w:name="_Toc330456528"/>
       <w:r>
         <w:lastRenderedPageBreak/>
         <w:t>Use Cases</w:t>
       </w:r>
-      <w:bookmarkEnd w:id="15"/>
+      <w:bookmarkEnd w:id="17"/>
     </w:p>
     <w:p>
       <w:r>
@@ -2563,26 +3542,28 @@
       <w:pPr>
         <w:pStyle w:val="Heading1"/>
       </w:pPr>
-      <w:bookmarkStart w:id="16" w:name="_Toc204270858"/>
+      <w:bookmarkStart w:id="18" w:name="_Toc330456529"/>
       <w:r>
         <w:lastRenderedPageBreak/>
         <w:t>User Interface</w:t>
       </w:r>
-      <w:bookmarkEnd w:id="16"/>
+      <w:bookmarkEnd w:id="18"/>
     </w:p>
     <w:p>
       <w:pPr>
         <w:pStyle w:val="Heading2"/>
       </w:pPr>
+      <w:bookmarkStart w:id="19" w:name="_Toc330456530"/>
       <w:r>
         <w:t>Calendar Day and Week Views</w:t>
       </w:r>
-    </w:p>
-    <w:p>
-      <w:pPr>
-        <w:pStyle w:val="Heading2"/>
-      </w:pPr>
-      <w:r>
+      <w:bookmarkEnd w:id="19"/>
+    </w:p>
+    <w:p>
+      <w:r>
+        <w:rPr>
+          <w:noProof/>
+        </w:rPr>
         <w:drawing>
           <wp:anchor distT="0" distB="0" distL="114300" distR="114300" simplePos="0" relativeHeight="251659264" behindDoc="0" locked="0" layoutInCell="1" allowOverlap="1" wp14:anchorId="75F7B700" wp14:editId="5B77B923">
             <wp:simplePos x="0" y="0"/>
@@ -2655,6 +3636,9 @@
         </w:drawing>
       </w:r>
       <w:r>
+        <w:rPr>
+          <w:noProof/>
+        </w:rPr>
         <w:drawing>
           <wp:anchor distT="0" distB="0" distL="114300" distR="114300" simplePos="0" relativeHeight="251658240" behindDoc="0" locked="0" layoutInCell="1" allowOverlap="1" wp14:anchorId="7CD03B70" wp14:editId="128285E1">
             <wp:simplePos x="0" y="0"/>
@@ -2749,16 +3733,18 @@
       <w:pPr>
         <w:pStyle w:val="Heading2"/>
       </w:pPr>
+      <w:bookmarkStart w:id="20" w:name="_Toc330456531"/>
       <w:r>
         <w:lastRenderedPageBreak/>
         <w:t>Calendar Month View</w:t>
       </w:r>
-    </w:p>
-    <w:p>
-      <w:pPr>
-        <w:pStyle w:val="Heading2"/>
-      </w:pPr>
-      <w:r>
+      <w:bookmarkEnd w:id="20"/>
+    </w:p>
+    <w:p>
+      <w:r>
+        <w:rPr>
+          <w:noProof/>
+        </w:rPr>
         <w:drawing>
           <wp:inline distT="0" distB="0" distL="0" distR="0" wp14:anchorId="132B35D6" wp14:editId="56BAB34E">
             <wp:extent cx="3568908" cy="5956300"/>
@@ -2833,15 +3819,14 @@
       <w:pPr>
         <w:pStyle w:val="Heading2"/>
       </w:pPr>
+      <w:bookmarkStart w:id="21" w:name="_Toc330456532"/>
       <w:r>
         <w:lastRenderedPageBreak/>
         <w:t>Add/Edit Class</w:t>
       </w:r>
-    </w:p>
-    <w:p>
-      <w:pPr>
-        <w:pStyle w:val="Heading2"/>
-      </w:pPr>
+      <w:bookmarkEnd w:id="21"/>
+    </w:p>
+    <w:p>
       <w:r>
         <w:t xml:space="preserve"> </w:t>
       </w:r>
@@ -2923,15 +3908,14 @@
       <w:pPr>
         <w:pStyle w:val="Heading2"/>
       </w:pPr>
+      <w:bookmarkStart w:id="22" w:name="_Toc330456533"/>
       <w:r>
         <w:lastRenderedPageBreak/>
         <w:t>Add/Edit Instructor</w:t>
       </w:r>
-    </w:p>
-    <w:p>
-      <w:pPr>
-        <w:pStyle w:val="Heading2"/>
-      </w:pPr>
+      <w:bookmarkEnd w:id="22"/>
+    </w:p>
+    <w:p>
       <w:r>
         <w:rPr>
           <w:noProof/>
@@ -3005,15 +3989,14 @@
       <w:pPr>
         <w:pStyle w:val="Heading2"/>
       </w:pPr>
+      <w:bookmarkStart w:id="23" w:name="_Toc330456534"/>
       <w:r>
         <w:lastRenderedPageBreak/>
         <w:t>Add Time Block</w:t>
       </w:r>
-    </w:p>
-    <w:p>
-      <w:pPr>
-        <w:pStyle w:val="Heading2"/>
-      </w:pPr>
+      <w:bookmarkEnd w:id="23"/>
+    </w:p>
+    <w:p>
       <w:r>
         <w:rPr>
           <w:noProof/>
@@ -3072,14 +4055,13 @@
       <w:pPr>
         <w:pStyle w:val="Heading2"/>
       </w:pPr>
+      <w:bookmarkStart w:id="24" w:name="_Toc330456535"/>
       <w:r>
         <w:t>Class View</w:t>
       </w:r>
-    </w:p>
-    <w:p>
-      <w:pPr>
-        <w:pStyle w:val="Heading2"/>
-      </w:pPr>
+      <w:bookmarkEnd w:id="24"/>
+    </w:p>
+    <w:p>
       <w:r>
         <w:t xml:space="preserve"> </w:t>
       </w:r>
@@ -3144,23 +4126,22 @@
       <w:r>
         <w:br w:type="page"/>
       </w:r>
+      <w:bookmarkStart w:id="25" w:name="_Toc330456536"/>
       <w:r>
         <w:lastRenderedPageBreak/>
         <w:t>Class Notes</w:t>
       </w:r>
-    </w:p>
-    <w:p>
-      <w:pPr>
-        <w:pStyle w:val="Heading2"/>
-      </w:pPr>
+      <w:bookmarkEnd w:id="25"/>
+    </w:p>
+    <w:p>
       <w:r>
         <w:rPr>
           <w:noProof/>
         </w:rPr>
         <w:drawing>
-          <wp:inline distT="0" distB="0" distL="0" distR="0" wp14:anchorId="43C1EB0A" wp14:editId="36A0E37E">
-            <wp:extent cx="2141415" cy="3479800"/>
-            <wp:effectExtent l="0" t="0" r="0" b="0"/>
+          <wp:inline distT="0" distB="0" distL="0" distR="0" wp14:anchorId="43C1EB0A" wp14:editId="1A638BB7">
+            <wp:extent cx="2074984" cy="3371850"/>
+            <wp:effectExtent l="0" t="0" r="1905" b="0"/>
             <wp:docPr id="10" name="Picture 10" descr="Macintosh HD:Users:nickhueb:Documents:workspace:SchedU:documentation:notesView.png"/>
             <wp:cNvGraphicFramePr>
               <a:graphicFrameLocks xmlns:a="http://schemas.openxmlformats.org/drawingml/2006/main" noChangeAspect="1"/>
@@ -3190,7 +4171,7 @@
                   <pic:spPr bwMode="auto">
                     <a:xfrm>
                       <a:off x="0" y="0"/>
-                      <a:ext cx="2141415" cy="3479800"/>
+                      <a:ext cx="2076879" cy="3374929"/>
                     </a:xfrm>
                     <a:prstGeom prst="rect">
                       <a:avLst/>
@@ -3211,14 +4192,13 @@
       <w:pPr>
         <w:pStyle w:val="Heading2"/>
       </w:pPr>
+      <w:bookmarkStart w:id="26" w:name="_Toc330456537"/>
       <w:r>
         <w:t>All Notes and Assignments</w:t>
       </w:r>
-    </w:p>
-    <w:p>
-      <w:pPr>
-        <w:pStyle w:val="Heading2"/>
-      </w:pPr>
+      <w:bookmarkEnd w:id="26"/>
+    </w:p>
+    <w:p>
       <w:r>
         <w:rPr>
           <w:noProof/>
@@ -3277,15 +4257,14 @@
       <w:pPr>
         <w:pStyle w:val="Heading2"/>
       </w:pPr>
+      <w:bookmarkStart w:id="27" w:name="_Toc330456538"/>
       <w:r>
         <w:lastRenderedPageBreak/>
         <w:t>Text Note</w:t>
       </w:r>
-    </w:p>
-    <w:p>
-      <w:pPr>
-        <w:pStyle w:val="Heading2"/>
-      </w:pPr>
+      <w:bookmarkEnd w:id="27"/>
+    </w:p>
+    <w:p>
       <w:r>
         <w:rPr>
           <w:noProof/>
@@ -3359,15 +4338,14 @@
       <w:pPr>
         <w:pStyle w:val="Heading2"/>
       </w:pPr>
+      <w:bookmarkStart w:id="28" w:name="_Toc330456539"/>
       <w:r>
         <w:lastRenderedPageBreak/>
         <w:t>Sketch Note</w:t>
       </w:r>
-    </w:p>
-    <w:p>
-      <w:pPr>
-        <w:pStyle w:val="Heading2"/>
-      </w:pPr>
+      <w:bookmarkEnd w:id="28"/>
+    </w:p>
+    <w:p>
       <w:r>
         <w:rPr>
           <w:noProof/>
@@ -3429,15 +4407,14 @@
       <w:r>
         <w:br w:type="column"/>
       </w:r>
+      <w:bookmarkStart w:id="29" w:name="_Toc330456540"/>
       <w:r>
         <w:lastRenderedPageBreak/>
         <w:t>Preferences</w:t>
       </w:r>
-    </w:p>
-    <w:p>
-      <w:pPr>
-        <w:pStyle w:val="Heading2"/>
-      </w:pPr>
+      <w:bookmarkEnd w:id="29"/>
+    </w:p>
+    <w:p>
       <w:r>
         <w:rPr>
           <w:noProof/>
@@ -3501,7 +4478,6 @@
       <w:pPr>
         <w:pStyle w:val="Heading1"/>
       </w:pPr>
-      <w:bookmarkStart w:id="17" w:name="_Toc204270859"/>
     </w:p>
     <w:p>
       <w:pPr>
@@ -3510,28 +4486,98 @@
       <w:r>
         <w:br w:type="column"/>
       </w:r>
+      <w:bookmarkStart w:id="30" w:name="_Toc330456541"/>
+      <w:r>
+        <w:lastRenderedPageBreak/>
+        <w:t>UI Flowchart</w:t>
+      </w:r>
+      <w:bookmarkEnd w:id="30"/>
+    </w:p>
+    <w:p>
+      <w:pPr>
+        <w:pStyle w:val="Heading1"/>
+      </w:pPr>
+      <w:bookmarkStart w:id="31" w:name="_GoBack"/>
+      <w:bookmarkEnd w:id="31"/>
+      <w:r>
+        <w:br w:type="page"/>
+      </w:r>
+    </w:p>
+    <w:p>
+      <w:pPr>
+        <w:pStyle w:val="Heading1"/>
+      </w:pPr>
+      <w:bookmarkStart w:id="32" w:name="_Toc330456542"/>
       <w:r>
         <w:lastRenderedPageBreak/>
         <w:t>ERD</w:t>
       </w:r>
-      <w:bookmarkEnd w:id="17"/>
+      <w:bookmarkEnd w:id="32"/>
       <w:r>
         <w:br/>
       </w:r>
     </w:p>
     <w:p>
-      <w:pPr>
-        <w:pStyle w:val="Heading1"/>
-      </w:pPr>
+      <w:r>
+        <w:rPr>
+          <w:noProof/>
+        </w:rPr>
+        <w:drawing>
+          <wp:inline distT="0" distB="0" distL="0" distR="0" wp14:anchorId="0501CEA8" wp14:editId="24196376">
+            <wp:extent cx="5867400" cy="7324725"/>
+            <wp:effectExtent l="0" t="0" r="0" b="9525"/>
+            <wp:docPr id="1" name="Picture 1" descr="C:\Users\Administrator\Documents\GitHub\SchedU\documentation\ERD.jpg"/>
+            <wp:cNvGraphicFramePr>
+              <a:graphicFrameLocks xmlns:a="http://schemas.openxmlformats.org/drawingml/2006/main" noChangeAspect="1"/>
+            </wp:cNvGraphicFramePr>
+            <a:graphic xmlns:a="http://schemas.openxmlformats.org/drawingml/2006/main">
+              <a:graphicData uri="http://schemas.openxmlformats.org/drawingml/2006/picture">
+                <pic:pic xmlns:pic="http://schemas.openxmlformats.org/drawingml/2006/picture">
+                  <pic:nvPicPr>
+                    <pic:cNvPr id="0" name="Picture 1" descr="C:\Users\Administrator\Documents\GitHub\SchedU\documentation\ERD.jpg"/>
+                    <pic:cNvPicPr>
+                      <a:picLocks noChangeAspect="1" noChangeArrowheads="1"/>
+                    </pic:cNvPicPr>
+                  </pic:nvPicPr>
+                  <pic:blipFill>
+                    <a:blip r:embed="rId21">
+                      <a:extLst>
+                        <a:ext uri="{28A0092B-C50C-407E-A947-70E740481C1C}">
+                          <a14:useLocalDpi xmlns:a14="http://schemas.microsoft.com/office/drawing/2010/main" val="0"/>
+                        </a:ext>
+                      </a:extLst>
+                    </a:blip>
+                    <a:srcRect/>
+                    <a:stretch>
+                      <a:fillRect/>
+                    </a:stretch>
+                  </pic:blipFill>
+                  <pic:spPr bwMode="auto">
+                    <a:xfrm>
+                      <a:off x="0" y="0"/>
+                      <a:ext cx="5867400" cy="7324725"/>
+                    </a:xfrm>
+                    <a:prstGeom prst="rect">
+                      <a:avLst/>
+                    </a:prstGeom>
+                    <a:noFill/>
+                    <a:ln>
+                      <a:noFill/>
+                    </a:ln>
+                  </pic:spPr>
+                </pic:pic>
+              </a:graphicData>
+            </a:graphic>
+          </wp:inline>
+        </w:drawing>
+      </w:r>
       <w:r>
         <w:br w:type="column"/>
       </w:r>
-      <w:bookmarkStart w:id="18" w:name="_Toc204270860"/>
       <w:r>
         <w:lastRenderedPageBreak/>
         <w:t>UML</w:t>
       </w:r>
-      <w:bookmarkEnd w:id="18"/>
     </w:p>
     <w:p>
       <w:r>
@@ -3542,20 +4588,20 @@
       <w:pPr>
         <w:pStyle w:val="Heading1"/>
       </w:pPr>
-      <w:bookmarkStart w:id="19" w:name="_Toc204270861"/>
+      <w:bookmarkStart w:id="33" w:name="_Toc330456543"/>
       <w:r>
         <w:lastRenderedPageBreak/>
         <w:t>About</w:t>
       </w:r>
-      <w:bookmarkEnd w:id="19"/>
       <w:r>
         <w:t xml:space="preserve"> and Legal</w:t>
       </w:r>
+      <w:bookmarkEnd w:id="33"/>
     </w:p>
     <w:p/>
     <w:sectPr>
-      <w:headerReference w:type="default" r:id="rId21"/>
-      <w:footerReference w:type="default" r:id="rId22"/>
+      <w:headerReference w:type="default" r:id="rId22"/>
+      <w:footerReference w:type="default" r:id="rId23"/>
       <w:pgSz w:w="12240" w:h="15840"/>
       <w:pgMar w:top="1440" w:right="1440" w:bottom="1440" w:left="1440" w:header="720" w:footer="720" w:gutter="0"/>
       <w:cols w:space="720"/>
@@ -3566,7 +4612,7 @@
 </file>
 
 <file path=word/endnotes.xml><?xml version="1.0" encoding="utf-8"?>
-<w:endnotes xmlns:wpc="http://schemas.microsoft.com/office/word/2010/wordprocessingCanvas" xmlns:mo="http://schemas.microsoft.com/office/mac/office/2008/main" xmlns:mc="http://schemas.openxmlformats.org/markup-compatibility/2006" xmlns:mv="urn:schemas-microsoft-com:mac:vml" xmlns:o="urn:schemas-microsoft-com:office:office" xmlns:r="http://schemas.openxmlformats.org/officeDocument/2006/relationships" xmlns:m="http://schemas.openxmlformats.org/officeDocument/2006/math" xmlns:v="urn:schemas-microsoft-com:vml" xmlns:wp14="http://schemas.microsoft.com/office/word/2010/wordprocessingDrawing" xmlns:wp="http://schemas.openxmlformats.org/drawingml/2006/wordprocessingDrawing" xmlns:w10="urn:schemas-microsoft-com:office:word" xmlns:w="http://schemas.openxmlformats.org/wordprocessingml/2006/main" xmlns:w14="http://schemas.microsoft.com/office/word/2010/wordml" xmlns:wpg="http://schemas.microsoft.com/office/word/2010/wordprocessingGroup" xmlns:wpi="http://schemas.microsoft.com/office/word/2010/wordprocessingInk" xmlns:wne="http://schemas.microsoft.com/office/word/2006/wordml" xmlns:wps="http://schemas.microsoft.com/office/word/2010/wordprocessingShape" mc:Ignorable="w14 wp14">
+<w:endnotes xmlns:wpc="http://schemas.microsoft.com/office/word/2010/wordprocessingCanvas" xmlns:mc="http://schemas.openxmlformats.org/markup-compatibility/2006" xmlns:o="urn:schemas-microsoft-com:office:office" xmlns:r="http://schemas.openxmlformats.org/officeDocument/2006/relationships" xmlns:m="http://schemas.openxmlformats.org/officeDocument/2006/math" xmlns:v="urn:schemas-microsoft-com:vml" xmlns:wp14="http://schemas.microsoft.com/office/word/2010/wordprocessingDrawing" xmlns:wp="http://schemas.openxmlformats.org/drawingml/2006/wordprocessingDrawing" xmlns:w10="urn:schemas-microsoft-com:office:word" xmlns:w="http://schemas.openxmlformats.org/wordprocessingml/2006/main" xmlns:w14="http://schemas.microsoft.com/office/word/2010/wordml" xmlns:wpg="http://schemas.microsoft.com/office/word/2010/wordprocessingGroup" xmlns:wpi="http://schemas.microsoft.com/office/word/2010/wordprocessingInk" xmlns:wne="http://schemas.microsoft.com/office/word/2006/wordml" xmlns:wps="http://schemas.microsoft.com/office/word/2010/wordprocessingShape" mc:Ignorable="w14 wp14">
   <w:endnote w:type="separator" w:id="-1">
     <w:p>
       <w:pPr>
@@ -3591,7 +4637,7 @@
 </file>
 
 <file path=word/footer1.xml><?xml version="1.0" encoding="utf-8"?>
-<w:ftr xmlns:wpc="http://schemas.microsoft.com/office/word/2010/wordprocessingCanvas" xmlns:mo="http://schemas.microsoft.com/office/mac/office/2008/main" xmlns:mc="http://schemas.openxmlformats.org/markup-compatibility/2006" xmlns:mv="urn:schemas-microsoft-com:mac:vml" xmlns:o="urn:schemas-microsoft-com:office:office" xmlns:r="http://schemas.openxmlformats.org/officeDocument/2006/relationships" xmlns:m="http://schemas.openxmlformats.org/officeDocument/2006/math" xmlns:v="urn:schemas-microsoft-com:vml" xmlns:wp14="http://schemas.microsoft.com/office/word/2010/wordprocessingDrawing" xmlns:wp="http://schemas.openxmlformats.org/drawingml/2006/wordprocessingDrawing" xmlns:w10="urn:schemas-microsoft-com:office:word" xmlns:w="http://schemas.openxmlformats.org/wordprocessingml/2006/main" xmlns:w14="http://schemas.microsoft.com/office/word/2010/wordml" xmlns:wpg="http://schemas.microsoft.com/office/word/2010/wordprocessingGroup" xmlns:wpi="http://schemas.microsoft.com/office/word/2010/wordprocessingInk" xmlns:wne="http://schemas.microsoft.com/office/word/2006/wordml" xmlns:wps="http://schemas.microsoft.com/office/word/2010/wordprocessingShape" mc:Ignorable="w14 wp14">
+<w:ftr xmlns:wpc="http://schemas.microsoft.com/office/word/2010/wordprocessingCanvas" xmlns:mc="http://schemas.openxmlformats.org/markup-compatibility/2006" xmlns:o="urn:schemas-microsoft-com:office:office" xmlns:r="http://schemas.openxmlformats.org/officeDocument/2006/relationships" xmlns:m="http://schemas.openxmlformats.org/officeDocument/2006/math" xmlns:v="urn:schemas-microsoft-com:vml" xmlns:wp14="http://schemas.microsoft.com/office/word/2010/wordprocessingDrawing" xmlns:wp="http://schemas.openxmlformats.org/drawingml/2006/wordprocessingDrawing" xmlns:w10="urn:schemas-microsoft-com:office:word" xmlns:w="http://schemas.openxmlformats.org/wordprocessingml/2006/main" xmlns:w14="http://schemas.microsoft.com/office/word/2010/wordml" xmlns:wpg="http://schemas.microsoft.com/office/word/2010/wordprocessingGroup" xmlns:wpi="http://schemas.microsoft.com/office/word/2010/wordprocessingInk" xmlns:wne="http://schemas.microsoft.com/office/word/2006/wordml" xmlns:wps="http://schemas.microsoft.com/office/word/2010/wordprocessingShape" mc:Ignorable="w14 wp14">
   <w:p>
     <w:pPr>
       <w:pStyle w:val="Footer"/>
@@ -3627,7 +4673,7 @@
           <w:rPr>
             <w:noProof/>
           </w:rPr>
-          <w:t>2</w:t>
+          <w:t>16</w:t>
         </w:r>
         <w:r>
           <w:rPr>
@@ -3645,7 +4691,7 @@
 </file>
 
 <file path=word/footnotes.xml><?xml version="1.0" encoding="utf-8"?>
-<w:footnotes xmlns:wpc="http://schemas.microsoft.com/office/word/2010/wordprocessingCanvas" xmlns:mo="http://schemas.microsoft.com/office/mac/office/2008/main" xmlns:mc="http://schemas.openxmlformats.org/markup-compatibility/2006" xmlns:mv="urn:schemas-microsoft-com:mac:vml" xmlns:o="urn:schemas-microsoft-com:office:office" xmlns:r="http://schemas.openxmlformats.org/officeDocument/2006/relationships" xmlns:m="http://schemas.openxmlformats.org/officeDocument/2006/math" xmlns:v="urn:schemas-microsoft-com:vml" xmlns:wp14="http://schemas.microsoft.com/office/word/2010/wordprocessingDrawing" xmlns:wp="http://schemas.openxmlformats.org/drawingml/2006/wordprocessingDrawing" xmlns:w10="urn:schemas-microsoft-com:office:word" xmlns:w="http://schemas.openxmlformats.org/wordprocessingml/2006/main" xmlns:w14="http://schemas.microsoft.com/office/word/2010/wordml" xmlns:wpg="http://schemas.microsoft.com/office/word/2010/wordprocessingGroup" xmlns:wpi="http://schemas.microsoft.com/office/word/2010/wordprocessingInk" xmlns:wne="http://schemas.microsoft.com/office/word/2006/wordml" xmlns:wps="http://schemas.microsoft.com/office/word/2010/wordprocessingShape" mc:Ignorable="w14 wp14">
+<w:footnotes xmlns:wpc="http://schemas.microsoft.com/office/word/2010/wordprocessingCanvas" xmlns:mc="http://schemas.openxmlformats.org/markup-compatibility/2006" xmlns:o="urn:schemas-microsoft-com:office:office" xmlns:r="http://schemas.openxmlformats.org/officeDocument/2006/relationships" xmlns:m="http://schemas.openxmlformats.org/officeDocument/2006/math" xmlns:v="urn:schemas-microsoft-com:vml" xmlns:wp14="http://schemas.microsoft.com/office/word/2010/wordprocessingDrawing" xmlns:wp="http://schemas.openxmlformats.org/drawingml/2006/wordprocessingDrawing" xmlns:w10="urn:schemas-microsoft-com:office:word" xmlns:w="http://schemas.openxmlformats.org/wordprocessingml/2006/main" xmlns:w14="http://schemas.microsoft.com/office/word/2010/wordml" xmlns:wpg="http://schemas.microsoft.com/office/word/2010/wordprocessingGroup" xmlns:wpi="http://schemas.microsoft.com/office/word/2010/wordprocessingInk" xmlns:wne="http://schemas.microsoft.com/office/word/2006/wordml" xmlns:wps="http://schemas.microsoft.com/office/word/2010/wordprocessingShape" mc:Ignorable="w14 wp14">
   <w:footnote w:type="separator" w:id="-1">
     <w:p>
       <w:pPr>
@@ -3670,7 +4716,7 @@
 </file>
 
 <file path=word/header1.xml><?xml version="1.0" encoding="utf-8"?>
-<w:hdr xmlns:wpc="http://schemas.microsoft.com/office/word/2010/wordprocessingCanvas" xmlns:mo="http://schemas.microsoft.com/office/mac/office/2008/main" xmlns:mc="http://schemas.openxmlformats.org/markup-compatibility/2006" xmlns:mv="urn:schemas-microsoft-com:mac:vml" xmlns:o="urn:schemas-microsoft-com:office:office" xmlns:r="http://schemas.openxmlformats.org/officeDocument/2006/relationships" xmlns:m="http://schemas.openxmlformats.org/officeDocument/2006/math" xmlns:v="urn:schemas-microsoft-com:vml" xmlns:wp14="http://schemas.microsoft.com/office/word/2010/wordprocessingDrawing" xmlns:wp="http://schemas.openxmlformats.org/drawingml/2006/wordprocessingDrawing" xmlns:w10="urn:schemas-microsoft-com:office:word" xmlns:w="http://schemas.openxmlformats.org/wordprocessingml/2006/main" xmlns:w14="http://schemas.microsoft.com/office/word/2010/wordml" xmlns:wpg="http://schemas.microsoft.com/office/word/2010/wordprocessingGroup" xmlns:wpi="http://schemas.microsoft.com/office/word/2010/wordprocessingInk" xmlns:wne="http://schemas.microsoft.com/office/word/2006/wordml" xmlns:wps="http://schemas.microsoft.com/office/word/2010/wordprocessingShape" mc:Ignorable="w14 wp14">
+<w:hdr xmlns:wpc="http://schemas.microsoft.com/office/word/2010/wordprocessingCanvas" xmlns:mc="http://schemas.openxmlformats.org/markup-compatibility/2006" xmlns:o="urn:schemas-microsoft-com:office:office" xmlns:r="http://schemas.openxmlformats.org/officeDocument/2006/relationships" xmlns:m="http://schemas.openxmlformats.org/officeDocument/2006/math" xmlns:v="urn:schemas-microsoft-com:vml" xmlns:wp14="http://schemas.microsoft.com/office/word/2010/wordprocessingDrawing" xmlns:wp="http://schemas.openxmlformats.org/drawingml/2006/wordprocessingDrawing" xmlns:w10="urn:schemas-microsoft-com:office:word" xmlns:w="http://schemas.openxmlformats.org/wordprocessingml/2006/main" xmlns:w14="http://schemas.microsoft.com/office/word/2010/wordml" xmlns:wpg="http://schemas.microsoft.com/office/word/2010/wordprocessingGroup" xmlns:wpi="http://schemas.microsoft.com/office/word/2010/wordprocessingInk" xmlns:wne="http://schemas.microsoft.com/office/word/2006/wordml" xmlns:wps="http://schemas.microsoft.com/office/word/2010/wordprocessingShape" mc:Ignorable="w14 wp14">
   <w:p>
     <w:pPr>
       <w:pStyle w:val="Header"/>
@@ -3707,7 +4753,7 @@
 </file>
 
 <file path=word/numbering.xml><?xml version="1.0" encoding="utf-8"?>
-<w:numbering xmlns:wpc="http://schemas.microsoft.com/office/word/2010/wordprocessingCanvas" xmlns:mo="http://schemas.microsoft.com/office/mac/office/2008/main" xmlns:mc="http://schemas.openxmlformats.org/markup-compatibility/2006" xmlns:mv="urn:schemas-microsoft-com:mac:vml" xmlns:o="urn:schemas-microsoft-com:office:office" xmlns:r="http://schemas.openxmlformats.org/officeDocument/2006/relationships" xmlns:m="http://schemas.openxmlformats.org/officeDocument/2006/math" xmlns:v="urn:schemas-microsoft-com:vml" xmlns:wp14="http://schemas.microsoft.com/office/word/2010/wordprocessingDrawing" xmlns:wp="http://schemas.openxmlformats.org/drawingml/2006/wordprocessingDrawing" xmlns:w10="urn:schemas-microsoft-com:office:word" xmlns:w="http://schemas.openxmlformats.org/wordprocessingml/2006/main" xmlns:w14="http://schemas.microsoft.com/office/word/2010/wordml" xmlns:wpg="http://schemas.microsoft.com/office/word/2010/wordprocessingGroup" xmlns:wpi="http://schemas.microsoft.com/office/word/2010/wordprocessingInk" xmlns:wne="http://schemas.microsoft.com/office/word/2006/wordml" xmlns:wps="http://schemas.microsoft.com/office/word/2010/wordprocessingShape" mc:Ignorable="w14 wp14">
+<w:numbering xmlns:wpc="http://schemas.microsoft.com/office/word/2010/wordprocessingCanvas" xmlns:mc="http://schemas.openxmlformats.org/markup-compatibility/2006" xmlns:o="urn:schemas-microsoft-com:office:office" xmlns:r="http://schemas.openxmlformats.org/officeDocument/2006/relationships" xmlns:m="http://schemas.openxmlformats.org/officeDocument/2006/math" xmlns:v="urn:schemas-microsoft-com:vml" xmlns:wp14="http://schemas.microsoft.com/office/word/2010/wordprocessingDrawing" xmlns:wp="http://schemas.openxmlformats.org/drawingml/2006/wordprocessingDrawing" xmlns:w10="urn:schemas-microsoft-com:office:word" xmlns:w="http://schemas.openxmlformats.org/wordprocessingml/2006/main" xmlns:w14="http://schemas.microsoft.com/office/word/2010/wordml" xmlns:wpg="http://schemas.microsoft.com/office/word/2010/wordprocessingGroup" xmlns:wpi="http://schemas.microsoft.com/office/word/2010/wordprocessingInk" xmlns:wne="http://schemas.microsoft.com/office/word/2006/wordml" xmlns:wps="http://schemas.microsoft.com/office/word/2010/wordprocessingShape" mc:Ignorable="w14 wp14">
   <w:abstractNum w:abstractNumId="0">
     <w:nsid w:val="040F5DC9"/>
     <w:multiLevelType w:val="hybridMultilevel"/>
@@ -5204,7 +6250,7 @@
       </w:pPr>
     </w:pPrDefault>
   </w:docDefaults>
-  <w:latentStyles w:defLockedState="0" w:defUIPriority="99" w:defSemiHidden="1" w:defUnhideWhenUsed="1" w:defQFormat="0" w:count="276">
+  <w:latentStyles w:defLockedState="0" w:defUIPriority="99" w:defSemiHidden="1" w:defUnhideWhenUsed="1" w:defQFormat="0" w:count="267">
     <w:lsdException w:name="Normal" w:semiHidden="0" w:uiPriority="0" w:unhideWhenUsed="0" w:qFormat="1"/>
     <w:lsdException w:name="heading 1" w:semiHidden="0" w:uiPriority="9" w:unhideWhenUsed="0" w:qFormat="1"/>
     <w:lsdException w:name="heading 2" w:uiPriority="9" w:qFormat="1"/>
@@ -5700,7 +6746,7 @@
 </file>
 
 <file path=word/stylesWithEffects.xml><?xml version="1.0" encoding="utf-8"?>
-<w:styles xmlns:wpc="http://schemas.microsoft.com/office/word/2010/wordprocessingCanvas" xmlns:mo="http://schemas.microsoft.com/office/mac/office/2008/main" xmlns:mc="http://schemas.openxmlformats.org/markup-compatibility/2006" xmlns:mv="urn:schemas-microsoft-com:mac:vml" xmlns:o="urn:schemas-microsoft-com:office:office" xmlns:r="http://schemas.openxmlformats.org/officeDocument/2006/relationships" xmlns:m="http://schemas.openxmlformats.org/officeDocument/2006/math" xmlns:v="urn:schemas-microsoft-com:vml" xmlns:wp14="http://schemas.microsoft.com/office/word/2010/wordprocessingDrawing" xmlns:wp="http://schemas.openxmlformats.org/drawingml/2006/wordprocessingDrawing" xmlns:w10="urn:schemas-microsoft-com:office:word" xmlns:w="http://schemas.openxmlformats.org/wordprocessingml/2006/main" xmlns:w14="http://schemas.microsoft.com/office/word/2010/wordml" xmlns:wpg="http://schemas.microsoft.com/office/word/2010/wordprocessingGroup" xmlns:wpi="http://schemas.microsoft.com/office/word/2010/wordprocessingInk" xmlns:wne="http://schemas.microsoft.com/office/word/2006/wordml" xmlns:wps="http://schemas.microsoft.com/office/word/2010/wordprocessingShape" mc:Ignorable="w14 wp14">
+<w:styles xmlns:wpc="http://schemas.microsoft.com/office/word/2010/wordprocessingCanvas" xmlns:mc="http://schemas.openxmlformats.org/markup-compatibility/2006" xmlns:o="urn:schemas-microsoft-com:office:office" xmlns:r="http://schemas.openxmlformats.org/officeDocument/2006/relationships" xmlns:m="http://schemas.openxmlformats.org/officeDocument/2006/math" xmlns:v="urn:schemas-microsoft-com:vml" xmlns:wp14="http://schemas.microsoft.com/office/word/2010/wordprocessingDrawing" xmlns:wp="http://schemas.openxmlformats.org/drawingml/2006/wordprocessingDrawing" xmlns:w10="urn:schemas-microsoft-com:office:word" xmlns:w="http://schemas.openxmlformats.org/wordprocessingml/2006/main" xmlns:w14="http://schemas.microsoft.com/office/word/2010/wordml" xmlns:wpg="http://schemas.microsoft.com/office/word/2010/wordprocessingGroup" xmlns:wpi="http://schemas.microsoft.com/office/word/2010/wordprocessingInk" xmlns:wne="http://schemas.microsoft.com/office/word/2006/wordml" xmlns:wps="http://schemas.microsoft.com/office/word/2010/wordprocessingShape" mc:Ignorable="w14 wp14">
   <w:docDefaults>
     <w:rPrDefault>
       <w:rPr>
@@ -5716,7 +6762,7 @@
       </w:pPr>
     </w:pPrDefault>
   </w:docDefaults>
-  <w:latentStyles w:defLockedState="0" w:defUIPriority="99" w:defSemiHidden="1" w:defUnhideWhenUsed="1" w:defQFormat="0" w:count="276">
+  <w:latentStyles w:defLockedState="0" w:defUIPriority="99" w:defSemiHidden="1" w:defUnhideWhenUsed="1" w:defQFormat="0" w:count="267">
     <w:lsdException w:name="Normal" w:semiHidden="0" w:uiPriority="0" w:unhideWhenUsed="0" w:qFormat="1"/>
     <w:lsdException w:name="heading 1" w:semiHidden="0" w:uiPriority="9" w:unhideWhenUsed="0" w:qFormat="1"/>
     <w:lsdException w:name="heading 2" w:uiPriority="9" w:qFormat="1"/>
@@ -6501,7 +7547,7 @@
 </file>
 
 <file path=customXml/itemProps1.xml><?xml version="1.0" encoding="utf-8"?>
-<ds:datastoreItem xmlns:ds="http://schemas.openxmlformats.org/officeDocument/2006/customXml" ds:itemID="{6B776053-061A-5343-9EA1-E6C8D2D569A6}">
+<ds:datastoreItem xmlns:ds="http://schemas.openxmlformats.org/officeDocument/2006/customXml" ds:itemID="{0263C0F0-E1BE-417F-B301-27EC3E6CCC29}">
   <ds:schemaRefs>
     <ds:schemaRef ds:uri="http://schemas.openxmlformats.org/officeDocument/2006/bibliography"/>
   </ds:schemaRefs>

</xml_diff>

<commit_message>
Added UI flow, changed new class view
</commit_message>
<xml_diff>
--- a/documentation/Nick_Mark_SchedU_design.docx
+++ b/documentation/Nick_Mark_SchedU_design.docx
@@ -3555,6 +3555,79 @@
       </w:pPr>
       <w:bookmarkStart w:id="19" w:name="_Toc330456530"/>
       <w:r>
+        <w:t>First Screen</w:t>
+      </w:r>
+    </w:p>
+    <w:p>
+      <w:pPr>
+        <w:rPr>
+          <w:b/>
+          <w:bCs/>
+        </w:rPr>
+      </w:pPr>
+      <w:r>
+        <w:rPr>
+          <w:noProof/>
+        </w:rPr>
+        <w:drawing>
+          <wp:inline distT="0" distB="0" distL="0" distR="0" wp14:anchorId="3974D3AC" wp14:editId="67E177A6">
+            <wp:extent cx="4797385" cy="7400925"/>
+            <wp:effectExtent l="0" t="0" r="3810" b="0"/>
+            <wp:docPr id="5" name="Picture 5" descr="C:\Users\Administrator\Documents\GitHub\SchedU\documentation\firstscreen.png"/>
+            <wp:cNvGraphicFramePr>
+              <a:graphicFrameLocks xmlns:a="http://schemas.openxmlformats.org/drawingml/2006/main" noChangeAspect="1"/>
+            </wp:cNvGraphicFramePr>
+            <a:graphic xmlns:a="http://schemas.openxmlformats.org/drawingml/2006/main">
+              <a:graphicData uri="http://schemas.openxmlformats.org/drawingml/2006/picture">
+                <pic:pic xmlns:pic="http://schemas.openxmlformats.org/drawingml/2006/picture">
+                  <pic:nvPicPr>
+                    <pic:cNvPr id="0" name="Picture 1" descr="C:\Users\Administrator\Documents\GitHub\SchedU\documentation\firstscreen.png"/>
+                    <pic:cNvPicPr>
+                      <a:picLocks noChangeAspect="1" noChangeArrowheads="1"/>
+                    </pic:cNvPicPr>
+                  </pic:nvPicPr>
+                  <pic:blipFill>
+                    <a:blip r:embed="rId9">
+                      <a:extLst>
+                        <a:ext uri="{28A0092B-C50C-407E-A947-70E740481C1C}">
+                          <a14:useLocalDpi xmlns:a14="http://schemas.microsoft.com/office/drawing/2010/main" val="0"/>
+                        </a:ext>
+                      </a:extLst>
+                    </a:blip>
+                    <a:srcRect/>
+                    <a:stretch>
+                      <a:fillRect/>
+                    </a:stretch>
+                  </pic:blipFill>
+                  <pic:spPr bwMode="auto">
+                    <a:xfrm>
+                      <a:off x="0" y="0"/>
+                      <a:ext cx="4798897" cy="7403257"/>
+                    </a:xfrm>
+                    <a:prstGeom prst="rect">
+                      <a:avLst/>
+                    </a:prstGeom>
+                    <a:noFill/>
+                    <a:ln>
+                      <a:noFill/>
+                    </a:ln>
+                  </pic:spPr>
+                </pic:pic>
+              </a:graphicData>
+            </a:graphic>
+          </wp:inline>
+        </w:drawing>
+      </w:r>
+      <w:r>
+        <w:br w:type="page"/>
+      </w:r>
+    </w:p>
+    <w:p>
+      <w:pPr>
+        <w:pStyle w:val="Heading2"/>
+      </w:pPr>
+      <w:r>
+        <w:lastRenderedPageBreak/>
         <w:t>Calendar Day and Week Views</w:t>
       </w:r>
       <w:bookmarkEnd w:id="19"/>
@@ -3598,7 +3671,7 @@
                     </pic:cNvPicPr>
                   </pic:nvPicPr>
                   <pic:blipFill>
-                    <a:blip r:embed="rId9">
+                    <a:blip r:embed="rId10">
                       <a:extLst>
                         <a:ext uri="{28A0092B-C50C-407E-A947-70E740481C1C}">
                           <a14:useLocalDpi xmlns:a14="http://schemas.microsoft.com/office/drawing/2010/main" val="0"/>
@@ -3673,7 +3746,7 @@
                     </pic:cNvPicPr>
                   </pic:nvPicPr>
                   <pic:blipFill>
-                    <a:blip r:embed="rId10">
+                    <a:blip r:embed="rId11">
                       <a:extLst>
                         <a:ext uri="{28A0092B-C50C-407E-A947-70E740481C1C}">
                           <a14:useLocalDpi xmlns:a14="http://schemas.microsoft.com/office/drawing/2010/main" val="0"/>
@@ -3763,7 +3836,7 @@
                     </pic:cNvPicPr>
                   </pic:nvPicPr>
                   <pic:blipFill>
-                    <a:blip r:embed="rId11">
+                    <a:blip r:embed="rId12">
                       <a:extLst>
                         <a:ext uri="{28A0092B-C50C-407E-A947-70E740481C1C}">
                           <a14:useLocalDpi xmlns:a14="http://schemas.microsoft.com/office/drawing/2010/main" val="0"/>
@@ -3835,10 +3908,10 @@
           <w:noProof/>
         </w:rPr>
         <w:drawing>
-          <wp:inline distT="0" distB="0" distL="0" distR="0" wp14:anchorId="1AFEF071" wp14:editId="366A5F51">
-            <wp:extent cx="4191000" cy="6971168"/>
-            <wp:effectExtent l="0" t="0" r="0" b="0"/>
-            <wp:docPr id="7" name="Picture 7" descr="Macintosh HD:Users:nickhueb:Documents:workspace:SchedU:documentation:newClass.png"/>
+          <wp:inline distT="0" distB="0" distL="0" distR="0" wp14:anchorId="46A4E967" wp14:editId="47C126B0">
+            <wp:extent cx="4238625" cy="7027194"/>
+            <wp:effectExtent l="0" t="0" r="0" b="2540"/>
+            <wp:docPr id="15" name="Picture 15" descr="C:\Users\Administrator\Documents\GitHub\SchedU\documentation\newClass.png"/>
             <wp:cNvGraphicFramePr>
               <a:graphicFrameLocks xmlns:a="http://schemas.openxmlformats.org/drawingml/2006/main" noChangeAspect="1"/>
             </wp:cNvGraphicFramePr>
@@ -3846,13 +3919,13 @@
               <a:graphicData uri="http://schemas.openxmlformats.org/drawingml/2006/picture">
                 <pic:pic xmlns:pic="http://schemas.openxmlformats.org/drawingml/2006/picture">
                   <pic:nvPicPr>
-                    <pic:cNvPr id="0" name="Picture 7" descr="Macintosh HD:Users:nickhueb:Documents:workspace:SchedU:documentation:newClass.png"/>
+                    <pic:cNvPr id="0" name="Picture 2" descr="C:\Users\Administrator\Documents\GitHub\SchedU\documentation\newClass.png"/>
                     <pic:cNvPicPr>
                       <a:picLocks noChangeAspect="1" noChangeArrowheads="1"/>
                     </pic:cNvPicPr>
                   </pic:nvPicPr>
                   <pic:blipFill>
-                    <a:blip r:embed="rId12">
+                    <a:blip r:embed="rId13">
                       <a:extLst>
                         <a:ext uri="{28A0092B-C50C-407E-A947-70E740481C1C}">
                           <a14:useLocalDpi xmlns:a14="http://schemas.microsoft.com/office/drawing/2010/main" val="0"/>
@@ -3867,7 +3940,7 @@
                   <pic:spPr bwMode="auto">
                     <a:xfrm>
                       <a:off x="0" y="0"/>
-                      <a:ext cx="4191164" cy="6971441"/>
+                      <a:ext cx="4238625" cy="7027194"/>
                     </a:xfrm>
                     <a:prstGeom prst="rect">
                       <a:avLst/>
@@ -3900,6 +3973,8 @@
           <w:szCs w:val="26"/>
         </w:rPr>
       </w:pPr>
+      <w:bookmarkStart w:id="22" w:name="_GoBack"/>
+      <w:bookmarkEnd w:id="22"/>
       <w:r>
         <w:br w:type="page"/>
       </w:r>
@@ -3908,12 +3983,12 @@
       <w:pPr>
         <w:pStyle w:val="Heading2"/>
       </w:pPr>
-      <w:bookmarkStart w:id="22" w:name="_Toc330456533"/>
+      <w:bookmarkStart w:id="23" w:name="_Toc330456533"/>
       <w:r>
         <w:lastRenderedPageBreak/>
         <w:t>Add/Edit Instructor</w:t>
       </w:r>
-      <w:bookmarkEnd w:id="22"/>
+      <w:bookmarkEnd w:id="23"/>
     </w:p>
     <w:p>
       <w:r>
@@ -3938,7 +4013,7 @@
                     </pic:cNvPicPr>
                   </pic:nvPicPr>
                   <pic:blipFill>
-                    <a:blip r:embed="rId13">
+                    <a:blip r:embed="rId14">
                       <a:extLst>
                         <a:ext uri="{28A0092B-C50C-407E-A947-70E740481C1C}">
                           <a14:useLocalDpi xmlns:a14="http://schemas.microsoft.com/office/drawing/2010/main" val="0"/>
@@ -3989,12 +4064,12 @@
       <w:pPr>
         <w:pStyle w:val="Heading2"/>
       </w:pPr>
-      <w:bookmarkStart w:id="23" w:name="_Toc330456534"/>
+      <w:bookmarkStart w:id="24" w:name="_Toc330456534"/>
       <w:r>
         <w:lastRenderedPageBreak/>
         <w:t>Add Time Block</w:t>
       </w:r>
-      <w:bookmarkEnd w:id="23"/>
+      <w:bookmarkEnd w:id="24"/>
     </w:p>
     <w:p>
       <w:r>
@@ -4019,7 +4094,7 @@
                     </pic:cNvPicPr>
                   </pic:nvPicPr>
                   <pic:blipFill>
-                    <a:blip r:embed="rId14">
+                    <a:blip r:embed="rId15">
                       <a:extLst>
                         <a:ext uri="{28A0092B-C50C-407E-A947-70E740481C1C}">
                           <a14:useLocalDpi xmlns:a14="http://schemas.microsoft.com/office/drawing/2010/main" val="0"/>
@@ -4055,11 +4130,11 @@
       <w:pPr>
         <w:pStyle w:val="Heading2"/>
       </w:pPr>
-      <w:bookmarkStart w:id="24" w:name="_Toc330456535"/>
+      <w:bookmarkStart w:id="25" w:name="_Toc330456535"/>
       <w:r>
         <w:t>Class View</w:t>
       </w:r>
-      <w:bookmarkEnd w:id="24"/>
+      <w:bookmarkEnd w:id="25"/>
     </w:p>
     <w:p>
       <w:r>
@@ -4087,7 +4162,7 @@
                     </pic:cNvPicPr>
                   </pic:nvPicPr>
                   <pic:blipFill>
-                    <a:blip r:embed="rId15">
+                    <a:blip r:embed="rId16">
                       <a:extLst>
                         <a:ext uri="{28A0092B-C50C-407E-A947-70E740481C1C}">
                           <a14:useLocalDpi xmlns:a14="http://schemas.microsoft.com/office/drawing/2010/main" val="0"/>
@@ -4126,12 +4201,12 @@
       <w:r>
         <w:br w:type="page"/>
       </w:r>
-      <w:bookmarkStart w:id="25" w:name="_Toc330456536"/>
+      <w:bookmarkStart w:id="26" w:name="_Toc330456536"/>
       <w:r>
         <w:lastRenderedPageBreak/>
         <w:t>Class Notes</w:t>
       </w:r>
-      <w:bookmarkEnd w:id="25"/>
+      <w:bookmarkEnd w:id="26"/>
     </w:p>
     <w:p>
       <w:r>
@@ -4156,7 +4231,7 @@
                     </pic:cNvPicPr>
                   </pic:nvPicPr>
                   <pic:blipFill>
-                    <a:blip r:embed="rId16">
+                    <a:blip r:embed="rId17">
                       <a:extLst>
                         <a:ext uri="{28A0092B-C50C-407E-A947-70E740481C1C}">
                           <a14:useLocalDpi xmlns:a14="http://schemas.microsoft.com/office/drawing/2010/main" val="0"/>
@@ -4192,11 +4267,11 @@
       <w:pPr>
         <w:pStyle w:val="Heading2"/>
       </w:pPr>
-      <w:bookmarkStart w:id="26" w:name="_Toc330456537"/>
+      <w:bookmarkStart w:id="27" w:name="_Toc330456537"/>
       <w:r>
         <w:t>All Notes and Assignments</w:t>
       </w:r>
-      <w:bookmarkEnd w:id="26"/>
+      <w:bookmarkEnd w:id="27"/>
     </w:p>
     <w:p>
       <w:r>
@@ -4221,7 +4296,7 @@
                     </pic:cNvPicPr>
                   </pic:nvPicPr>
                   <pic:blipFill>
-                    <a:blip r:embed="rId17">
+                    <a:blip r:embed="rId18">
                       <a:extLst>
                         <a:ext uri="{28A0092B-C50C-407E-A947-70E740481C1C}">
                           <a14:useLocalDpi xmlns:a14="http://schemas.microsoft.com/office/drawing/2010/main" val="0"/>
@@ -4257,12 +4332,12 @@
       <w:pPr>
         <w:pStyle w:val="Heading2"/>
       </w:pPr>
-      <w:bookmarkStart w:id="27" w:name="_Toc330456538"/>
+      <w:bookmarkStart w:id="28" w:name="_Toc330456538"/>
       <w:r>
         <w:lastRenderedPageBreak/>
         <w:t>Text Note</w:t>
       </w:r>
-      <w:bookmarkEnd w:id="27"/>
+      <w:bookmarkEnd w:id="28"/>
     </w:p>
     <w:p>
       <w:r>
@@ -4287,7 +4362,7 @@
                     </pic:cNvPicPr>
                   </pic:nvPicPr>
                   <pic:blipFill>
-                    <a:blip r:embed="rId18">
+                    <a:blip r:embed="rId19">
                       <a:extLst>
                         <a:ext uri="{28A0092B-C50C-407E-A947-70E740481C1C}">
                           <a14:useLocalDpi xmlns:a14="http://schemas.microsoft.com/office/drawing/2010/main" val="0"/>
@@ -4338,12 +4413,12 @@
       <w:pPr>
         <w:pStyle w:val="Heading2"/>
       </w:pPr>
-      <w:bookmarkStart w:id="28" w:name="_Toc330456539"/>
+      <w:bookmarkStart w:id="29" w:name="_Toc330456539"/>
       <w:r>
         <w:lastRenderedPageBreak/>
         <w:t>Sketch Note</w:t>
       </w:r>
-      <w:bookmarkEnd w:id="28"/>
+      <w:bookmarkEnd w:id="29"/>
     </w:p>
     <w:p>
       <w:r>
@@ -4368,7 +4443,7 @@
                     </pic:cNvPicPr>
                   </pic:nvPicPr>
                   <pic:blipFill>
-                    <a:blip r:embed="rId19">
+                    <a:blip r:embed="rId20">
                       <a:extLst>
                         <a:ext uri="{28A0092B-C50C-407E-A947-70E740481C1C}">
                           <a14:useLocalDpi xmlns:a14="http://schemas.microsoft.com/office/drawing/2010/main" val="0"/>
@@ -4407,12 +4482,12 @@
       <w:r>
         <w:br w:type="column"/>
       </w:r>
-      <w:bookmarkStart w:id="29" w:name="_Toc330456540"/>
+      <w:bookmarkStart w:id="30" w:name="_Toc330456540"/>
       <w:r>
         <w:lastRenderedPageBreak/>
         <w:t>Preferences</w:t>
       </w:r>
-      <w:bookmarkEnd w:id="29"/>
+      <w:bookmarkEnd w:id="30"/>
     </w:p>
     <w:p>
       <w:r>
@@ -4437,7 +4512,7 @@
                     </pic:cNvPicPr>
                   </pic:nvPicPr>
                   <pic:blipFill>
-                    <a:blip r:embed="rId20">
+                    <a:blip r:embed="rId21">
                       <a:extLst>
                         <a:ext uri="{28A0092B-C50C-407E-A947-70E740481C1C}">
                           <a14:useLocalDpi xmlns:a14="http://schemas.microsoft.com/office/drawing/2010/main" val="0"/>
@@ -4486,19 +4561,17 @@
       <w:r>
         <w:br w:type="column"/>
       </w:r>
-      <w:bookmarkStart w:id="30" w:name="_Toc330456541"/>
+      <w:bookmarkStart w:id="31" w:name="_Toc330456541"/>
       <w:r>
         <w:lastRenderedPageBreak/>
         <w:t>UI Flowchart</w:t>
       </w:r>
-      <w:bookmarkEnd w:id="30"/>
+      <w:bookmarkEnd w:id="31"/>
     </w:p>
     <w:p>
       <w:pPr>
         <w:pStyle w:val="Heading1"/>
       </w:pPr>
-      <w:bookmarkStart w:id="31" w:name="_GoBack"/>
-      <w:bookmarkEnd w:id="31"/>
       <w:r>
         <w:br w:type="page"/>
       </w:r>
@@ -4540,7 +4613,7 @@
                     </pic:cNvPicPr>
                   </pic:nvPicPr>
                   <pic:blipFill>
-                    <a:blip r:embed="rId21">
+                    <a:blip r:embed="rId22">
                       <a:extLst>
                         <a:ext uri="{28A0092B-C50C-407E-A947-70E740481C1C}">
                           <a14:useLocalDpi xmlns:a14="http://schemas.microsoft.com/office/drawing/2010/main" val="0"/>
@@ -4575,6 +4648,9 @@
         <w:br w:type="column"/>
       </w:r>
       <w:r>
+        <w:rPr>
+          <w:rStyle w:val="Heading1Char"/>
+        </w:rPr>
         <w:lastRenderedPageBreak/>
         <w:t>UML</w:t>
       </w:r>
@@ -4600,8 +4676,8 @@
     </w:p>
     <w:p/>
     <w:sectPr>
-      <w:headerReference w:type="default" r:id="rId22"/>
-      <w:footerReference w:type="default" r:id="rId23"/>
+      <w:headerReference w:type="default" r:id="rId23"/>
+      <w:footerReference w:type="default" r:id="rId24"/>
       <w:pgSz w:w="12240" w:h="15840"/>
       <w:pgMar w:top="1440" w:right="1440" w:bottom="1440" w:left="1440" w:header="720" w:footer="720" w:gutter="0"/>
       <w:cols w:space="720"/>
@@ -4673,7 +4749,7 @@
           <w:rPr>
             <w:noProof/>
           </w:rPr>
-          <w:t>16</w:t>
+          <w:t>11</w:t>
         </w:r>
         <w:r>
           <w:rPr>
@@ -7547,7 +7623,7 @@
 </file>
 
 <file path=customXml/itemProps1.xml><?xml version="1.0" encoding="utf-8"?>
-<ds:datastoreItem xmlns:ds="http://schemas.openxmlformats.org/officeDocument/2006/customXml" ds:itemID="{0263C0F0-E1BE-417F-B301-27EC3E6CCC29}">
+<ds:datastoreItem xmlns:ds="http://schemas.openxmlformats.org/officeDocument/2006/customXml" ds:itemID="{A0563208-BC84-4749-80AB-0635E95877B9}">
   <ds:schemaRefs>
     <ds:schemaRef ds:uri="http://schemas.openxmlformats.org/officeDocument/2006/bibliography"/>
   </ds:schemaRefs>

</xml_diff>

<commit_message>
Updated design doc and UI flow diagram
</commit_message>
<xml_diff>
--- a/documentation/Nick_Mark_SchedU_design.docx
+++ b/documentation/Nick_Mark_SchedU_design.docx
@@ -77,7 +77,7 @@
           <w:r>
             <w:fldChar w:fldCharType="separate"/>
           </w:r>
-          <w:hyperlink w:anchor="_Toc330456511" w:history="1">
+          <w:hyperlink w:anchor="_Toc330458830" w:history="1">
             <w:r>
               <w:rPr>
                 <w:rStyle w:val="Hyperlink"/>
@@ -104,7 +104,7 @@
                 <w:noProof/>
                 <w:webHidden/>
               </w:rPr>
-              <w:instrText xml:space="preserve"> PAGEREF _Toc330456511 \h </w:instrText>
+              <w:instrText xml:space="preserve"> PAGEREF _Toc330458830 \h </w:instrText>
             </w:r>
             <w:r>
               <w:rPr>
@@ -146,7 +146,7 @@
               <w:noProof/>
             </w:rPr>
           </w:pPr>
-          <w:hyperlink w:anchor="_Toc330456512" w:history="1">
+          <w:hyperlink w:anchor="_Toc330458831" w:history="1">
             <w:r>
               <w:rPr>
                 <w:rStyle w:val="Hyperlink"/>
@@ -173,7 +173,7 @@
                 <w:noProof/>
                 <w:webHidden/>
               </w:rPr>
-              <w:instrText xml:space="preserve"> PAGEREF _Toc330456512 \h </w:instrText>
+              <w:instrText xml:space="preserve"> PAGEREF _Toc330458831 \h </w:instrText>
             </w:r>
             <w:r>
               <w:rPr>
@@ -215,7 +215,7 @@
               <w:noProof/>
             </w:rPr>
           </w:pPr>
-          <w:hyperlink w:anchor="_Toc330456513" w:history="1">
+          <w:hyperlink w:anchor="_Toc330458832" w:history="1">
             <w:r>
               <w:rPr>
                 <w:rStyle w:val="Hyperlink"/>
@@ -242,7 +242,7 @@
                 <w:noProof/>
                 <w:webHidden/>
               </w:rPr>
-              <w:instrText xml:space="preserve"> PAGEREF _Toc330456513 \h </w:instrText>
+              <w:instrText xml:space="preserve"> PAGEREF _Toc330458832 \h </w:instrText>
             </w:r>
             <w:r>
               <w:rPr>
@@ -284,7 +284,7 @@
               <w:noProof/>
             </w:rPr>
           </w:pPr>
-          <w:hyperlink w:anchor="_Toc330456514" w:history="1">
+          <w:hyperlink w:anchor="_Toc330458833" w:history="1">
             <w:r>
               <w:rPr>
                 <w:rStyle w:val="Hyperlink"/>
@@ -311,7 +311,7 @@
                 <w:noProof/>
                 <w:webHidden/>
               </w:rPr>
-              <w:instrText xml:space="preserve"> PAGEREF _Toc330456514 \h </w:instrText>
+              <w:instrText xml:space="preserve"> PAGEREF _Toc330458833 \h </w:instrText>
             </w:r>
             <w:r>
               <w:rPr>
@@ -353,7 +353,7 @@
               <w:noProof/>
             </w:rPr>
           </w:pPr>
-          <w:hyperlink w:anchor="_Toc330456515" w:history="1">
+          <w:hyperlink w:anchor="_Toc330458834" w:history="1">
             <w:r>
               <w:rPr>
                 <w:rStyle w:val="Hyperlink"/>
@@ -380,7 +380,7 @@
                 <w:noProof/>
                 <w:webHidden/>
               </w:rPr>
-              <w:instrText xml:space="preserve"> PAGEREF _Toc330456515 \h </w:instrText>
+              <w:instrText xml:space="preserve"> PAGEREF _Toc330458834 \h </w:instrText>
             </w:r>
             <w:r>
               <w:rPr>
@@ -422,7 +422,7 @@
               <w:noProof/>
             </w:rPr>
           </w:pPr>
-          <w:hyperlink w:anchor="_Toc330456516" w:history="1">
+          <w:hyperlink w:anchor="_Toc330458835" w:history="1">
             <w:r>
               <w:rPr>
                 <w:rStyle w:val="Hyperlink"/>
@@ -449,7 +449,7 @@
                 <w:noProof/>
                 <w:webHidden/>
               </w:rPr>
-              <w:instrText xml:space="preserve"> PAGEREF _Toc330456516 \h </w:instrText>
+              <w:instrText xml:space="preserve"> PAGEREF _Toc330458835 \h </w:instrText>
             </w:r>
             <w:r>
               <w:rPr>
@@ -491,7 +491,7 @@
               <w:noProof/>
             </w:rPr>
           </w:pPr>
-          <w:hyperlink w:anchor="_Toc330456517" w:history="1">
+          <w:hyperlink w:anchor="_Toc330458836" w:history="1">
             <w:r>
               <w:rPr>
                 <w:rStyle w:val="Hyperlink"/>
@@ -518,7 +518,7 @@
                 <w:noProof/>
                 <w:webHidden/>
               </w:rPr>
-              <w:instrText xml:space="preserve"> PAGEREF _Toc330456517 \h </w:instrText>
+              <w:instrText xml:space="preserve"> PAGEREF _Toc330458836 \h </w:instrText>
             </w:r>
             <w:r>
               <w:rPr>
@@ -560,7 +560,7 @@
               <w:noProof/>
             </w:rPr>
           </w:pPr>
-          <w:hyperlink w:anchor="_Toc330456518" w:history="1">
+          <w:hyperlink w:anchor="_Toc330458837" w:history="1">
             <w:r>
               <w:rPr>
                 <w:rStyle w:val="Hyperlink"/>
@@ -587,7 +587,7 @@
                 <w:noProof/>
                 <w:webHidden/>
               </w:rPr>
-              <w:instrText xml:space="preserve"> PAGEREF _Toc330456518 \h </w:instrText>
+              <w:instrText xml:space="preserve"> PAGEREF _Toc330458837 \h </w:instrText>
             </w:r>
             <w:r>
               <w:rPr>
@@ -629,7 +629,7 @@
               <w:noProof/>
             </w:rPr>
           </w:pPr>
-          <w:hyperlink w:anchor="_Toc330456519" w:history="1">
+          <w:hyperlink w:anchor="_Toc330458838" w:history="1">
             <w:r>
               <w:rPr>
                 <w:rStyle w:val="Hyperlink"/>
@@ -656,7 +656,7 @@
                 <w:noProof/>
                 <w:webHidden/>
               </w:rPr>
-              <w:instrText xml:space="preserve"> PAGEREF _Toc330456519 \h </w:instrText>
+              <w:instrText xml:space="preserve"> PAGEREF _Toc330458838 \h </w:instrText>
             </w:r>
             <w:r>
               <w:rPr>
@@ -698,7 +698,7 @@
               <w:noProof/>
             </w:rPr>
           </w:pPr>
-          <w:hyperlink w:anchor="_Toc330456520" w:history="1">
+          <w:hyperlink w:anchor="_Toc330458839" w:history="1">
             <w:r>
               <w:rPr>
                 <w:rStyle w:val="Hyperlink"/>
@@ -725,7 +725,7 @@
                 <w:noProof/>
                 <w:webHidden/>
               </w:rPr>
-              <w:instrText xml:space="preserve"> PAGEREF _Toc330456520 \h </w:instrText>
+              <w:instrText xml:space="preserve"> PAGEREF _Toc330458839 \h </w:instrText>
             </w:r>
             <w:r>
               <w:rPr>
@@ -767,7 +767,7 @@
               <w:noProof/>
             </w:rPr>
           </w:pPr>
-          <w:hyperlink w:anchor="_Toc330456521" w:history="1">
+          <w:hyperlink w:anchor="_Toc330458840" w:history="1">
             <w:r>
               <w:rPr>
                 <w:rStyle w:val="Hyperlink"/>
@@ -794,7 +794,7 @@
                 <w:noProof/>
                 <w:webHidden/>
               </w:rPr>
-              <w:instrText xml:space="preserve"> PAGEREF _Toc330456521 \h </w:instrText>
+              <w:instrText xml:space="preserve"> PAGEREF _Toc330458840 \h </w:instrText>
             </w:r>
             <w:r>
               <w:rPr>
@@ -836,7 +836,7 @@
               <w:noProof/>
             </w:rPr>
           </w:pPr>
-          <w:hyperlink w:anchor="_Toc330456522" w:history="1">
+          <w:hyperlink w:anchor="_Toc330458841" w:history="1">
             <w:r>
               <w:rPr>
                 <w:rStyle w:val="Hyperlink"/>
@@ -863,7 +863,7 @@
                 <w:noProof/>
                 <w:webHidden/>
               </w:rPr>
-              <w:instrText xml:space="preserve"> PAGEREF _Toc330456522 \h </w:instrText>
+              <w:instrText xml:space="preserve"> PAGEREF _Toc330458841 \h </w:instrText>
             </w:r>
             <w:r>
               <w:rPr>
@@ -905,7 +905,7 @@
               <w:noProof/>
             </w:rPr>
           </w:pPr>
-          <w:hyperlink w:anchor="_Toc330456523" w:history="1">
+          <w:hyperlink w:anchor="_Toc330458842" w:history="1">
             <w:r>
               <w:rPr>
                 <w:rStyle w:val="Hyperlink"/>
@@ -932,7 +932,7 @@
                 <w:noProof/>
                 <w:webHidden/>
               </w:rPr>
-              <w:instrText xml:space="preserve"> PAGEREF _Toc330456523 \h </w:instrText>
+              <w:instrText xml:space="preserve"> PAGEREF _Toc330458842 \h </w:instrText>
             </w:r>
             <w:r>
               <w:rPr>
@@ -974,7 +974,7 @@
               <w:noProof/>
             </w:rPr>
           </w:pPr>
-          <w:hyperlink w:anchor="_Toc330456524" w:history="1">
+          <w:hyperlink w:anchor="_Toc330458843" w:history="1">
             <w:r>
               <w:rPr>
                 <w:rStyle w:val="Hyperlink"/>
@@ -1001,7 +1001,7 @@
                 <w:noProof/>
                 <w:webHidden/>
               </w:rPr>
-              <w:instrText xml:space="preserve"> PAGEREF _Toc330456524 \h </w:instrText>
+              <w:instrText xml:space="preserve"> PAGEREF _Toc330458843 \h </w:instrText>
             </w:r>
             <w:r>
               <w:rPr>
@@ -1043,7 +1043,7 @@
               <w:noProof/>
             </w:rPr>
           </w:pPr>
-          <w:hyperlink w:anchor="_Toc330456525" w:history="1">
+          <w:hyperlink w:anchor="_Toc330458844" w:history="1">
             <w:r>
               <w:rPr>
                 <w:rStyle w:val="Hyperlink"/>
@@ -1070,7 +1070,7 @@
                 <w:noProof/>
                 <w:webHidden/>
               </w:rPr>
-              <w:instrText xml:space="preserve"> PAGEREF _Toc330456525 \h </w:instrText>
+              <w:instrText xml:space="preserve"> PAGEREF _Toc330458844 \h </w:instrText>
             </w:r>
             <w:r>
               <w:rPr>
@@ -1112,7 +1112,7 @@
               <w:noProof/>
             </w:rPr>
           </w:pPr>
-          <w:hyperlink w:anchor="_Toc330456526" w:history="1">
+          <w:hyperlink w:anchor="_Toc330458845" w:history="1">
             <w:r>
               <w:rPr>
                 <w:rStyle w:val="Hyperlink"/>
@@ -1139,7 +1139,7 @@
                 <w:noProof/>
                 <w:webHidden/>
               </w:rPr>
-              <w:instrText xml:space="preserve"> PAGEREF _Toc330456526 \h </w:instrText>
+              <w:instrText xml:space="preserve"> PAGEREF _Toc330458845 \h </w:instrText>
             </w:r>
             <w:r>
               <w:rPr>
@@ -1181,7 +1181,7 @@
               <w:noProof/>
             </w:rPr>
           </w:pPr>
-          <w:hyperlink w:anchor="_Toc330456527" w:history="1">
+          <w:hyperlink w:anchor="_Toc330458846" w:history="1">
             <w:r>
               <w:rPr>
                 <w:rStyle w:val="Hyperlink"/>
@@ -1208,7 +1208,7 @@
                 <w:noProof/>
                 <w:webHidden/>
               </w:rPr>
-              <w:instrText xml:space="preserve"> PAGEREF _Toc330456527 \h </w:instrText>
+              <w:instrText xml:space="preserve"> PAGEREF _Toc330458846 \h </w:instrText>
             </w:r>
             <w:r>
               <w:rPr>
@@ -1250,7 +1250,7 @@
               <w:noProof/>
             </w:rPr>
           </w:pPr>
-          <w:hyperlink w:anchor="_Toc330456528" w:history="1">
+          <w:hyperlink w:anchor="_Toc330458847" w:history="1">
             <w:r>
               <w:rPr>
                 <w:rStyle w:val="Hyperlink"/>
@@ -1277,7 +1277,7 @@
                 <w:noProof/>
                 <w:webHidden/>
               </w:rPr>
-              <w:instrText xml:space="preserve"> PAGEREF _Toc330456528 \h </w:instrText>
+              <w:instrText xml:space="preserve"> PAGEREF _Toc330458847 \h </w:instrText>
             </w:r>
             <w:r>
               <w:rPr>
@@ -1319,7 +1319,7 @@
               <w:noProof/>
             </w:rPr>
           </w:pPr>
-          <w:hyperlink w:anchor="_Toc330456529" w:history="1">
+          <w:hyperlink w:anchor="_Toc330458848" w:history="1">
             <w:r>
               <w:rPr>
                 <w:rStyle w:val="Hyperlink"/>
@@ -1346,7 +1346,7 @@
                 <w:noProof/>
                 <w:webHidden/>
               </w:rPr>
-              <w:instrText xml:space="preserve"> PAGEREF _Toc330456529 \h </w:instrText>
+              <w:instrText xml:space="preserve"> PAGEREF _Toc330458848 \h </w:instrText>
             </w:r>
             <w:r>
               <w:rPr>
@@ -1388,13 +1388,13 @@
               <w:noProof/>
             </w:rPr>
           </w:pPr>
-          <w:hyperlink w:anchor="_Toc330456530" w:history="1">
+          <w:hyperlink w:anchor="_Toc330458849" w:history="1">
             <w:r>
               <w:rPr>
                 <w:rStyle w:val="Hyperlink"/>
                 <w:noProof/>
               </w:rPr>
-              <w:t>Calendar Day and Week Views</w:t>
+              <w:t>First Screen</w:t>
             </w:r>
             <w:r>
               <w:rPr>
@@ -1415,7 +1415,7 @@
                 <w:noProof/>
                 <w:webHidden/>
               </w:rPr>
-              <w:instrText xml:space="preserve"> PAGEREF _Toc330456530 \h </w:instrText>
+              <w:instrText xml:space="preserve"> PAGEREF _Toc330458849 \h </w:instrText>
             </w:r>
             <w:r>
               <w:rPr>
@@ -1457,13 +1457,13 @@
               <w:noProof/>
             </w:rPr>
           </w:pPr>
-          <w:hyperlink w:anchor="_Toc330456531" w:history="1">
+          <w:hyperlink w:anchor="_Toc330458850" w:history="1">
             <w:r>
               <w:rPr>
                 <w:rStyle w:val="Hyperlink"/>
                 <w:noProof/>
               </w:rPr>
-              <w:t>Calendar Month View</w:t>
+              <w:t>Calendar Day and Week Views</w:t>
             </w:r>
             <w:r>
               <w:rPr>
@@ -1484,7 +1484,7 @@
                 <w:noProof/>
                 <w:webHidden/>
               </w:rPr>
-              <w:instrText xml:space="preserve"> PAGEREF _Toc330456531 \h </w:instrText>
+              <w:instrText xml:space="preserve"> PAGEREF _Toc330458850 \h </w:instrText>
             </w:r>
             <w:r>
               <w:rPr>
@@ -1526,13 +1526,13 @@
               <w:noProof/>
             </w:rPr>
           </w:pPr>
-          <w:hyperlink w:anchor="_Toc330456532" w:history="1">
+          <w:hyperlink w:anchor="_Toc330458851" w:history="1">
             <w:r>
               <w:rPr>
                 <w:rStyle w:val="Hyperlink"/>
                 <w:noProof/>
               </w:rPr>
-              <w:t>Add/Edit Class</w:t>
+              <w:t>Calendar Month View</w:t>
             </w:r>
             <w:r>
               <w:rPr>
@@ -1553,7 +1553,7 @@
                 <w:noProof/>
                 <w:webHidden/>
               </w:rPr>
-              <w:instrText xml:space="preserve"> PAGEREF _Toc330456532 \h </w:instrText>
+              <w:instrText xml:space="preserve"> PAGEREF _Toc330458851 \h </w:instrText>
             </w:r>
             <w:r>
               <w:rPr>
@@ -1595,13 +1595,13 @@
               <w:noProof/>
             </w:rPr>
           </w:pPr>
-          <w:hyperlink w:anchor="_Toc330456533" w:history="1">
+          <w:hyperlink w:anchor="_Toc330458852" w:history="1">
             <w:r>
               <w:rPr>
                 <w:rStyle w:val="Hyperlink"/>
                 <w:noProof/>
               </w:rPr>
-              <w:t>Add/Edit Instructor</w:t>
+              <w:t>Add/Edit Class</w:t>
             </w:r>
             <w:r>
               <w:rPr>
@@ -1622,7 +1622,7 @@
                 <w:noProof/>
                 <w:webHidden/>
               </w:rPr>
-              <w:instrText xml:space="preserve"> PAGEREF _Toc330456533 \h </w:instrText>
+              <w:instrText xml:space="preserve"> PAGEREF _Toc330458852 \h </w:instrText>
             </w:r>
             <w:r>
               <w:rPr>
@@ -1664,13 +1664,13 @@
               <w:noProof/>
             </w:rPr>
           </w:pPr>
-          <w:hyperlink w:anchor="_Toc330456534" w:history="1">
+          <w:hyperlink w:anchor="_Toc330458853" w:history="1">
             <w:r>
               <w:rPr>
                 <w:rStyle w:val="Hyperlink"/>
                 <w:noProof/>
               </w:rPr>
-              <w:t>Add Time Block</w:t>
+              <w:t>Add/Edit Instructor</w:t>
             </w:r>
             <w:r>
               <w:rPr>
@@ -1691,7 +1691,7 @@
                 <w:noProof/>
                 <w:webHidden/>
               </w:rPr>
-              <w:instrText xml:space="preserve"> PAGEREF _Toc330456534 \h </w:instrText>
+              <w:instrText xml:space="preserve"> PAGEREF _Toc330458853 \h </w:instrText>
             </w:r>
             <w:r>
               <w:rPr>
@@ -1733,13 +1733,13 @@
               <w:noProof/>
             </w:rPr>
           </w:pPr>
-          <w:hyperlink w:anchor="_Toc330456535" w:history="1">
+          <w:hyperlink w:anchor="_Toc330458854" w:history="1">
             <w:r>
               <w:rPr>
                 <w:rStyle w:val="Hyperlink"/>
                 <w:noProof/>
               </w:rPr>
-              <w:t>Class View</w:t>
+              <w:t>Add Time Block</w:t>
             </w:r>
             <w:r>
               <w:rPr>
@@ -1760,7 +1760,7 @@
                 <w:noProof/>
                 <w:webHidden/>
               </w:rPr>
-              <w:instrText xml:space="preserve"> PAGEREF _Toc330456535 \h </w:instrText>
+              <w:instrText xml:space="preserve"> PAGEREF _Toc330458854 \h </w:instrText>
             </w:r>
             <w:r>
               <w:rPr>
@@ -1780,7 +1780,7 @@
                 <w:noProof/>
                 <w:webHidden/>
               </w:rPr>
-              <w:t>12</w:t>
+              <w:t>13</w:t>
             </w:r>
             <w:r>
               <w:rPr>
@@ -1802,13 +1802,13 @@
               <w:noProof/>
             </w:rPr>
           </w:pPr>
-          <w:hyperlink w:anchor="_Toc330456536" w:history="1">
+          <w:hyperlink w:anchor="_Toc330458855" w:history="1">
             <w:r>
               <w:rPr>
                 <w:rStyle w:val="Hyperlink"/>
                 <w:noProof/>
               </w:rPr>
-              <w:t>Class Notes</w:t>
+              <w:t>Class View</w:t>
             </w:r>
             <w:r>
               <w:rPr>
@@ -1829,7 +1829,7 @@
                 <w:noProof/>
                 <w:webHidden/>
               </w:rPr>
-              <w:instrText xml:space="preserve"> PAGEREF _Toc330456536 \h </w:instrText>
+              <w:instrText xml:space="preserve"> PAGEREF _Toc330458855 \h </w:instrText>
             </w:r>
             <w:r>
               <w:rPr>
@@ -1871,13 +1871,13 @@
               <w:noProof/>
             </w:rPr>
           </w:pPr>
-          <w:hyperlink w:anchor="_Toc330456537" w:history="1">
+          <w:hyperlink w:anchor="_Toc330458856" w:history="1">
             <w:r>
               <w:rPr>
                 <w:rStyle w:val="Hyperlink"/>
                 <w:noProof/>
               </w:rPr>
-              <w:t>All Notes and Assignments</w:t>
+              <w:t>Class Notes</w:t>
             </w:r>
             <w:r>
               <w:rPr>
@@ -1898,7 +1898,7 @@
                 <w:noProof/>
                 <w:webHidden/>
               </w:rPr>
-              <w:instrText xml:space="preserve"> PAGEREF _Toc330456537 \h </w:instrText>
+              <w:instrText xml:space="preserve"> PAGEREF _Toc330458856 \h </w:instrText>
             </w:r>
             <w:r>
               <w:rPr>
@@ -1918,7 +1918,7 @@
                 <w:noProof/>
                 <w:webHidden/>
               </w:rPr>
-              <w:t>13</w:t>
+              <w:t>14</w:t>
             </w:r>
             <w:r>
               <w:rPr>
@@ -1940,13 +1940,13 @@
               <w:noProof/>
             </w:rPr>
           </w:pPr>
-          <w:hyperlink w:anchor="_Toc330456538" w:history="1">
+          <w:hyperlink w:anchor="_Toc330458857" w:history="1">
             <w:r>
               <w:rPr>
                 <w:rStyle w:val="Hyperlink"/>
                 <w:noProof/>
               </w:rPr>
-              <w:t>Text Note</w:t>
+              <w:t>All Notes and Assignments</w:t>
             </w:r>
             <w:r>
               <w:rPr>
@@ -1967,7 +1967,7 @@
                 <w:noProof/>
                 <w:webHidden/>
               </w:rPr>
-              <w:instrText xml:space="preserve"> PAGEREF _Toc330456538 \h </w:instrText>
+              <w:instrText xml:space="preserve"> PAGEREF _Toc330458857 \h </w:instrText>
             </w:r>
             <w:r>
               <w:rPr>
@@ -2009,13 +2009,13 @@
               <w:noProof/>
             </w:rPr>
           </w:pPr>
-          <w:hyperlink w:anchor="_Toc330456539" w:history="1">
+          <w:hyperlink w:anchor="_Toc330458858" w:history="1">
             <w:r>
               <w:rPr>
                 <w:rStyle w:val="Hyperlink"/>
                 <w:noProof/>
               </w:rPr>
-              <w:t>Sketch Note</w:t>
+              <w:t>Text Note</w:t>
             </w:r>
             <w:r>
               <w:rPr>
@@ -2036,7 +2036,7 @@
                 <w:noProof/>
                 <w:webHidden/>
               </w:rPr>
-              <w:instrText xml:space="preserve"> PAGEREF _Toc330456539 \h </w:instrText>
+              <w:instrText xml:space="preserve"> PAGEREF _Toc330458858 \h </w:instrText>
             </w:r>
             <w:r>
               <w:rPr>
@@ -2078,12 +2078,81 @@
               <w:noProof/>
             </w:rPr>
           </w:pPr>
-          <w:hyperlink w:anchor="_Toc330456540" w:history="1">
+          <w:hyperlink w:anchor="_Toc330458859" w:history="1">
             <w:r>
               <w:rPr>
                 <w:rStyle w:val="Hyperlink"/>
                 <w:noProof/>
               </w:rPr>
+              <w:t>Sketch Note</w:t>
+            </w:r>
+            <w:r>
+              <w:rPr>
+                <w:noProof/>
+                <w:webHidden/>
+              </w:rPr>
+              <w:tab/>
+            </w:r>
+            <w:r>
+              <w:rPr>
+                <w:noProof/>
+                <w:webHidden/>
+              </w:rPr>
+              <w:fldChar w:fldCharType="begin"/>
+            </w:r>
+            <w:r>
+              <w:rPr>
+                <w:noProof/>
+                <w:webHidden/>
+              </w:rPr>
+              <w:instrText xml:space="preserve"> PAGEREF _Toc330458859 \h </w:instrText>
+            </w:r>
+            <w:r>
+              <w:rPr>
+                <w:noProof/>
+                <w:webHidden/>
+              </w:rPr>
+            </w:r>
+            <w:r>
+              <w:rPr>
+                <w:noProof/>
+                <w:webHidden/>
+              </w:rPr>
+              <w:fldChar w:fldCharType="separate"/>
+            </w:r>
+            <w:r>
+              <w:rPr>
+                <w:noProof/>
+                <w:webHidden/>
+              </w:rPr>
+              <w:t>16</w:t>
+            </w:r>
+            <w:r>
+              <w:rPr>
+                <w:noProof/>
+                <w:webHidden/>
+              </w:rPr>
+              <w:fldChar w:fldCharType="end"/>
+            </w:r>
+          </w:hyperlink>
+        </w:p>
+        <w:p>
+          <w:pPr>
+            <w:pStyle w:val="TOC2"/>
+            <w:tabs>
+              <w:tab w:val="right" w:leader="dot" w:pos="9350"/>
+            </w:tabs>
+            <w:rPr>
+              <w:rFonts w:eastAsiaTheme="minorEastAsia"/>
+              <w:noProof/>
+            </w:rPr>
+          </w:pPr>
+          <w:hyperlink w:anchor="_Toc330458860" w:history="1">
+            <w:r>
+              <w:rPr>
+                <w:rStyle w:val="Hyperlink"/>
+                <w:noProof/>
+              </w:rPr>
               <w:t>Preferences</w:t>
             </w:r>
             <w:r>
@@ -2105,7 +2174,7 @@
                 <w:noProof/>
                 <w:webHidden/>
               </w:rPr>
-              <w:instrText xml:space="preserve"> PAGEREF _Toc330456540 \h </w:instrText>
+              <w:instrText xml:space="preserve"> PAGEREF _Toc330458860 \h </w:instrText>
             </w:r>
             <w:r>
               <w:rPr>
@@ -2125,7 +2194,7 @@
                 <w:noProof/>
                 <w:webHidden/>
               </w:rPr>
-              <w:t>16</w:t>
+              <w:t>17</w:t>
             </w:r>
             <w:r>
               <w:rPr>
@@ -2147,7 +2216,7 @@
               <w:noProof/>
             </w:rPr>
           </w:pPr>
-          <w:hyperlink w:anchor="_Toc330456541" w:history="1">
+          <w:hyperlink w:anchor="_Toc330458861" w:history="1">
             <w:r>
               <w:rPr>
                 <w:rStyle w:val="Hyperlink"/>
@@ -2174,7 +2243,7 @@
                 <w:noProof/>
                 <w:webHidden/>
               </w:rPr>
-              <w:instrText xml:space="preserve"> PAGEREF _Toc330456541 \h </w:instrText>
+              <w:instrText xml:space="preserve"> PAGEREF _Toc330458861 \h </w:instrText>
             </w:r>
             <w:r>
               <w:rPr>
@@ -2194,7 +2263,7 @@
                 <w:noProof/>
                 <w:webHidden/>
               </w:rPr>
-              <w:t>17</w:t>
+              <w:t>18</w:t>
             </w:r>
             <w:r>
               <w:rPr>
@@ -2216,7 +2285,7 @@
               <w:noProof/>
             </w:rPr>
           </w:pPr>
-          <w:hyperlink w:anchor="_Toc330456542" w:history="1">
+          <w:hyperlink w:anchor="_Toc330458862" w:history="1">
             <w:r>
               <w:rPr>
                 <w:rStyle w:val="Hyperlink"/>
@@ -2243,7 +2312,7 @@
                 <w:noProof/>
                 <w:webHidden/>
               </w:rPr>
-              <w:instrText xml:space="preserve"> PAGEREF _Toc330456542 \h </w:instrText>
+              <w:instrText xml:space="preserve"> PAGEREF _Toc330458862 \h </w:instrText>
             </w:r>
             <w:r>
               <w:rPr>
@@ -2263,76 +2332,7 @@
                 <w:noProof/>
                 <w:webHidden/>
               </w:rPr>
-              <w:t>18</w:t>
-            </w:r>
-            <w:r>
-              <w:rPr>
-                <w:noProof/>
-                <w:webHidden/>
-              </w:rPr>
-              <w:fldChar w:fldCharType="end"/>
-            </w:r>
-          </w:hyperlink>
-        </w:p>
-        <w:p>
-          <w:pPr>
-            <w:pStyle w:val="TOC1"/>
-            <w:tabs>
-              <w:tab w:val="right" w:leader="dot" w:pos="9350"/>
-            </w:tabs>
-            <w:rPr>
-              <w:rFonts w:eastAsiaTheme="minorEastAsia"/>
-              <w:noProof/>
-            </w:rPr>
-          </w:pPr>
-          <w:hyperlink w:anchor="_Toc330456543" w:history="1">
-            <w:r>
-              <w:rPr>
-                <w:rStyle w:val="Hyperlink"/>
-                <w:noProof/>
-              </w:rPr>
-              <w:t>About and Legal</w:t>
-            </w:r>
-            <w:r>
-              <w:rPr>
-                <w:noProof/>
-                <w:webHidden/>
-              </w:rPr>
-              <w:tab/>
-            </w:r>
-            <w:r>
-              <w:rPr>
-                <w:noProof/>
-                <w:webHidden/>
-              </w:rPr>
-              <w:fldChar w:fldCharType="begin"/>
-            </w:r>
-            <w:r>
-              <w:rPr>
-                <w:noProof/>
-                <w:webHidden/>
-              </w:rPr>
-              <w:instrText xml:space="preserve"> PAGEREF _Toc330456543 \h </w:instrText>
-            </w:r>
-            <w:r>
-              <w:rPr>
-                <w:noProof/>
-                <w:webHidden/>
-              </w:rPr>
-            </w:r>
-            <w:r>
-              <w:rPr>
-                <w:noProof/>
-                <w:webHidden/>
-              </w:rPr>
-              <w:fldChar w:fldCharType="separate"/>
-            </w:r>
-            <w:r>
-              <w:rPr>
-                <w:noProof/>
-                <w:webHidden/>
-              </w:rPr>
-              <w:t>20</w:t>
+              <w:t>19</w:t>
             </w:r>
             <w:r>
               <w:rPr>
@@ -2369,27 +2369,29 @@
       <w:r>
         <w:br w:type="page"/>
       </w:r>
+      <w:bookmarkStart w:id="0" w:name="_GoBack"/>
+      <w:bookmarkEnd w:id="0"/>
     </w:p>
     <w:p>
       <w:pPr>
         <w:pStyle w:val="Heading1"/>
       </w:pPr>
-      <w:bookmarkStart w:id="0" w:name="_Toc330456511"/>
+      <w:bookmarkStart w:id="1" w:name="_Toc330458830"/>
       <w:r>
         <w:lastRenderedPageBreak/>
         <w:t>Overview</w:t>
       </w:r>
-      <w:bookmarkEnd w:id="0"/>
+      <w:bookmarkEnd w:id="1"/>
     </w:p>
     <w:p>
       <w:pPr>
         <w:pStyle w:val="Heading2"/>
       </w:pPr>
-      <w:bookmarkStart w:id="1" w:name="_Toc330456512"/>
+      <w:bookmarkStart w:id="2" w:name="_Toc330458831"/>
       <w:r>
         <w:t>Purpose</w:t>
       </w:r>
-      <w:bookmarkEnd w:id="1"/>
+      <w:bookmarkEnd w:id="2"/>
     </w:p>
     <w:p>
       <w:r>
@@ -2414,11 +2416,11 @@
       <w:pPr>
         <w:pStyle w:val="Heading2"/>
       </w:pPr>
-      <w:bookmarkStart w:id="2" w:name="_Toc330456513"/>
+      <w:bookmarkStart w:id="3" w:name="_Toc330458832"/>
       <w:r>
         <w:t>Target Audience</w:t>
       </w:r>
-      <w:bookmarkEnd w:id="2"/>
+      <w:bookmarkEnd w:id="3"/>
     </w:p>
     <w:p>
       <w:r>
@@ -2438,22 +2440,22 @@
       <w:pPr>
         <w:pStyle w:val="Heading1"/>
       </w:pPr>
-      <w:bookmarkStart w:id="3" w:name="_Toc330456514"/>
+      <w:bookmarkStart w:id="4" w:name="_Toc330458833"/>
       <w:r>
         <w:lastRenderedPageBreak/>
         <w:t>Business Requirements</w:t>
       </w:r>
-      <w:bookmarkEnd w:id="3"/>
+      <w:bookmarkEnd w:id="4"/>
     </w:p>
     <w:p>
       <w:pPr>
         <w:pStyle w:val="Heading2"/>
       </w:pPr>
-      <w:bookmarkStart w:id="4" w:name="_Toc330456515"/>
+      <w:bookmarkStart w:id="5" w:name="_Toc330458834"/>
       <w:r>
         <w:t>Classes</w:t>
       </w:r>
-      <w:bookmarkEnd w:id="4"/>
+      <w:bookmarkEnd w:id="5"/>
     </w:p>
     <w:p>
       <w:pPr>
@@ -2618,11 +2620,11 @@
       <w:pPr>
         <w:pStyle w:val="Heading2"/>
       </w:pPr>
-      <w:bookmarkStart w:id="5" w:name="_Toc330456516"/>
+      <w:bookmarkStart w:id="6" w:name="_Toc330458835"/>
       <w:r>
         <w:t>Instructors</w:t>
       </w:r>
-      <w:bookmarkEnd w:id="5"/>
+      <w:bookmarkEnd w:id="6"/>
     </w:p>
     <w:p>
       <w:pPr>
@@ -2709,11 +2711,11 @@
       <w:pPr>
         <w:pStyle w:val="Heading2"/>
       </w:pPr>
-      <w:bookmarkStart w:id="6" w:name="_Toc330456517"/>
+      <w:bookmarkStart w:id="7" w:name="_Toc330458836"/>
       <w:r>
         <w:t>Notes</w:t>
       </w:r>
-      <w:bookmarkEnd w:id="6"/>
+      <w:bookmarkEnd w:id="7"/>
     </w:p>
     <w:p>
       <w:pPr>
@@ -2866,11 +2868,11 @@
       <w:pPr>
         <w:pStyle w:val="Heading2"/>
       </w:pPr>
-      <w:bookmarkStart w:id="7" w:name="_Toc330456518"/>
+      <w:bookmarkStart w:id="8" w:name="_Toc330458837"/>
       <w:r>
         <w:t>Assignments</w:t>
       </w:r>
-      <w:bookmarkEnd w:id="7"/>
+      <w:bookmarkEnd w:id="8"/>
     </w:p>
     <w:p>
       <w:pPr>
@@ -2984,12 +2986,12 @@
       <w:pPr>
         <w:pStyle w:val="Heading2"/>
       </w:pPr>
-      <w:bookmarkStart w:id="8" w:name="_Toc330456519"/>
+      <w:bookmarkStart w:id="9" w:name="_Toc330458838"/>
       <w:r>
         <w:lastRenderedPageBreak/>
         <w:t>Calendar</w:t>
       </w:r>
-      <w:bookmarkEnd w:id="8"/>
+      <w:bookmarkEnd w:id="9"/>
     </w:p>
     <w:p>
       <w:pPr>
@@ -3031,11 +3033,11 @@
       <w:pPr>
         <w:pStyle w:val="Heading2"/>
       </w:pPr>
-      <w:bookmarkStart w:id="9" w:name="_Toc330456520"/>
+      <w:bookmarkStart w:id="10" w:name="_Toc330458839"/>
       <w:r>
         <w:t>Class Details View</w:t>
       </w:r>
-      <w:bookmarkEnd w:id="9"/>
+      <w:bookmarkEnd w:id="10"/>
     </w:p>
     <w:p>
       <w:pPr>
@@ -3122,11 +3124,11 @@
       <w:pPr>
         <w:pStyle w:val="Heading2"/>
       </w:pPr>
-      <w:bookmarkStart w:id="10" w:name="_Toc330456521"/>
+      <w:bookmarkStart w:id="11" w:name="_Toc330458840"/>
       <w:r>
         <w:t>Reminders</w:t>
       </w:r>
-      <w:bookmarkEnd w:id="10"/>
+      <w:bookmarkEnd w:id="11"/>
     </w:p>
     <w:p>
       <w:pPr>
@@ -3219,11 +3221,11 @@
       <w:pPr>
         <w:pStyle w:val="Heading2"/>
       </w:pPr>
-      <w:bookmarkStart w:id="11" w:name="_Toc330456522"/>
+      <w:bookmarkStart w:id="12" w:name="_Toc330458841"/>
       <w:r>
         <w:t>Preferences</w:t>
       </w:r>
-      <w:bookmarkEnd w:id="11"/>
+      <w:bookmarkEnd w:id="12"/>
     </w:p>
     <w:p>
       <w:pPr>
@@ -3336,22 +3338,22 @@
       <w:pPr>
         <w:pStyle w:val="Heading1"/>
       </w:pPr>
-      <w:bookmarkStart w:id="12" w:name="_Toc330456523"/>
+      <w:bookmarkStart w:id="13" w:name="_Toc330458842"/>
       <w:r>
         <w:lastRenderedPageBreak/>
         <w:t>Technology</w:t>
       </w:r>
-      <w:bookmarkEnd w:id="12"/>
+      <w:bookmarkEnd w:id="13"/>
     </w:p>
     <w:p>
       <w:pPr>
         <w:pStyle w:val="Heading2"/>
       </w:pPr>
-      <w:bookmarkStart w:id="13" w:name="_Toc330456524"/>
+      <w:bookmarkStart w:id="14" w:name="_Toc330458843"/>
       <w:r>
         <w:t>Overall</w:t>
       </w:r>
-      <w:bookmarkEnd w:id="13"/>
+      <w:bookmarkEnd w:id="14"/>
     </w:p>
     <w:p>
       <w:pPr>
@@ -3373,11 +3375,11 @@
       <w:pPr>
         <w:pStyle w:val="Heading2"/>
       </w:pPr>
-      <w:bookmarkStart w:id="14" w:name="_Toc330456525"/>
+      <w:bookmarkStart w:id="15" w:name="_Toc330458844"/>
       <w:r>
         <w:t>Target Devices</w:t>
       </w:r>
-      <w:bookmarkEnd w:id="14"/>
+      <w:bookmarkEnd w:id="15"/>
     </w:p>
     <w:p>
       <w:r>
@@ -3388,11 +3390,11 @@
       <w:pPr>
         <w:pStyle w:val="Heading2"/>
       </w:pPr>
-      <w:bookmarkStart w:id="15" w:name="_Toc330456526"/>
+      <w:bookmarkStart w:id="16" w:name="_Toc330458845"/>
       <w:r>
         <w:t>Required Permissions</w:t>
       </w:r>
-      <w:bookmarkEnd w:id="15"/>
+      <w:bookmarkEnd w:id="16"/>
     </w:p>
     <w:p>
       <w:pPr>
@@ -3458,11 +3460,11 @@
       <w:pPr>
         <w:pStyle w:val="Heading2"/>
       </w:pPr>
-      <w:bookmarkStart w:id="16" w:name="_Toc330456527"/>
+      <w:bookmarkStart w:id="17" w:name="_Toc330458846"/>
       <w:r>
         <w:t>Other</w:t>
       </w:r>
-      <w:bookmarkEnd w:id="16"/>
+      <w:bookmarkEnd w:id="17"/>
     </w:p>
     <w:p>
       <w:pPr>
@@ -3499,12 +3501,12 @@
       <w:pPr>
         <w:pStyle w:val="Heading1"/>
       </w:pPr>
-      <w:bookmarkStart w:id="17" w:name="_Toc330456528"/>
+      <w:bookmarkStart w:id="18" w:name="_Toc330458847"/>
       <w:r>
         <w:lastRenderedPageBreak/>
         <w:t>Use Cases</w:t>
       </w:r>
-      <w:bookmarkEnd w:id="17"/>
+      <w:bookmarkEnd w:id="18"/>
     </w:p>
     <w:p>
       <w:r>
@@ -3542,21 +3544,22 @@
       <w:pPr>
         <w:pStyle w:val="Heading1"/>
       </w:pPr>
-      <w:bookmarkStart w:id="18" w:name="_Toc330456529"/>
+      <w:bookmarkStart w:id="19" w:name="_Toc330458848"/>
       <w:r>
         <w:lastRenderedPageBreak/>
         <w:t>User Interface</w:t>
       </w:r>
-      <w:bookmarkEnd w:id="18"/>
+      <w:bookmarkEnd w:id="19"/>
     </w:p>
     <w:p>
       <w:pPr>
         <w:pStyle w:val="Heading2"/>
       </w:pPr>
-      <w:bookmarkStart w:id="19" w:name="_Toc330456530"/>
+      <w:bookmarkStart w:id="20" w:name="_Toc330458849"/>
       <w:r>
         <w:t>First Screen</w:t>
       </w:r>
+      <w:bookmarkEnd w:id="20"/>
     </w:p>
     <w:p>
       <w:pPr>
@@ -3570,10 +3573,10 @@
           <w:noProof/>
         </w:rPr>
         <w:drawing>
-          <wp:inline distT="0" distB="0" distL="0" distR="0" wp14:anchorId="3974D3AC" wp14:editId="67E177A6">
-            <wp:extent cx="4797385" cy="7400925"/>
-            <wp:effectExtent l="0" t="0" r="3810" b="0"/>
-            <wp:docPr id="5" name="Picture 5" descr="C:\Users\Administrator\Documents\GitHub\SchedU\documentation\firstscreen.png"/>
+          <wp:inline distT="0" distB="0" distL="0" distR="0" wp14:anchorId="31296477" wp14:editId="6448CE07">
+            <wp:extent cx="6229350" cy="3484043"/>
+            <wp:effectExtent l="0" t="0" r="0" b="2540"/>
+            <wp:docPr id="16" name="Picture 16" descr="C:\Users\Administrator\Documents\GitHub\SchedU\documentation\firstscreen.png"/>
             <wp:cNvGraphicFramePr>
               <a:graphicFrameLocks xmlns:a="http://schemas.openxmlformats.org/drawingml/2006/main" noChangeAspect="1"/>
             </wp:cNvGraphicFramePr>
@@ -3581,7 +3584,7 @@
               <a:graphicData uri="http://schemas.openxmlformats.org/drawingml/2006/picture">
                 <pic:pic xmlns:pic="http://schemas.openxmlformats.org/drawingml/2006/picture">
                   <pic:nvPicPr>
-                    <pic:cNvPr id="0" name="Picture 1" descr="C:\Users\Administrator\Documents\GitHub\SchedU\documentation\firstscreen.png"/>
+                    <pic:cNvPr id="0" name="Picture 2" descr="C:\Users\Administrator\Documents\GitHub\SchedU\documentation\firstscreen.png"/>
                     <pic:cNvPicPr>
                       <a:picLocks noChangeAspect="1" noChangeArrowheads="1"/>
                     </pic:cNvPicPr>
@@ -3602,7 +3605,7 @@
                   <pic:spPr bwMode="auto">
                     <a:xfrm>
                       <a:off x="0" y="0"/>
-                      <a:ext cx="4798897" cy="7403257"/>
+                      <a:ext cx="6230518" cy="3484696"/>
                     </a:xfrm>
                     <a:prstGeom prst="rect">
                       <a:avLst/>
@@ -3626,11 +3629,12 @@
       <w:pPr>
         <w:pStyle w:val="Heading2"/>
       </w:pPr>
+      <w:bookmarkStart w:id="21" w:name="_Toc330458850"/>
       <w:r>
         <w:lastRenderedPageBreak/>
         <w:t>Calendar Day and Week Views</w:t>
       </w:r>
-      <w:bookmarkEnd w:id="19"/>
+      <w:bookmarkEnd w:id="21"/>
     </w:p>
     <w:p>
       <w:r>
@@ -3806,12 +3810,12 @@
       <w:pPr>
         <w:pStyle w:val="Heading2"/>
       </w:pPr>
-      <w:bookmarkStart w:id="20" w:name="_Toc330456531"/>
+      <w:bookmarkStart w:id="22" w:name="_Toc330458851"/>
       <w:r>
         <w:lastRenderedPageBreak/>
         <w:t>Calendar Month View</w:t>
       </w:r>
-      <w:bookmarkEnd w:id="20"/>
+      <w:bookmarkEnd w:id="22"/>
     </w:p>
     <w:p>
       <w:r>
@@ -3892,12 +3896,12 @@
       <w:pPr>
         <w:pStyle w:val="Heading2"/>
       </w:pPr>
-      <w:bookmarkStart w:id="21" w:name="_Toc330456532"/>
+      <w:bookmarkStart w:id="23" w:name="_Toc330458852"/>
       <w:r>
         <w:lastRenderedPageBreak/>
         <w:t>Add/Edit Class</w:t>
       </w:r>
-      <w:bookmarkEnd w:id="21"/>
+      <w:bookmarkEnd w:id="23"/>
     </w:p>
     <w:p>
       <w:r>
@@ -3973,8 +3977,6 @@
           <w:szCs w:val="26"/>
         </w:rPr>
       </w:pPr>
-      <w:bookmarkStart w:id="22" w:name="_GoBack"/>
-      <w:bookmarkEnd w:id="22"/>
       <w:r>
         <w:br w:type="page"/>
       </w:r>
@@ -3983,12 +3985,12 @@
       <w:pPr>
         <w:pStyle w:val="Heading2"/>
       </w:pPr>
-      <w:bookmarkStart w:id="23" w:name="_Toc330456533"/>
+      <w:bookmarkStart w:id="24" w:name="_Toc330458853"/>
       <w:r>
         <w:lastRenderedPageBreak/>
         <w:t>Add/Edit Instructor</w:t>
       </w:r>
-      <w:bookmarkEnd w:id="23"/>
+      <w:bookmarkEnd w:id="24"/>
     </w:p>
     <w:p>
       <w:r>
@@ -4064,12 +4066,12 @@
       <w:pPr>
         <w:pStyle w:val="Heading2"/>
       </w:pPr>
-      <w:bookmarkStart w:id="24" w:name="_Toc330456534"/>
+      <w:bookmarkStart w:id="25" w:name="_Toc330458854"/>
       <w:r>
         <w:lastRenderedPageBreak/>
         <w:t>Add Time Block</w:t>
       </w:r>
-      <w:bookmarkEnd w:id="24"/>
+      <w:bookmarkEnd w:id="25"/>
     </w:p>
     <w:p>
       <w:r>
@@ -4130,11 +4132,11 @@
       <w:pPr>
         <w:pStyle w:val="Heading2"/>
       </w:pPr>
-      <w:bookmarkStart w:id="25" w:name="_Toc330456535"/>
+      <w:bookmarkStart w:id="26" w:name="_Toc330458855"/>
       <w:r>
         <w:t>Class View</w:t>
       </w:r>
-      <w:bookmarkEnd w:id="25"/>
+      <w:bookmarkEnd w:id="26"/>
     </w:p>
     <w:p>
       <w:r>
@@ -4201,12 +4203,12 @@
       <w:r>
         <w:br w:type="page"/>
       </w:r>
-      <w:bookmarkStart w:id="26" w:name="_Toc330456536"/>
+      <w:bookmarkStart w:id="27" w:name="_Toc330458856"/>
       <w:r>
         <w:lastRenderedPageBreak/>
         <w:t>Class Notes</w:t>
       </w:r>
-      <w:bookmarkEnd w:id="26"/>
+      <w:bookmarkEnd w:id="27"/>
     </w:p>
     <w:p>
       <w:r>
@@ -4267,11 +4269,11 @@
       <w:pPr>
         <w:pStyle w:val="Heading2"/>
       </w:pPr>
-      <w:bookmarkStart w:id="27" w:name="_Toc330456537"/>
+      <w:bookmarkStart w:id="28" w:name="_Toc330458857"/>
       <w:r>
         <w:t>All Notes and Assignments</w:t>
       </w:r>
-      <w:bookmarkEnd w:id="27"/>
+      <w:bookmarkEnd w:id="28"/>
     </w:p>
     <w:p>
       <w:r>
@@ -4332,12 +4334,12 @@
       <w:pPr>
         <w:pStyle w:val="Heading2"/>
       </w:pPr>
-      <w:bookmarkStart w:id="28" w:name="_Toc330456538"/>
+      <w:bookmarkStart w:id="29" w:name="_Toc330458858"/>
       <w:r>
         <w:lastRenderedPageBreak/>
         <w:t>Text Note</w:t>
       </w:r>
-      <w:bookmarkEnd w:id="28"/>
+      <w:bookmarkEnd w:id="29"/>
     </w:p>
     <w:p>
       <w:r>
@@ -4413,12 +4415,12 @@
       <w:pPr>
         <w:pStyle w:val="Heading2"/>
       </w:pPr>
-      <w:bookmarkStart w:id="29" w:name="_Toc330456539"/>
+      <w:bookmarkStart w:id="30" w:name="_Toc330458859"/>
       <w:r>
         <w:lastRenderedPageBreak/>
         <w:t>Sketch Note</w:t>
       </w:r>
-      <w:bookmarkEnd w:id="29"/>
+      <w:bookmarkEnd w:id="30"/>
     </w:p>
     <w:p>
       <w:r>
@@ -4482,12 +4484,12 @@
       <w:r>
         <w:br w:type="column"/>
       </w:r>
-      <w:bookmarkStart w:id="30" w:name="_Toc330456540"/>
+      <w:bookmarkStart w:id="31" w:name="_Toc330458860"/>
       <w:r>
         <w:lastRenderedPageBreak/>
         <w:t>Preferences</w:t>
       </w:r>
-      <w:bookmarkEnd w:id="30"/>
+      <w:bookmarkEnd w:id="31"/>
     </w:p>
     <w:p>
       <w:r>
@@ -4561,31 +4563,81 @@
       <w:r>
         <w:br w:type="column"/>
       </w:r>
-      <w:bookmarkStart w:id="31" w:name="_Toc330456541"/>
+      <w:bookmarkStart w:id="32" w:name="_Toc330458861"/>
       <w:r>
         <w:lastRenderedPageBreak/>
         <w:t>UI Flowchart</w:t>
       </w:r>
-      <w:bookmarkEnd w:id="31"/>
+      <w:bookmarkEnd w:id="32"/>
+    </w:p>
+    <w:p>
+      <w:r>
+        <w:rPr>
+          <w:noProof/>
+        </w:rPr>
+        <w:drawing>
+          <wp:inline distT="0" distB="0" distL="0" distR="0" wp14:anchorId="7B9B6255" wp14:editId="33746A35">
+            <wp:extent cx="5943600" cy="7924800"/>
+            <wp:effectExtent l="0" t="0" r="0" b="0"/>
+            <wp:docPr id="7" name="Picture 7" descr="C:\Users\Administrator\Documents\GitHub\SchedU\documentation\UI_Flow.jpg"/>
+            <wp:cNvGraphicFramePr>
+              <a:graphicFrameLocks xmlns:a="http://schemas.openxmlformats.org/drawingml/2006/main" noChangeAspect="1"/>
+            </wp:cNvGraphicFramePr>
+            <a:graphic xmlns:a="http://schemas.openxmlformats.org/drawingml/2006/main">
+              <a:graphicData uri="http://schemas.openxmlformats.org/drawingml/2006/picture">
+                <pic:pic xmlns:pic="http://schemas.openxmlformats.org/drawingml/2006/picture">
+                  <pic:nvPicPr>
+                    <pic:cNvPr id="0" name="Picture 1" descr="C:\Users\Administrator\Documents\GitHub\SchedU\documentation\UI_Flow.jpg"/>
+                    <pic:cNvPicPr>
+                      <a:picLocks noChangeAspect="1" noChangeArrowheads="1"/>
+                    </pic:cNvPicPr>
+                  </pic:nvPicPr>
+                  <pic:blipFill>
+                    <a:blip r:embed="rId22">
+                      <a:extLst>
+                        <a:ext uri="{28A0092B-C50C-407E-A947-70E740481C1C}">
+                          <a14:useLocalDpi xmlns:a14="http://schemas.microsoft.com/office/drawing/2010/main" val="0"/>
+                        </a:ext>
+                      </a:extLst>
+                    </a:blip>
+                    <a:srcRect/>
+                    <a:stretch>
+                      <a:fillRect/>
+                    </a:stretch>
+                  </pic:blipFill>
+                  <pic:spPr bwMode="auto">
+                    <a:xfrm>
+                      <a:off x="0" y="0"/>
+                      <a:ext cx="5943600" cy="7924800"/>
+                    </a:xfrm>
+                    <a:prstGeom prst="rect">
+                      <a:avLst/>
+                    </a:prstGeom>
+                    <a:noFill/>
+                    <a:ln>
+                      <a:noFill/>
+                    </a:ln>
+                  </pic:spPr>
+                </pic:pic>
+              </a:graphicData>
+            </a:graphic>
+          </wp:inline>
+        </w:drawing>
+      </w:r>
+      <w:r>
+        <w:br w:type="page"/>
+      </w:r>
     </w:p>
     <w:p>
       <w:pPr>
         <w:pStyle w:val="Heading1"/>
       </w:pPr>
-      <w:r>
-        <w:br w:type="page"/>
-      </w:r>
-    </w:p>
-    <w:p>
-      <w:pPr>
-        <w:pStyle w:val="Heading1"/>
-      </w:pPr>
-      <w:bookmarkStart w:id="32" w:name="_Toc330456542"/>
+      <w:bookmarkStart w:id="33" w:name="_Toc330458862"/>
       <w:r>
         <w:lastRenderedPageBreak/>
         <w:t>ERD</w:t>
       </w:r>
-      <w:bookmarkEnd w:id="32"/>
+      <w:bookmarkEnd w:id="33"/>
       <w:r>
         <w:br/>
       </w:r>
@@ -4613,7 +4665,7 @@
                     </pic:cNvPicPr>
                   </pic:nvPicPr>
                   <pic:blipFill>
-                    <a:blip r:embed="rId22">
+                    <a:blip r:embed="rId23">
                       <a:extLst>
                         <a:ext uri="{28A0092B-C50C-407E-A947-70E740481C1C}">
                           <a14:useLocalDpi xmlns:a14="http://schemas.microsoft.com/office/drawing/2010/main" val="0"/>
@@ -4644,40 +4696,10 @@
           </wp:inline>
         </w:drawing>
       </w:r>
-      <w:r>
-        <w:br w:type="column"/>
-      </w:r>
-      <w:r>
-        <w:rPr>
-          <w:rStyle w:val="Heading1Char"/>
-        </w:rPr>
-        <w:lastRenderedPageBreak/>
-        <w:t>UML</w:t>
-      </w:r>
-    </w:p>
-    <w:p>
-      <w:r>
-        <w:br w:type="page"/>
-      </w:r>
-    </w:p>
-    <w:p>
-      <w:pPr>
-        <w:pStyle w:val="Heading1"/>
-      </w:pPr>
-      <w:bookmarkStart w:id="33" w:name="_Toc330456543"/>
-      <w:r>
-        <w:lastRenderedPageBreak/>
-        <w:t>About</w:t>
-      </w:r>
-      <w:r>
-        <w:t xml:space="preserve"> and Legal</w:t>
-      </w:r>
-      <w:bookmarkEnd w:id="33"/>
-    </w:p>
-    <w:p/>
+    </w:p>
     <w:sectPr>
-      <w:headerReference w:type="default" r:id="rId23"/>
-      <w:footerReference w:type="default" r:id="rId24"/>
+      <w:headerReference w:type="default" r:id="rId24"/>
+      <w:footerReference w:type="default" r:id="rId25"/>
       <w:pgSz w:w="12240" w:h="15840"/>
       <w:pgMar w:top="1440" w:right="1440" w:bottom="1440" w:left="1440" w:header="720" w:footer="720" w:gutter="0"/>
       <w:cols w:space="720"/>
@@ -4749,7 +4771,7 @@
           <w:rPr>
             <w:noProof/>
           </w:rPr>
-          <w:t>11</w:t>
+          <w:t>1</w:t>
         </w:r>
         <w:r>
           <w:rPr>
@@ -7623,7 +7645,7 @@
 </file>
 
 <file path=customXml/itemProps1.xml><?xml version="1.0" encoding="utf-8"?>
-<ds:datastoreItem xmlns:ds="http://schemas.openxmlformats.org/officeDocument/2006/customXml" ds:itemID="{A0563208-BC84-4749-80AB-0635E95877B9}">
+<ds:datastoreItem xmlns:ds="http://schemas.openxmlformats.org/officeDocument/2006/customXml" ds:itemID="{2656AD92-3140-4A5E-B076-21F71436BFF7}">
   <ds:schemaRefs>
     <ds:schemaRef ds:uri="http://schemas.openxmlformats.org/officeDocument/2006/bibliography"/>
   </ds:schemaRefs>

</xml_diff>

<commit_message>
Fixed a bunch of stuff.
</commit_message>
<xml_diff>
--- a/documentation/Nick_Mark_SchedU_design.docx
+++ b/documentation/Nick_Mark_SchedU_design.docx
@@ -77,7 +77,7 @@
           <w:r>
             <w:fldChar w:fldCharType="separate"/>
           </w:r>
-          <w:hyperlink w:anchor="_Toc330458830" w:history="1">
+          <w:hyperlink w:anchor="_Toc330463389" w:history="1">
             <w:r>
               <w:rPr>
                 <w:rStyle w:val="Hyperlink"/>
@@ -104,7 +104,7 @@
                 <w:noProof/>
                 <w:webHidden/>
               </w:rPr>
-              <w:instrText xml:space="preserve"> PAGEREF _Toc330458830 \h </w:instrText>
+              <w:instrText xml:space="preserve"> PAGEREF _Toc330463389 \h </w:instrText>
             </w:r>
             <w:r>
               <w:rPr>
@@ -146,7 +146,7 @@
               <w:noProof/>
             </w:rPr>
           </w:pPr>
-          <w:hyperlink w:anchor="_Toc330458831" w:history="1">
+          <w:hyperlink w:anchor="_Toc330463390" w:history="1">
             <w:r>
               <w:rPr>
                 <w:rStyle w:val="Hyperlink"/>
@@ -173,7 +173,7 @@
                 <w:noProof/>
                 <w:webHidden/>
               </w:rPr>
-              <w:instrText xml:space="preserve"> PAGEREF _Toc330458831 \h </w:instrText>
+              <w:instrText xml:space="preserve"> PAGEREF _Toc330463390 \h </w:instrText>
             </w:r>
             <w:r>
               <w:rPr>
@@ -215,7 +215,7 @@
               <w:noProof/>
             </w:rPr>
           </w:pPr>
-          <w:hyperlink w:anchor="_Toc330458832" w:history="1">
+          <w:hyperlink w:anchor="_Toc330463391" w:history="1">
             <w:r>
               <w:rPr>
                 <w:rStyle w:val="Hyperlink"/>
@@ -242,7 +242,7 @@
                 <w:noProof/>
                 <w:webHidden/>
               </w:rPr>
-              <w:instrText xml:space="preserve"> PAGEREF _Toc330458832 \h </w:instrText>
+              <w:instrText xml:space="preserve"> PAGEREF _Toc330463391 \h </w:instrText>
             </w:r>
             <w:r>
               <w:rPr>
@@ -284,7 +284,7 @@
               <w:noProof/>
             </w:rPr>
           </w:pPr>
-          <w:hyperlink w:anchor="_Toc330458833" w:history="1">
+          <w:hyperlink w:anchor="_Toc330463392" w:history="1">
             <w:r>
               <w:rPr>
                 <w:rStyle w:val="Hyperlink"/>
@@ -311,7 +311,7 @@
                 <w:noProof/>
                 <w:webHidden/>
               </w:rPr>
-              <w:instrText xml:space="preserve"> PAGEREF _Toc330458833 \h </w:instrText>
+              <w:instrText xml:space="preserve"> PAGEREF _Toc330463392 \h </w:instrText>
             </w:r>
             <w:r>
               <w:rPr>
@@ -353,7 +353,7 @@
               <w:noProof/>
             </w:rPr>
           </w:pPr>
-          <w:hyperlink w:anchor="_Toc330458834" w:history="1">
+          <w:hyperlink w:anchor="_Toc330463393" w:history="1">
             <w:r>
               <w:rPr>
                 <w:rStyle w:val="Hyperlink"/>
@@ -380,7 +380,7 @@
                 <w:noProof/>
                 <w:webHidden/>
               </w:rPr>
-              <w:instrText xml:space="preserve"> PAGEREF _Toc330458834 \h </w:instrText>
+              <w:instrText xml:space="preserve"> PAGEREF _Toc330463393 \h </w:instrText>
             </w:r>
             <w:r>
               <w:rPr>
@@ -422,7 +422,7 @@
               <w:noProof/>
             </w:rPr>
           </w:pPr>
-          <w:hyperlink w:anchor="_Toc330458835" w:history="1">
+          <w:hyperlink w:anchor="_Toc330463394" w:history="1">
             <w:r>
               <w:rPr>
                 <w:rStyle w:val="Hyperlink"/>
@@ -449,7 +449,7 @@
                 <w:noProof/>
                 <w:webHidden/>
               </w:rPr>
-              <w:instrText xml:space="preserve"> PAGEREF _Toc330458835 \h </w:instrText>
+              <w:instrText xml:space="preserve"> PAGEREF _Toc330463394 \h </w:instrText>
             </w:r>
             <w:r>
               <w:rPr>
@@ -491,7 +491,7 @@
               <w:noProof/>
             </w:rPr>
           </w:pPr>
-          <w:hyperlink w:anchor="_Toc330458836" w:history="1">
+          <w:hyperlink w:anchor="_Toc330463395" w:history="1">
             <w:r>
               <w:rPr>
                 <w:rStyle w:val="Hyperlink"/>
@@ -518,7 +518,7 @@
                 <w:noProof/>
                 <w:webHidden/>
               </w:rPr>
-              <w:instrText xml:space="preserve"> PAGEREF _Toc330458836 \h </w:instrText>
+              <w:instrText xml:space="preserve"> PAGEREF _Toc330463395 \h </w:instrText>
             </w:r>
             <w:r>
               <w:rPr>
@@ -560,7 +560,7 @@
               <w:noProof/>
             </w:rPr>
           </w:pPr>
-          <w:hyperlink w:anchor="_Toc330458837" w:history="1">
+          <w:hyperlink w:anchor="_Toc330463396" w:history="1">
             <w:r>
               <w:rPr>
                 <w:rStyle w:val="Hyperlink"/>
@@ -587,7 +587,7 @@
                 <w:noProof/>
                 <w:webHidden/>
               </w:rPr>
-              <w:instrText xml:space="preserve"> PAGEREF _Toc330458837 \h </w:instrText>
+              <w:instrText xml:space="preserve"> PAGEREF _Toc330463396 \h </w:instrText>
             </w:r>
             <w:r>
               <w:rPr>
@@ -629,7 +629,7 @@
               <w:noProof/>
             </w:rPr>
           </w:pPr>
-          <w:hyperlink w:anchor="_Toc330458838" w:history="1">
+          <w:hyperlink w:anchor="_Toc330463397" w:history="1">
             <w:r>
               <w:rPr>
                 <w:rStyle w:val="Hyperlink"/>
@@ -656,7 +656,7 @@
                 <w:noProof/>
                 <w:webHidden/>
               </w:rPr>
-              <w:instrText xml:space="preserve"> PAGEREF _Toc330458838 \h </w:instrText>
+              <w:instrText xml:space="preserve"> PAGEREF _Toc330463397 \h </w:instrText>
             </w:r>
             <w:r>
               <w:rPr>
@@ -698,7 +698,7 @@
               <w:noProof/>
             </w:rPr>
           </w:pPr>
-          <w:hyperlink w:anchor="_Toc330458839" w:history="1">
+          <w:hyperlink w:anchor="_Toc330463398" w:history="1">
             <w:r>
               <w:rPr>
                 <w:rStyle w:val="Hyperlink"/>
@@ -725,7 +725,7 @@
                 <w:noProof/>
                 <w:webHidden/>
               </w:rPr>
-              <w:instrText xml:space="preserve"> PAGEREF _Toc330458839 \h </w:instrText>
+              <w:instrText xml:space="preserve"> PAGEREF _Toc330463398 \h </w:instrText>
             </w:r>
             <w:r>
               <w:rPr>
@@ -767,7 +767,7 @@
               <w:noProof/>
             </w:rPr>
           </w:pPr>
-          <w:hyperlink w:anchor="_Toc330458840" w:history="1">
+          <w:hyperlink w:anchor="_Toc330463399" w:history="1">
             <w:r>
               <w:rPr>
                 <w:rStyle w:val="Hyperlink"/>
@@ -794,7 +794,7 @@
                 <w:noProof/>
                 <w:webHidden/>
               </w:rPr>
-              <w:instrText xml:space="preserve"> PAGEREF _Toc330458840 \h </w:instrText>
+              <w:instrText xml:space="preserve"> PAGEREF _Toc330463399 \h </w:instrText>
             </w:r>
             <w:r>
               <w:rPr>
@@ -836,7 +836,7 @@
               <w:noProof/>
             </w:rPr>
           </w:pPr>
-          <w:hyperlink w:anchor="_Toc330458841" w:history="1">
+          <w:hyperlink w:anchor="_Toc330463400" w:history="1">
             <w:r>
               <w:rPr>
                 <w:rStyle w:val="Hyperlink"/>
@@ -863,7 +863,7 @@
                 <w:noProof/>
                 <w:webHidden/>
               </w:rPr>
-              <w:instrText xml:space="preserve"> PAGEREF _Toc330458841 \h </w:instrText>
+              <w:instrText xml:space="preserve"> PAGEREF _Toc330463400 \h </w:instrText>
             </w:r>
             <w:r>
               <w:rPr>
@@ -905,7 +905,7 @@
               <w:noProof/>
             </w:rPr>
           </w:pPr>
-          <w:hyperlink w:anchor="_Toc330458842" w:history="1">
+          <w:hyperlink w:anchor="_Toc330463401" w:history="1">
             <w:r>
               <w:rPr>
                 <w:rStyle w:val="Hyperlink"/>
@@ -932,7 +932,7 @@
                 <w:noProof/>
                 <w:webHidden/>
               </w:rPr>
-              <w:instrText xml:space="preserve"> PAGEREF _Toc330458842 \h </w:instrText>
+              <w:instrText xml:space="preserve"> PAGEREF _Toc330463401 \h </w:instrText>
             </w:r>
             <w:r>
               <w:rPr>
@@ -974,7 +974,7 @@
               <w:noProof/>
             </w:rPr>
           </w:pPr>
-          <w:hyperlink w:anchor="_Toc330458843" w:history="1">
+          <w:hyperlink w:anchor="_Toc330463402" w:history="1">
             <w:r>
               <w:rPr>
                 <w:rStyle w:val="Hyperlink"/>
@@ -1001,7 +1001,7 @@
                 <w:noProof/>
                 <w:webHidden/>
               </w:rPr>
-              <w:instrText xml:space="preserve"> PAGEREF _Toc330458843 \h </w:instrText>
+              <w:instrText xml:space="preserve"> PAGEREF _Toc330463402 \h </w:instrText>
             </w:r>
             <w:r>
               <w:rPr>
@@ -1043,7 +1043,7 @@
               <w:noProof/>
             </w:rPr>
           </w:pPr>
-          <w:hyperlink w:anchor="_Toc330458844" w:history="1">
+          <w:hyperlink w:anchor="_Toc330463403" w:history="1">
             <w:r>
               <w:rPr>
                 <w:rStyle w:val="Hyperlink"/>
@@ -1070,7 +1070,7 @@
                 <w:noProof/>
                 <w:webHidden/>
               </w:rPr>
-              <w:instrText xml:space="preserve"> PAGEREF _Toc330458844 \h </w:instrText>
+              <w:instrText xml:space="preserve"> PAGEREF _Toc330463403 \h </w:instrText>
             </w:r>
             <w:r>
               <w:rPr>
@@ -1112,7 +1112,7 @@
               <w:noProof/>
             </w:rPr>
           </w:pPr>
-          <w:hyperlink w:anchor="_Toc330458845" w:history="1">
+          <w:hyperlink w:anchor="_Toc330463404" w:history="1">
             <w:r>
               <w:rPr>
                 <w:rStyle w:val="Hyperlink"/>
@@ -1139,7 +1139,7 @@
                 <w:noProof/>
                 <w:webHidden/>
               </w:rPr>
-              <w:instrText xml:space="preserve"> PAGEREF _Toc330458845 \h </w:instrText>
+              <w:instrText xml:space="preserve"> PAGEREF _Toc330463404 \h </w:instrText>
             </w:r>
             <w:r>
               <w:rPr>
@@ -1181,7 +1181,7 @@
               <w:noProof/>
             </w:rPr>
           </w:pPr>
-          <w:hyperlink w:anchor="_Toc330458846" w:history="1">
+          <w:hyperlink w:anchor="_Toc330463405" w:history="1">
             <w:r>
               <w:rPr>
                 <w:rStyle w:val="Hyperlink"/>
@@ -1208,7 +1208,7 @@
                 <w:noProof/>
                 <w:webHidden/>
               </w:rPr>
-              <w:instrText xml:space="preserve"> PAGEREF _Toc330458846 \h </w:instrText>
+              <w:instrText xml:space="preserve"> PAGEREF _Toc330463405 \h </w:instrText>
             </w:r>
             <w:r>
               <w:rPr>
@@ -1250,7 +1250,7 @@
               <w:noProof/>
             </w:rPr>
           </w:pPr>
-          <w:hyperlink w:anchor="_Toc330458847" w:history="1">
+          <w:hyperlink w:anchor="_Toc330463406" w:history="1">
             <w:r>
               <w:rPr>
                 <w:rStyle w:val="Hyperlink"/>
@@ -1277,7 +1277,7 @@
                 <w:noProof/>
                 <w:webHidden/>
               </w:rPr>
-              <w:instrText xml:space="preserve"> PAGEREF _Toc330458847 \h </w:instrText>
+              <w:instrText xml:space="preserve"> PAGEREF _Toc330463406 \h </w:instrText>
             </w:r>
             <w:r>
               <w:rPr>
@@ -1319,7 +1319,7 @@
               <w:noProof/>
             </w:rPr>
           </w:pPr>
-          <w:hyperlink w:anchor="_Toc330458848" w:history="1">
+          <w:hyperlink w:anchor="_Toc330463407" w:history="1">
             <w:r>
               <w:rPr>
                 <w:rStyle w:val="Hyperlink"/>
@@ -1346,7 +1346,7 @@
                 <w:noProof/>
                 <w:webHidden/>
               </w:rPr>
-              <w:instrText xml:space="preserve"> PAGEREF _Toc330458848 \h </w:instrText>
+              <w:instrText xml:space="preserve"> PAGEREF _Toc330463407 \h </w:instrText>
             </w:r>
             <w:r>
               <w:rPr>
@@ -1388,7 +1388,7 @@
               <w:noProof/>
             </w:rPr>
           </w:pPr>
-          <w:hyperlink w:anchor="_Toc330458849" w:history="1">
+          <w:hyperlink w:anchor="_Toc330463408" w:history="1">
             <w:r>
               <w:rPr>
                 <w:rStyle w:val="Hyperlink"/>
@@ -1415,7 +1415,7 @@
                 <w:noProof/>
                 <w:webHidden/>
               </w:rPr>
-              <w:instrText xml:space="preserve"> PAGEREF _Toc330458849 \h </w:instrText>
+              <w:instrText xml:space="preserve"> PAGEREF _Toc330463408 \h </w:instrText>
             </w:r>
             <w:r>
               <w:rPr>
@@ -1457,7 +1457,7 @@
               <w:noProof/>
             </w:rPr>
           </w:pPr>
-          <w:hyperlink w:anchor="_Toc330458850" w:history="1">
+          <w:hyperlink w:anchor="_Toc330463409" w:history="1">
             <w:r>
               <w:rPr>
                 <w:rStyle w:val="Hyperlink"/>
@@ -1484,7 +1484,7 @@
                 <w:noProof/>
                 <w:webHidden/>
               </w:rPr>
-              <w:instrText xml:space="preserve"> PAGEREF _Toc330458850 \h </w:instrText>
+              <w:instrText xml:space="preserve"> PAGEREF _Toc330463409 \h </w:instrText>
             </w:r>
             <w:r>
               <w:rPr>
@@ -1526,7 +1526,7 @@
               <w:noProof/>
             </w:rPr>
           </w:pPr>
-          <w:hyperlink w:anchor="_Toc330458851" w:history="1">
+          <w:hyperlink w:anchor="_Toc330463410" w:history="1">
             <w:r>
               <w:rPr>
                 <w:rStyle w:val="Hyperlink"/>
@@ -1553,7 +1553,7 @@
                 <w:noProof/>
                 <w:webHidden/>
               </w:rPr>
-              <w:instrText xml:space="preserve"> PAGEREF _Toc330458851 \h </w:instrText>
+              <w:instrText xml:space="preserve"> PAGEREF _Toc330463410 \h </w:instrText>
             </w:r>
             <w:r>
               <w:rPr>
@@ -1595,7 +1595,7 @@
               <w:noProof/>
             </w:rPr>
           </w:pPr>
-          <w:hyperlink w:anchor="_Toc330458852" w:history="1">
+          <w:hyperlink w:anchor="_Toc330463411" w:history="1">
             <w:r>
               <w:rPr>
                 <w:rStyle w:val="Hyperlink"/>
@@ -1622,7 +1622,7 @@
                 <w:noProof/>
                 <w:webHidden/>
               </w:rPr>
-              <w:instrText xml:space="preserve"> PAGEREF _Toc330458852 \h </w:instrText>
+              <w:instrText xml:space="preserve"> PAGEREF _Toc330463411 \h </w:instrText>
             </w:r>
             <w:r>
               <w:rPr>
@@ -1664,7 +1664,7 @@
               <w:noProof/>
             </w:rPr>
           </w:pPr>
-          <w:hyperlink w:anchor="_Toc330458853" w:history="1">
+          <w:hyperlink w:anchor="_Toc330463412" w:history="1">
             <w:r>
               <w:rPr>
                 <w:rStyle w:val="Hyperlink"/>
@@ -1691,7 +1691,7 @@
                 <w:noProof/>
                 <w:webHidden/>
               </w:rPr>
-              <w:instrText xml:space="preserve"> PAGEREF _Toc330458853 \h </w:instrText>
+              <w:instrText xml:space="preserve"> PAGEREF _Toc330463412 \h </w:instrText>
             </w:r>
             <w:r>
               <w:rPr>
@@ -1733,7 +1733,7 @@
               <w:noProof/>
             </w:rPr>
           </w:pPr>
-          <w:hyperlink w:anchor="_Toc330458854" w:history="1">
+          <w:hyperlink w:anchor="_Toc330463413" w:history="1">
             <w:r>
               <w:rPr>
                 <w:rStyle w:val="Hyperlink"/>
@@ -1760,7 +1760,7 @@
                 <w:noProof/>
                 <w:webHidden/>
               </w:rPr>
-              <w:instrText xml:space="preserve"> PAGEREF _Toc330458854 \h </w:instrText>
+              <w:instrText xml:space="preserve"> PAGEREF _Toc330463413 \h </w:instrText>
             </w:r>
             <w:r>
               <w:rPr>
@@ -1802,7 +1802,7 @@
               <w:noProof/>
             </w:rPr>
           </w:pPr>
-          <w:hyperlink w:anchor="_Toc330458855" w:history="1">
+          <w:hyperlink w:anchor="_Toc330463414" w:history="1">
             <w:r>
               <w:rPr>
                 <w:rStyle w:val="Hyperlink"/>
@@ -1829,7 +1829,7 @@
                 <w:noProof/>
                 <w:webHidden/>
               </w:rPr>
-              <w:instrText xml:space="preserve"> PAGEREF _Toc330458855 \h </w:instrText>
+              <w:instrText xml:space="preserve"> PAGEREF _Toc330463414 \h </w:instrText>
             </w:r>
             <w:r>
               <w:rPr>
@@ -1871,13 +1871,13 @@
               <w:noProof/>
             </w:rPr>
           </w:pPr>
-          <w:hyperlink w:anchor="_Toc330458856" w:history="1">
+          <w:hyperlink w:anchor="_Toc330463415" w:history="1">
             <w:r>
               <w:rPr>
                 <w:rStyle w:val="Hyperlink"/>
                 <w:noProof/>
               </w:rPr>
-              <w:t>Class Notes</w:t>
+              <w:t>Class Assignments and Exams</w:t>
             </w:r>
             <w:r>
               <w:rPr>
@@ -1898,7 +1898,7 @@
                 <w:noProof/>
                 <w:webHidden/>
               </w:rPr>
-              <w:instrText xml:space="preserve"> PAGEREF _Toc330458856 \h </w:instrText>
+              <w:instrText xml:space="preserve"> PAGEREF _Toc330463415 \h </w:instrText>
             </w:r>
             <w:r>
               <w:rPr>
@@ -1940,13 +1940,13 @@
               <w:noProof/>
             </w:rPr>
           </w:pPr>
-          <w:hyperlink w:anchor="_Toc330458857" w:history="1">
+          <w:hyperlink w:anchor="_Toc330463416" w:history="1">
             <w:r>
               <w:rPr>
                 <w:rStyle w:val="Hyperlink"/>
                 <w:noProof/>
               </w:rPr>
-              <w:t>All Notes and Assignments</w:t>
+              <w:t>Add Assignment</w:t>
             </w:r>
             <w:r>
               <w:rPr>
@@ -1967,7 +1967,7 @@
                 <w:noProof/>
                 <w:webHidden/>
               </w:rPr>
-              <w:instrText xml:space="preserve"> PAGEREF _Toc330458857 \h </w:instrText>
+              <w:instrText xml:space="preserve"> PAGEREF _Toc330463416 \h </w:instrText>
             </w:r>
             <w:r>
               <w:rPr>
@@ -2009,13 +2009,13 @@
               <w:noProof/>
             </w:rPr>
           </w:pPr>
-          <w:hyperlink w:anchor="_Toc330458858" w:history="1">
+          <w:hyperlink w:anchor="_Toc330463417" w:history="1">
             <w:r>
               <w:rPr>
                 <w:rStyle w:val="Hyperlink"/>
                 <w:noProof/>
               </w:rPr>
-              <w:t>Text Note</w:t>
+              <w:t>Add Exam</w:t>
             </w:r>
             <w:r>
               <w:rPr>
@@ -2036,7 +2036,7 @@
                 <w:noProof/>
                 <w:webHidden/>
               </w:rPr>
-              <w:instrText xml:space="preserve"> PAGEREF _Toc330458858 \h </w:instrText>
+              <w:instrText xml:space="preserve"> PAGEREF _Toc330463417 \h </w:instrText>
             </w:r>
             <w:r>
               <w:rPr>
@@ -2078,13 +2078,13 @@
               <w:noProof/>
             </w:rPr>
           </w:pPr>
-          <w:hyperlink w:anchor="_Toc330458859" w:history="1">
+          <w:hyperlink w:anchor="_Toc330463418" w:history="1">
             <w:r>
               <w:rPr>
                 <w:rStyle w:val="Hyperlink"/>
                 <w:noProof/>
               </w:rPr>
-              <w:t>Sketch Note</w:t>
+              <w:t>Class Notes</w:t>
             </w:r>
             <w:r>
               <w:rPr>
@@ -2105,7 +2105,7 @@
                 <w:noProof/>
                 <w:webHidden/>
               </w:rPr>
-              <w:instrText xml:space="preserve"> PAGEREF _Toc330458859 \h </w:instrText>
+              <w:instrText xml:space="preserve"> PAGEREF _Toc330463418 \h </w:instrText>
             </w:r>
             <w:r>
               <w:rPr>
@@ -2147,12 +2147,219 @@
               <w:noProof/>
             </w:rPr>
           </w:pPr>
-          <w:hyperlink w:anchor="_Toc330458860" w:history="1">
+          <w:hyperlink w:anchor="_Toc330463419" w:history="1">
             <w:r>
               <w:rPr>
                 <w:rStyle w:val="Hyperlink"/>
                 <w:noProof/>
               </w:rPr>
+              <w:t>All Notes and Assignments</w:t>
+            </w:r>
+            <w:r>
+              <w:rPr>
+                <w:noProof/>
+                <w:webHidden/>
+              </w:rPr>
+              <w:tab/>
+            </w:r>
+            <w:r>
+              <w:rPr>
+                <w:noProof/>
+                <w:webHidden/>
+              </w:rPr>
+              <w:fldChar w:fldCharType="begin"/>
+            </w:r>
+            <w:r>
+              <w:rPr>
+                <w:noProof/>
+                <w:webHidden/>
+              </w:rPr>
+              <w:instrText xml:space="preserve"> PAGEREF _Toc330463419 \h </w:instrText>
+            </w:r>
+            <w:r>
+              <w:rPr>
+                <w:noProof/>
+                <w:webHidden/>
+              </w:rPr>
+            </w:r>
+            <w:r>
+              <w:rPr>
+                <w:noProof/>
+                <w:webHidden/>
+              </w:rPr>
+              <w:fldChar w:fldCharType="separate"/>
+            </w:r>
+            <w:r>
+              <w:rPr>
+                <w:noProof/>
+                <w:webHidden/>
+              </w:rPr>
+              <w:t>16</w:t>
+            </w:r>
+            <w:r>
+              <w:rPr>
+                <w:noProof/>
+                <w:webHidden/>
+              </w:rPr>
+              <w:fldChar w:fldCharType="end"/>
+            </w:r>
+          </w:hyperlink>
+        </w:p>
+        <w:p>
+          <w:pPr>
+            <w:pStyle w:val="TOC2"/>
+            <w:tabs>
+              <w:tab w:val="right" w:leader="dot" w:pos="9350"/>
+            </w:tabs>
+            <w:rPr>
+              <w:rFonts w:eastAsiaTheme="minorEastAsia"/>
+              <w:noProof/>
+            </w:rPr>
+          </w:pPr>
+          <w:hyperlink w:anchor="_Toc330463420" w:history="1">
+            <w:r>
+              <w:rPr>
+                <w:rStyle w:val="Hyperlink"/>
+                <w:noProof/>
+              </w:rPr>
+              <w:t>Text Note</w:t>
+            </w:r>
+            <w:r>
+              <w:rPr>
+                <w:noProof/>
+                <w:webHidden/>
+              </w:rPr>
+              <w:tab/>
+            </w:r>
+            <w:r>
+              <w:rPr>
+                <w:noProof/>
+                <w:webHidden/>
+              </w:rPr>
+              <w:fldChar w:fldCharType="begin"/>
+            </w:r>
+            <w:r>
+              <w:rPr>
+                <w:noProof/>
+                <w:webHidden/>
+              </w:rPr>
+              <w:instrText xml:space="preserve"> PAGEREF _Toc330463420 \h </w:instrText>
+            </w:r>
+            <w:r>
+              <w:rPr>
+                <w:noProof/>
+                <w:webHidden/>
+              </w:rPr>
+            </w:r>
+            <w:r>
+              <w:rPr>
+                <w:noProof/>
+                <w:webHidden/>
+              </w:rPr>
+              <w:fldChar w:fldCharType="separate"/>
+            </w:r>
+            <w:r>
+              <w:rPr>
+                <w:noProof/>
+                <w:webHidden/>
+              </w:rPr>
+              <w:t>17</w:t>
+            </w:r>
+            <w:r>
+              <w:rPr>
+                <w:noProof/>
+                <w:webHidden/>
+              </w:rPr>
+              <w:fldChar w:fldCharType="end"/>
+            </w:r>
+          </w:hyperlink>
+        </w:p>
+        <w:p>
+          <w:pPr>
+            <w:pStyle w:val="TOC2"/>
+            <w:tabs>
+              <w:tab w:val="right" w:leader="dot" w:pos="9350"/>
+            </w:tabs>
+            <w:rPr>
+              <w:rFonts w:eastAsiaTheme="minorEastAsia"/>
+              <w:noProof/>
+            </w:rPr>
+          </w:pPr>
+          <w:hyperlink w:anchor="_Toc330463421" w:history="1">
+            <w:r>
+              <w:rPr>
+                <w:rStyle w:val="Hyperlink"/>
+                <w:noProof/>
+              </w:rPr>
+              <w:t>Sketch Note</w:t>
+            </w:r>
+            <w:r>
+              <w:rPr>
+                <w:noProof/>
+                <w:webHidden/>
+              </w:rPr>
+              <w:tab/>
+            </w:r>
+            <w:r>
+              <w:rPr>
+                <w:noProof/>
+                <w:webHidden/>
+              </w:rPr>
+              <w:fldChar w:fldCharType="begin"/>
+            </w:r>
+            <w:r>
+              <w:rPr>
+                <w:noProof/>
+                <w:webHidden/>
+              </w:rPr>
+              <w:instrText xml:space="preserve"> PAGEREF _Toc330463421 \h </w:instrText>
+            </w:r>
+            <w:r>
+              <w:rPr>
+                <w:noProof/>
+                <w:webHidden/>
+              </w:rPr>
+            </w:r>
+            <w:r>
+              <w:rPr>
+                <w:noProof/>
+                <w:webHidden/>
+              </w:rPr>
+              <w:fldChar w:fldCharType="separate"/>
+            </w:r>
+            <w:r>
+              <w:rPr>
+                <w:noProof/>
+                <w:webHidden/>
+              </w:rPr>
+              <w:t>18</w:t>
+            </w:r>
+            <w:r>
+              <w:rPr>
+                <w:noProof/>
+                <w:webHidden/>
+              </w:rPr>
+              <w:fldChar w:fldCharType="end"/>
+            </w:r>
+          </w:hyperlink>
+        </w:p>
+        <w:p>
+          <w:pPr>
+            <w:pStyle w:val="TOC2"/>
+            <w:tabs>
+              <w:tab w:val="right" w:leader="dot" w:pos="9350"/>
+            </w:tabs>
+            <w:rPr>
+              <w:rFonts w:eastAsiaTheme="minorEastAsia"/>
+              <w:noProof/>
+            </w:rPr>
+          </w:pPr>
+          <w:hyperlink w:anchor="_Toc330463422" w:history="1">
+            <w:r>
+              <w:rPr>
+                <w:rStyle w:val="Hyperlink"/>
+                <w:noProof/>
+              </w:rPr>
               <w:t>Preferences</w:t>
             </w:r>
             <w:r>
@@ -2174,7 +2381,7 @@
                 <w:noProof/>
                 <w:webHidden/>
               </w:rPr>
-              <w:instrText xml:space="preserve"> PAGEREF _Toc330458860 \h </w:instrText>
+              <w:instrText xml:space="preserve"> PAGEREF _Toc330463422 \h </w:instrText>
             </w:r>
             <w:r>
               <w:rPr>
@@ -2194,7 +2401,7 @@
                 <w:noProof/>
                 <w:webHidden/>
               </w:rPr>
-              <w:t>17</w:t>
+              <w:t>19</w:t>
             </w:r>
             <w:r>
               <w:rPr>
@@ -2216,7 +2423,7 @@
               <w:noProof/>
             </w:rPr>
           </w:pPr>
-          <w:hyperlink w:anchor="_Toc330458861" w:history="1">
+          <w:hyperlink w:anchor="_Toc330463423" w:history="1">
             <w:r>
               <w:rPr>
                 <w:rStyle w:val="Hyperlink"/>
@@ -2243,7 +2450,7 @@
                 <w:noProof/>
                 <w:webHidden/>
               </w:rPr>
-              <w:instrText xml:space="preserve"> PAGEREF _Toc330458861 \h </w:instrText>
+              <w:instrText xml:space="preserve"> PAGEREF _Toc330463423 \h </w:instrText>
             </w:r>
             <w:r>
               <w:rPr>
@@ -2263,7 +2470,7 @@
                 <w:noProof/>
                 <w:webHidden/>
               </w:rPr>
-              <w:t>18</w:t>
+              <w:t>20</w:t>
             </w:r>
             <w:r>
               <w:rPr>
@@ -2285,7 +2492,7 @@
               <w:noProof/>
             </w:rPr>
           </w:pPr>
-          <w:hyperlink w:anchor="_Toc330458862" w:history="1">
+          <w:hyperlink w:anchor="_Toc330463424" w:history="1">
             <w:r>
               <w:rPr>
                 <w:rStyle w:val="Hyperlink"/>
@@ -2312,7 +2519,7 @@
                 <w:noProof/>
                 <w:webHidden/>
               </w:rPr>
-              <w:instrText xml:space="preserve"> PAGEREF _Toc330458862 \h </w:instrText>
+              <w:instrText xml:space="preserve"> PAGEREF _Toc330463424 \h </w:instrText>
             </w:r>
             <w:r>
               <w:rPr>
@@ -2332,7 +2539,7 @@
                 <w:noProof/>
                 <w:webHidden/>
               </w:rPr>
-              <w:t>19</w:t>
+              <w:t>21</w:t>
             </w:r>
             <w:r>
               <w:rPr>
@@ -2376,7 +2583,7 @@
       <w:pPr>
         <w:pStyle w:val="Heading1"/>
       </w:pPr>
-      <w:bookmarkStart w:id="1" w:name="_Toc330458830"/>
+      <w:bookmarkStart w:id="1" w:name="_Toc330463389"/>
       <w:r>
         <w:lastRenderedPageBreak/>
         <w:t>Overview</w:t>
@@ -2387,7 +2594,7 @@
       <w:pPr>
         <w:pStyle w:val="Heading2"/>
       </w:pPr>
-      <w:bookmarkStart w:id="2" w:name="_Toc330458831"/>
+      <w:bookmarkStart w:id="2" w:name="_Toc330463390"/>
       <w:r>
         <w:t>Purpose</w:t>
       </w:r>
@@ -2416,7 +2623,7 @@
       <w:pPr>
         <w:pStyle w:val="Heading2"/>
       </w:pPr>
-      <w:bookmarkStart w:id="3" w:name="_Toc330458832"/>
+      <w:bookmarkStart w:id="3" w:name="_Toc330463391"/>
       <w:r>
         <w:t>Target Audience</w:t>
       </w:r>
@@ -2440,7 +2647,7 @@
       <w:pPr>
         <w:pStyle w:val="Heading1"/>
       </w:pPr>
-      <w:bookmarkStart w:id="4" w:name="_Toc330458833"/>
+      <w:bookmarkStart w:id="4" w:name="_Toc330463392"/>
       <w:r>
         <w:lastRenderedPageBreak/>
         <w:t>Business Requirements</w:t>
@@ -2451,7 +2658,7 @@
       <w:pPr>
         <w:pStyle w:val="Heading2"/>
       </w:pPr>
-      <w:bookmarkStart w:id="5" w:name="_Toc330458834"/>
+      <w:bookmarkStart w:id="5" w:name="_Toc330463393"/>
       <w:r>
         <w:t>Classes</w:t>
       </w:r>
@@ -2620,7 +2827,7 @@
       <w:pPr>
         <w:pStyle w:val="Heading2"/>
       </w:pPr>
-      <w:bookmarkStart w:id="6" w:name="_Toc330458835"/>
+      <w:bookmarkStart w:id="6" w:name="_Toc330463394"/>
       <w:r>
         <w:t>Instructors</w:t>
       </w:r>
@@ -2711,7 +2918,7 @@
       <w:pPr>
         <w:pStyle w:val="Heading2"/>
       </w:pPr>
-      <w:bookmarkStart w:id="7" w:name="_Toc330458836"/>
+      <w:bookmarkStart w:id="7" w:name="_Toc330463395"/>
       <w:r>
         <w:t>Notes</w:t>
       </w:r>
@@ -2868,7 +3075,7 @@
       <w:pPr>
         <w:pStyle w:val="Heading2"/>
       </w:pPr>
-      <w:bookmarkStart w:id="8" w:name="_Toc330458837"/>
+      <w:bookmarkStart w:id="8" w:name="_Toc330463396"/>
       <w:r>
         <w:t>Assignments</w:t>
       </w:r>
@@ -2986,7 +3193,7 @@
       <w:pPr>
         <w:pStyle w:val="Heading2"/>
       </w:pPr>
-      <w:bookmarkStart w:id="9" w:name="_Toc330458838"/>
+      <w:bookmarkStart w:id="9" w:name="_Toc330463397"/>
       <w:r>
         <w:lastRenderedPageBreak/>
         <w:t>Calendar</w:t>
@@ -3033,7 +3240,7 @@
       <w:pPr>
         <w:pStyle w:val="Heading2"/>
       </w:pPr>
-      <w:bookmarkStart w:id="10" w:name="_Toc330458839"/>
+      <w:bookmarkStart w:id="10" w:name="_Toc330463398"/>
       <w:r>
         <w:t>Class Details View</w:t>
       </w:r>
@@ -3124,7 +3331,7 @@
       <w:pPr>
         <w:pStyle w:val="Heading2"/>
       </w:pPr>
-      <w:bookmarkStart w:id="11" w:name="_Toc330458840"/>
+      <w:bookmarkStart w:id="11" w:name="_Toc330463399"/>
       <w:r>
         <w:t>Reminders</w:t>
       </w:r>
@@ -3221,7 +3428,7 @@
       <w:pPr>
         <w:pStyle w:val="Heading2"/>
       </w:pPr>
-      <w:bookmarkStart w:id="12" w:name="_Toc330458841"/>
+      <w:bookmarkStart w:id="12" w:name="_Toc330463400"/>
       <w:r>
         <w:t>Preferences</w:t>
       </w:r>
@@ -3338,7 +3545,7 @@
       <w:pPr>
         <w:pStyle w:val="Heading1"/>
       </w:pPr>
-      <w:bookmarkStart w:id="13" w:name="_Toc330458842"/>
+      <w:bookmarkStart w:id="13" w:name="_Toc330463401"/>
       <w:r>
         <w:lastRenderedPageBreak/>
         <w:t>Technology</w:t>
@@ -3349,7 +3556,7 @@
       <w:pPr>
         <w:pStyle w:val="Heading2"/>
       </w:pPr>
-      <w:bookmarkStart w:id="14" w:name="_Toc330458843"/>
+      <w:bookmarkStart w:id="14" w:name="_Toc330463402"/>
       <w:r>
         <w:t>Overall</w:t>
       </w:r>
@@ -3375,7 +3582,7 @@
       <w:pPr>
         <w:pStyle w:val="Heading2"/>
       </w:pPr>
-      <w:bookmarkStart w:id="15" w:name="_Toc330458844"/>
+      <w:bookmarkStart w:id="15" w:name="_Toc330463403"/>
       <w:r>
         <w:t>Target Devices</w:t>
       </w:r>
@@ -3390,7 +3597,7 @@
       <w:pPr>
         <w:pStyle w:val="Heading2"/>
       </w:pPr>
-      <w:bookmarkStart w:id="16" w:name="_Toc330458845"/>
+      <w:bookmarkStart w:id="16" w:name="_Toc330463404"/>
       <w:r>
         <w:t>Required Permissions</w:t>
       </w:r>
@@ -3460,7 +3667,7 @@
       <w:pPr>
         <w:pStyle w:val="Heading2"/>
       </w:pPr>
-      <w:bookmarkStart w:id="17" w:name="_Toc330458846"/>
+      <w:bookmarkStart w:id="17" w:name="_Toc330463405"/>
       <w:r>
         <w:t>Other</w:t>
       </w:r>
@@ -3501,7 +3708,7 @@
       <w:pPr>
         <w:pStyle w:val="Heading1"/>
       </w:pPr>
-      <w:bookmarkStart w:id="18" w:name="_Toc330458847"/>
+      <w:bookmarkStart w:id="18" w:name="_Toc330463406"/>
       <w:r>
         <w:lastRenderedPageBreak/>
         <w:t>Use Cases</w:t>
@@ -3544,7 +3751,7 @@
       <w:pPr>
         <w:pStyle w:val="Heading1"/>
       </w:pPr>
-      <w:bookmarkStart w:id="19" w:name="_Toc330458848"/>
+      <w:bookmarkStart w:id="19" w:name="_Toc330463407"/>
       <w:r>
         <w:lastRenderedPageBreak/>
         <w:t>User Interface</w:t>
@@ -3555,7 +3762,7 @@
       <w:pPr>
         <w:pStyle w:val="Heading2"/>
       </w:pPr>
-      <w:bookmarkStart w:id="20" w:name="_Toc330458849"/>
+      <w:bookmarkStart w:id="20" w:name="_Toc330463408"/>
       <w:r>
         <w:t>First Screen</w:t>
       </w:r>
@@ -3629,7 +3836,7 @@
       <w:pPr>
         <w:pStyle w:val="Heading2"/>
       </w:pPr>
-      <w:bookmarkStart w:id="21" w:name="_Toc330458850"/>
+      <w:bookmarkStart w:id="21" w:name="_Toc330463409"/>
       <w:r>
         <w:lastRenderedPageBreak/>
         <w:t>Calendar Day and Week Views</w:t>
@@ -3810,7 +4017,7 @@
       <w:pPr>
         <w:pStyle w:val="Heading2"/>
       </w:pPr>
-      <w:bookmarkStart w:id="22" w:name="_Toc330458851"/>
+      <w:bookmarkStart w:id="22" w:name="_Toc330463410"/>
       <w:r>
         <w:lastRenderedPageBreak/>
         <w:t>Calendar Month View</w:t>
@@ -3896,7 +4103,7 @@
       <w:pPr>
         <w:pStyle w:val="Heading2"/>
       </w:pPr>
-      <w:bookmarkStart w:id="23" w:name="_Toc330458852"/>
+      <w:bookmarkStart w:id="23" w:name="_Toc330463411"/>
       <w:r>
         <w:lastRenderedPageBreak/>
         <w:t>Add/Edit Class</w:t>
@@ -3985,7 +4192,7 @@
       <w:pPr>
         <w:pStyle w:val="Heading2"/>
       </w:pPr>
-      <w:bookmarkStart w:id="24" w:name="_Toc330458853"/>
+      <w:bookmarkStart w:id="24" w:name="_Toc330463412"/>
       <w:r>
         <w:lastRenderedPageBreak/>
         <w:t>Add/Edit Instructor</w:t>
@@ -3998,10 +4205,10 @@
           <w:noProof/>
         </w:rPr>
         <w:drawing>
-          <wp:inline distT="0" distB="0" distL="0" distR="0" wp14:anchorId="64267252" wp14:editId="7D4E7A6E">
-            <wp:extent cx="4122420" cy="6870700"/>
-            <wp:effectExtent l="0" t="0" r="0" b="12700"/>
-            <wp:docPr id="6" name="Picture 6" descr="Macintosh HD:Users:nickhueb:Documents:workspace:SchedU:documentation:newInstructor.png"/>
+          <wp:inline distT="0" distB="0" distL="0" distR="0" wp14:anchorId="50F59F38" wp14:editId="0C95A855">
+            <wp:extent cx="3619500" cy="6032500"/>
+            <wp:effectExtent l="0" t="0" r="0" b="6350"/>
+            <wp:docPr id="20" name="Picture 20" descr="C:\Users\Administrator\Documents\GitHub\SchedU\documentation\newInstructor.png"/>
             <wp:cNvGraphicFramePr>
               <a:graphicFrameLocks xmlns:a="http://schemas.openxmlformats.org/drawingml/2006/main" noChangeAspect="1"/>
             </wp:cNvGraphicFramePr>
@@ -4009,7 +4216,7 @@
               <a:graphicData uri="http://schemas.openxmlformats.org/drawingml/2006/picture">
                 <pic:pic xmlns:pic="http://schemas.openxmlformats.org/drawingml/2006/picture">
                   <pic:nvPicPr>
-                    <pic:cNvPr id="0" name="Picture 6" descr="Macintosh HD:Users:nickhueb:Documents:workspace:SchedU:documentation:newInstructor.png"/>
+                    <pic:cNvPr id="0" name="Picture 5" descr="C:\Users\Administrator\Documents\GitHub\SchedU\documentation\newInstructor.png"/>
                     <pic:cNvPicPr>
                       <a:picLocks noChangeAspect="1" noChangeArrowheads="1"/>
                     </pic:cNvPicPr>
@@ -4030,7 +4237,7 @@
                   <pic:spPr bwMode="auto">
                     <a:xfrm>
                       <a:off x="0" y="0"/>
-                      <a:ext cx="4122420" cy="6870700"/>
+                      <a:ext cx="3619500" cy="6032500"/>
                     </a:xfrm>
                     <a:prstGeom prst="rect">
                       <a:avLst/>
@@ -4066,7 +4273,7 @@
       <w:pPr>
         <w:pStyle w:val="Heading2"/>
       </w:pPr>
-      <w:bookmarkStart w:id="25" w:name="_Toc330458854"/>
+      <w:bookmarkStart w:id="25" w:name="_Toc330463413"/>
       <w:r>
         <w:lastRenderedPageBreak/>
         <w:t>Add Time Block</w:t>
@@ -4132,7 +4339,7 @@
       <w:pPr>
         <w:pStyle w:val="Heading2"/>
       </w:pPr>
-      <w:bookmarkStart w:id="26" w:name="_Toc330458855"/>
+      <w:bookmarkStart w:id="26" w:name="_Toc330463414"/>
       <w:r>
         <w:t>Class View</w:t>
       </w:r>
@@ -4147,10 +4354,10 @@
           <w:noProof/>
         </w:rPr>
         <w:drawing>
-          <wp:inline distT="0" distB="0" distL="0" distR="0" wp14:anchorId="12CCA5B8" wp14:editId="5AB0F61E">
+          <wp:inline distT="0" distB="0" distL="0" distR="0" wp14:anchorId="43E2F6E6" wp14:editId="08007DBD">
             <wp:extent cx="3048000" cy="4953000"/>
             <wp:effectExtent l="0" t="0" r="0" b="0"/>
-            <wp:docPr id="9" name="Picture 9" descr="Macintosh HD:Users:nickhueb:Documents:workspace:SchedU:documentation:classView.png"/>
+            <wp:docPr id="19" name="Picture 19" descr="C:\Users\Administrator\Documents\GitHub\SchedU\documentation\classView.png"/>
             <wp:cNvGraphicFramePr>
               <a:graphicFrameLocks xmlns:a="http://schemas.openxmlformats.org/drawingml/2006/main" noChangeAspect="1"/>
             </wp:cNvGraphicFramePr>
@@ -4158,7 +4365,7 @@
               <a:graphicData uri="http://schemas.openxmlformats.org/drawingml/2006/picture">
                 <pic:pic xmlns:pic="http://schemas.openxmlformats.org/drawingml/2006/picture">
                   <pic:nvPicPr>
-                    <pic:cNvPr id="0" name="Picture 9" descr="Macintosh HD:Users:nickhueb:Documents:workspace:SchedU:documentation:classView.png"/>
+                    <pic:cNvPr id="0" name="Picture 4" descr="C:\Users\Administrator\Documents\GitHub\SchedU\documentation\classView.png"/>
                     <pic:cNvPicPr>
                       <a:picLocks noChangeAspect="1" noChangeArrowheads="1"/>
                     </pic:cNvPicPr>
@@ -4203,12 +4410,212 @@
       <w:r>
         <w:br w:type="page"/>
       </w:r>
-      <w:bookmarkStart w:id="27" w:name="_Toc330458856"/>
+      <w:bookmarkStart w:id="27" w:name="_Toc330463415"/>
+      <w:r>
+        <w:lastRenderedPageBreak/>
+        <w:t>Class Assignments and Exams</w:t>
+      </w:r>
+      <w:bookmarkEnd w:id="27"/>
+    </w:p>
+    <w:p>
+      <w:r>
+        <w:rPr>
+          <w:noProof/>
+        </w:rPr>
+        <w:drawing>
+          <wp:inline distT="0" distB="0" distL="0" distR="0" wp14:anchorId="7875402A" wp14:editId="2C207816">
+            <wp:extent cx="3048000" cy="4953000"/>
+            <wp:effectExtent l="0" t="0" r="0" b="0"/>
+            <wp:docPr id="22" name="Picture 22" descr="C:\Users\Administrator\Documents\GitHub\SchedU\documentation\assigmentsAndExamsView.png"/>
+            <wp:cNvGraphicFramePr>
+              <a:graphicFrameLocks xmlns:a="http://schemas.openxmlformats.org/drawingml/2006/main" noChangeAspect="1"/>
+            </wp:cNvGraphicFramePr>
+            <a:graphic xmlns:a="http://schemas.openxmlformats.org/drawingml/2006/main">
+              <a:graphicData uri="http://schemas.openxmlformats.org/drawingml/2006/picture">
+                <pic:pic xmlns:pic="http://schemas.openxmlformats.org/drawingml/2006/picture">
+                  <pic:nvPicPr>
+                    <pic:cNvPr id="0" name="Picture 7" descr="C:\Users\Administrator\Documents\GitHub\SchedU\documentation\assigmentsAndExamsView.png"/>
+                    <pic:cNvPicPr>
+                      <a:picLocks noChangeAspect="1" noChangeArrowheads="1"/>
+                    </pic:cNvPicPr>
+                  </pic:nvPicPr>
+                  <pic:blipFill>
+                    <a:blip r:embed="rId17">
+                      <a:extLst>
+                        <a:ext uri="{28A0092B-C50C-407E-A947-70E740481C1C}">
+                          <a14:useLocalDpi xmlns:a14="http://schemas.microsoft.com/office/drawing/2010/main" val="0"/>
+                        </a:ext>
+                      </a:extLst>
+                    </a:blip>
+                    <a:srcRect/>
+                    <a:stretch>
+                      <a:fillRect/>
+                    </a:stretch>
+                  </pic:blipFill>
+                  <pic:spPr bwMode="auto">
+                    <a:xfrm>
+                      <a:off x="0" y="0"/>
+                      <a:ext cx="3048000" cy="4953000"/>
+                    </a:xfrm>
+                    <a:prstGeom prst="rect">
+                      <a:avLst/>
+                    </a:prstGeom>
+                    <a:noFill/>
+                    <a:ln>
+                      <a:noFill/>
+                    </a:ln>
+                  </pic:spPr>
+                </pic:pic>
+              </a:graphicData>
+            </a:graphic>
+          </wp:inline>
+        </w:drawing>
+      </w:r>
+    </w:p>
+    <w:p>
+      <w:pPr>
+        <w:pStyle w:val="Heading2"/>
+      </w:pPr>
+      <w:bookmarkStart w:id="28" w:name="_Toc330463416"/>
+      <w:r>
+        <w:t>Add Assignment</w:t>
+      </w:r>
+      <w:bookmarkEnd w:id="28"/>
+    </w:p>
+    <w:p>
+      <w:r>
+        <w:rPr>
+          <w:noProof/>
+        </w:rPr>
+        <w:drawing>
+          <wp:inline distT="0" distB="0" distL="0" distR="0" wp14:anchorId="1FA64FC0" wp14:editId="58775D6A">
+            <wp:extent cx="2905125" cy="2514600"/>
+            <wp:effectExtent l="0" t="0" r="9525" b="0"/>
+            <wp:docPr id="23" name="Picture 23" descr="C:\Users\Administrator\Documents\GitHub\SchedU\documentation\newAssignment.png"/>
+            <wp:cNvGraphicFramePr>
+              <a:graphicFrameLocks xmlns:a="http://schemas.openxmlformats.org/drawingml/2006/main" noChangeAspect="1"/>
+            </wp:cNvGraphicFramePr>
+            <a:graphic xmlns:a="http://schemas.openxmlformats.org/drawingml/2006/main">
+              <a:graphicData uri="http://schemas.openxmlformats.org/drawingml/2006/picture">
+                <pic:pic xmlns:pic="http://schemas.openxmlformats.org/drawingml/2006/picture">
+                  <pic:nvPicPr>
+                    <pic:cNvPr id="0" name="Picture 8" descr="C:\Users\Administrator\Documents\GitHub\SchedU\documentation\newAssignment.png"/>
+                    <pic:cNvPicPr>
+                      <a:picLocks noChangeAspect="1" noChangeArrowheads="1"/>
+                    </pic:cNvPicPr>
+                  </pic:nvPicPr>
+                  <pic:blipFill>
+                    <a:blip r:embed="rId18">
+                      <a:extLst>
+                        <a:ext uri="{28A0092B-C50C-407E-A947-70E740481C1C}">
+                          <a14:useLocalDpi xmlns:a14="http://schemas.microsoft.com/office/drawing/2010/main" val="0"/>
+                        </a:ext>
+                      </a:extLst>
+                    </a:blip>
+                    <a:srcRect/>
+                    <a:stretch>
+                      <a:fillRect/>
+                    </a:stretch>
+                  </pic:blipFill>
+                  <pic:spPr bwMode="auto">
+                    <a:xfrm>
+                      <a:off x="0" y="0"/>
+                      <a:ext cx="2905125" cy="2514600"/>
+                    </a:xfrm>
+                    <a:prstGeom prst="rect">
+                      <a:avLst/>
+                    </a:prstGeom>
+                    <a:noFill/>
+                    <a:ln>
+                      <a:noFill/>
+                    </a:ln>
+                  </pic:spPr>
+                </pic:pic>
+              </a:graphicData>
+            </a:graphic>
+          </wp:inline>
+        </w:drawing>
+      </w:r>
+    </w:p>
+    <w:p>
+      <w:pPr>
+        <w:pStyle w:val="Heading2"/>
+      </w:pPr>
+      <w:bookmarkStart w:id="29" w:name="_Toc330463417"/>
+      <w:r>
+        <w:lastRenderedPageBreak/>
+        <w:t>Add Exam</w:t>
+      </w:r>
+      <w:bookmarkEnd w:id="29"/>
+    </w:p>
+    <w:p>
+      <w:r>
+        <w:rPr>
+          <w:noProof/>
+        </w:rPr>
+        <w:drawing>
+          <wp:inline distT="0" distB="0" distL="0" distR="0" wp14:anchorId="00C0F4B1" wp14:editId="6EF73234">
+            <wp:extent cx="2895600" cy="4800600"/>
+            <wp:effectExtent l="0" t="0" r="0" b="0"/>
+            <wp:docPr id="24" name="Picture 24" descr="C:\Users\Administrator\Documents\GitHub\SchedU\documentation\newExam.png"/>
+            <wp:cNvGraphicFramePr>
+              <a:graphicFrameLocks xmlns:a="http://schemas.openxmlformats.org/drawingml/2006/main" noChangeAspect="1"/>
+            </wp:cNvGraphicFramePr>
+            <a:graphic xmlns:a="http://schemas.openxmlformats.org/drawingml/2006/main">
+              <a:graphicData uri="http://schemas.openxmlformats.org/drawingml/2006/picture">
+                <pic:pic xmlns:pic="http://schemas.openxmlformats.org/drawingml/2006/picture">
+                  <pic:nvPicPr>
+                    <pic:cNvPr id="0" name="Picture 9" descr="C:\Users\Administrator\Documents\GitHub\SchedU\documentation\newExam.png"/>
+                    <pic:cNvPicPr>
+                      <a:picLocks noChangeAspect="1" noChangeArrowheads="1"/>
+                    </pic:cNvPicPr>
+                  </pic:nvPicPr>
+                  <pic:blipFill>
+                    <a:blip r:embed="rId19">
+                      <a:extLst>
+                        <a:ext uri="{28A0092B-C50C-407E-A947-70E740481C1C}">
+                          <a14:useLocalDpi xmlns:a14="http://schemas.microsoft.com/office/drawing/2010/main" val="0"/>
+                        </a:ext>
+                      </a:extLst>
+                    </a:blip>
+                    <a:srcRect/>
+                    <a:stretch>
+                      <a:fillRect/>
+                    </a:stretch>
+                  </pic:blipFill>
+                  <pic:spPr bwMode="auto">
+                    <a:xfrm>
+                      <a:off x="0" y="0"/>
+                      <a:ext cx="2895600" cy="4800600"/>
+                    </a:xfrm>
+                    <a:prstGeom prst="rect">
+                      <a:avLst/>
+                    </a:prstGeom>
+                    <a:noFill/>
+                    <a:ln>
+                      <a:noFill/>
+                    </a:ln>
+                  </pic:spPr>
+                </pic:pic>
+              </a:graphicData>
+            </a:graphic>
+          </wp:inline>
+        </w:drawing>
+      </w:r>
+      <w:r>
+        <w:br w:type="page"/>
+      </w:r>
+    </w:p>
+    <w:p>
+      <w:pPr>
+        <w:pStyle w:val="Heading2"/>
+      </w:pPr>
+      <w:bookmarkStart w:id="30" w:name="_Toc330463418"/>
       <w:r>
         <w:lastRenderedPageBreak/>
         <w:t>Class Notes</w:t>
       </w:r>
-      <w:bookmarkEnd w:id="27"/>
+      <w:bookmarkEnd w:id="30"/>
     </w:p>
     <w:p>
       <w:r>
@@ -4233,7 +4640,7 @@
                     </pic:cNvPicPr>
                   </pic:nvPicPr>
                   <pic:blipFill>
-                    <a:blip r:embed="rId17">
+                    <a:blip r:embed="rId20">
                       <a:extLst>
                         <a:ext uri="{28A0092B-C50C-407E-A947-70E740481C1C}">
                           <a14:useLocalDpi xmlns:a14="http://schemas.microsoft.com/office/drawing/2010/main" val="0"/>
@@ -4269,11 +4676,11 @@
       <w:pPr>
         <w:pStyle w:val="Heading2"/>
       </w:pPr>
-      <w:bookmarkStart w:id="28" w:name="_Toc330458857"/>
+      <w:bookmarkStart w:id="31" w:name="_Toc330463419"/>
       <w:r>
         <w:t>All Notes and Assignments</w:t>
       </w:r>
-      <w:bookmarkEnd w:id="28"/>
+      <w:bookmarkEnd w:id="31"/>
     </w:p>
     <w:p>
       <w:r>
@@ -4298,7 +4705,7 @@
                     </pic:cNvPicPr>
                   </pic:nvPicPr>
                   <pic:blipFill>
-                    <a:blip r:embed="rId18">
+                    <a:blip r:embed="rId21">
                       <a:extLst>
                         <a:ext uri="{28A0092B-C50C-407E-A947-70E740481C1C}">
                           <a14:useLocalDpi xmlns:a14="http://schemas.microsoft.com/office/drawing/2010/main" val="0"/>
@@ -4334,12 +4741,12 @@
       <w:pPr>
         <w:pStyle w:val="Heading2"/>
       </w:pPr>
-      <w:bookmarkStart w:id="29" w:name="_Toc330458858"/>
+      <w:bookmarkStart w:id="32" w:name="_Toc330463420"/>
       <w:r>
         <w:lastRenderedPageBreak/>
         <w:t>Text Note</w:t>
       </w:r>
-      <w:bookmarkEnd w:id="29"/>
+      <w:bookmarkEnd w:id="32"/>
     </w:p>
     <w:p>
       <w:r>
@@ -4364,7 +4771,7 @@
                     </pic:cNvPicPr>
                   </pic:nvPicPr>
                   <pic:blipFill>
-                    <a:blip r:embed="rId19">
+                    <a:blip r:embed="rId22">
                       <a:extLst>
                         <a:ext uri="{28A0092B-C50C-407E-A947-70E740481C1C}">
                           <a14:useLocalDpi xmlns:a14="http://schemas.microsoft.com/office/drawing/2010/main" val="0"/>
@@ -4415,12 +4822,12 @@
       <w:pPr>
         <w:pStyle w:val="Heading2"/>
       </w:pPr>
-      <w:bookmarkStart w:id="30" w:name="_Toc330458859"/>
+      <w:bookmarkStart w:id="33" w:name="_Toc330463421"/>
       <w:r>
         <w:lastRenderedPageBreak/>
         <w:t>Sketch Note</w:t>
       </w:r>
-      <w:bookmarkEnd w:id="30"/>
+      <w:bookmarkEnd w:id="33"/>
     </w:p>
     <w:p>
       <w:r>
@@ -4445,7 +4852,7 @@
                     </pic:cNvPicPr>
                   </pic:nvPicPr>
                   <pic:blipFill>
-                    <a:blip r:embed="rId20">
+                    <a:blip r:embed="rId23">
                       <a:extLst>
                         <a:ext uri="{28A0092B-C50C-407E-A947-70E740481C1C}">
                           <a14:useLocalDpi xmlns:a14="http://schemas.microsoft.com/office/drawing/2010/main" val="0"/>
@@ -4484,12 +4891,12 @@
       <w:r>
         <w:br w:type="column"/>
       </w:r>
-      <w:bookmarkStart w:id="31" w:name="_Toc330458860"/>
+      <w:bookmarkStart w:id="34" w:name="_Toc330463422"/>
       <w:r>
         <w:lastRenderedPageBreak/>
         <w:t>Preferences</w:t>
       </w:r>
-      <w:bookmarkEnd w:id="31"/>
+      <w:bookmarkEnd w:id="34"/>
     </w:p>
     <w:p>
       <w:r>
@@ -4497,10 +4904,10 @@
           <w:noProof/>
         </w:rPr>
         <w:drawing>
-          <wp:inline distT="0" distB="0" distL="0" distR="0" wp14:anchorId="4C7FF08A" wp14:editId="0B74E055">
-            <wp:extent cx="3810000" cy="6350000"/>
+          <wp:inline distT="0" distB="0" distL="0" distR="0" wp14:anchorId="536FEA84" wp14:editId="406C1941">
+            <wp:extent cx="4038600" cy="6731000"/>
             <wp:effectExtent l="0" t="0" r="0" b="0"/>
-            <wp:docPr id="14" name="Picture 14" descr="Macintosh HD:Users:nickhueb:Documents:workspace:SchedU:documentation:preferences.png"/>
+            <wp:docPr id="18" name="Picture 18" descr="C:\Users\Administrator\Documents\GitHub\SchedU\documentation\preferences.png"/>
             <wp:cNvGraphicFramePr>
               <a:graphicFrameLocks xmlns:a="http://schemas.openxmlformats.org/drawingml/2006/main" noChangeAspect="1"/>
             </wp:cNvGraphicFramePr>
@@ -4508,13 +4915,13 @@
               <a:graphicData uri="http://schemas.openxmlformats.org/drawingml/2006/picture">
                 <pic:pic xmlns:pic="http://schemas.openxmlformats.org/drawingml/2006/picture">
                   <pic:nvPicPr>
-                    <pic:cNvPr id="0" name="Picture 14" descr="Macintosh HD:Users:nickhueb:Documents:workspace:SchedU:documentation:preferences.png"/>
+                    <pic:cNvPr id="0" name="Picture 3" descr="C:\Users\Administrator\Documents\GitHub\SchedU\documentation\preferences.png"/>
                     <pic:cNvPicPr>
                       <a:picLocks noChangeAspect="1" noChangeArrowheads="1"/>
                     </pic:cNvPicPr>
                   </pic:nvPicPr>
                   <pic:blipFill>
-                    <a:blip r:embed="rId21">
+                    <a:blip r:embed="rId24">
                       <a:extLst>
                         <a:ext uri="{28A0092B-C50C-407E-A947-70E740481C1C}">
                           <a14:useLocalDpi xmlns:a14="http://schemas.microsoft.com/office/drawing/2010/main" val="0"/>
@@ -4529,7 +4936,7 @@
                   <pic:spPr bwMode="auto">
                     <a:xfrm>
                       <a:off x="0" y="0"/>
-                      <a:ext cx="3810000" cy="6350000"/>
+                      <a:ext cx="4038600" cy="6731000"/>
                     </a:xfrm>
                     <a:prstGeom prst="rect">
                       <a:avLst/>
@@ -4563,12 +4970,12 @@
       <w:r>
         <w:br w:type="column"/>
       </w:r>
-      <w:bookmarkStart w:id="32" w:name="_Toc330458861"/>
+      <w:bookmarkStart w:id="35" w:name="_Toc330463423"/>
       <w:r>
         <w:lastRenderedPageBreak/>
         <w:t>UI Flowchart</w:t>
       </w:r>
-      <w:bookmarkEnd w:id="32"/>
+      <w:bookmarkEnd w:id="35"/>
     </w:p>
     <w:p>
       <w:r>
@@ -4576,10 +4983,10 @@
           <w:noProof/>
         </w:rPr>
         <w:drawing>
-          <wp:inline distT="0" distB="0" distL="0" distR="0" wp14:anchorId="7B9B6255" wp14:editId="33746A35">
-            <wp:extent cx="5943600" cy="7924800"/>
-            <wp:effectExtent l="0" t="0" r="0" b="0"/>
-            <wp:docPr id="7" name="Picture 7" descr="C:\Users\Administrator\Documents\GitHub\SchedU\documentation\UI_Flow.jpg"/>
+          <wp:inline distT="0" distB="0" distL="0" distR="0" wp14:anchorId="6D090092" wp14:editId="6739ECF1">
+            <wp:extent cx="5943600" cy="7781925"/>
+            <wp:effectExtent l="0" t="0" r="0" b="9525"/>
+            <wp:docPr id="5" name="Picture 5" descr="C:\Users\Administrator\Documents\GitHub\SchedU\documentation\UI_Flow.jpg"/>
             <wp:cNvGraphicFramePr>
               <a:graphicFrameLocks xmlns:a="http://schemas.openxmlformats.org/drawingml/2006/main" noChangeAspect="1"/>
             </wp:cNvGraphicFramePr>
@@ -4593,7 +5000,7 @@
                     </pic:cNvPicPr>
                   </pic:nvPicPr>
                   <pic:blipFill>
-                    <a:blip r:embed="rId22">
+                    <a:blip r:embed="rId25">
                       <a:extLst>
                         <a:ext uri="{28A0092B-C50C-407E-A947-70E740481C1C}">
                           <a14:useLocalDpi xmlns:a14="http://schemas.microsoft.com/office/drawing/2010/main" val="0"/>
@@ -4608,7 +5015,7 @@
                   <pic:spPr bwMode="auto">
                     <a:xfrm>
                       <a:off x="0" y="0"/>
-                      <a:ext cx="5943600" cy="7924800"/>
+                      <a:ext cx="5943600" cy="7781925"/>
                     </a:xfrm>
                     <a:prstGeom prst="rect">
                       <a:avLst/>
@@ -4632,12 +5039,12 @@
       <w:pPr>
         <w:pStyle w:val="Heading1"/>
       </w:pPr>
-      <w:bookmarkStart w:id="33" w:name="_Toc330458862"/>
+      <w:bookmarkStart w:id="36" w:name="_Toc330463424"/>
       <w:r>
         <w:lastRenderedPageBreak/>
         <w:t>ERD</w:t>
       </w:r>
-      <w:bookmarkEnd w:id="33"/>
+      <w:bookmarkEnd w:id="36"/>
       <w:r>
         <w:br/>
       </w:r>
@@ -4648,10 +5055,10 @@
           <w:noProof/>
         </w:rPr>
         <w:drawing>
-          <wp:inline distT="0" distB="0" distL="0" distR="0" wp14:anchorId="0501CEA8" wp14:editId="24196376">
+          <wp:inline distT="0" distB="0" distL="0" distR="0" wp14:anchorId="3CC9BDA4" wp14:editId="3D2A94A6">
             <wp:extent cx="5867400" cy="7324725"/>
             <wp:effectExtent l="0" t="0" r="0" b="9525"/>
-            <wp:docPr id="1" name="Picture 1" descr="C:\Users\Administrator\Documents\GitHub\SchedU\documentation\ERD.jpg"/>
+            <wp:docPr id="17" name="Picture 17" descr="C:\Users\Administrator\Documents\GitHub\SchedU\documentation\ERD.jpg"/>
             <wp:cNvGraphicFramePr>
               <a:graphicFrameLocks xmlns:a="http://schemas.openxmlformats.org/drawingml/2006/main" noChangeAspect="1"/>
             </wp:cNvGraphicFramePr>
@@ -4659,13 +5066,13 @@
               <a:graphicData uri="http://schemas.openxmlformats.org/drawingml/2006/picture">
                 <pic:pic xmlns:pic="http://schemas.openxmlformats.org/drawingml/2006/picture">
                   <pic:nvPicPr>
-                    <pic:cNvPr id="0" name="Picture 1" descr="C:\Users\Administrator\Documents\GitHub\SchedU\documentation\ERD.jpg"/>
+                    <pic:cNvPr id="0" name="Picture 2" descr="C:\Users\Administrator\Documents\GitHub\SchedU\documentation\ERD.jpg"/>
                     <pic:cNvPicPr>
                       <a:picLocks noChangeAspect="1" noChangeArrowheads="1"/>
                     </pic:cNvPicPr>
                   </pic:nvPicPr>
                   <pic:blipFill>
-                    <a:blip r:embed="rId23">
+                    <a:blip r:embed="rId26">
                       <a:extLst>
                         <a:ext uri="{28A0092B-C50C-407E-A947-70E740481C1C}">
                           <a14:useLocalDpi xmlns:a14="http://schemas.microsoft.com/office/drawing/2010/main" val="0"/>
@@ -4698,8 +5105,8 @@
       </w:r>
     </w:p>
     <w:sectPr>
-      <w:headerReference w:type="default" r:id="rId24"/>
-      <w:footerReference w:type="default" r:id="rId25"/>
+      <w:headerReference w:type="default" r:id="rId27"/>
+      <w:footerReference w:type="default" r:id="rId28"/>
       <w:pgSz w:w="12240" w:h="15840"/>
       <w:pgMar w:top="1440" w:right="1440" w:bottom="1440" w:left="1440" w:header="720" w:footer="720" w:gutter="0"/>
       <w:cols w:space="720"/>
@@ -4771,7 +5178,7 @@
           <w:rPr>
             <w:noProof/>
           </w:rPr>
-          <w:t>1</w:t>
+          <w:t>20</w:t>
         </w:r>
         <w:r>
           <w:rPr>
@@ -7645,7 +8052,7 @@
 </file>
 
 <file path=customXml/itemProps1.xml><?xml version="1.0" encoding="utf-8"?>
-<ds:datastoreItem xmlns:ds="http://schemas.openxmlformats.org/officeDocument/2006/customXml" ds:itemID="{2656AD92-3140-4A5E-B076-21F71436BFF7}">
+<ds:datastoreItem xmlns:ds="http://schemas.openxmlformats.org/officeDocument/2006/customXml" ds:itemID="{A90E1573-376A-480F-BEBA-873C3FFDFAC2}">
   <ds:schemaRefs>
     <ds:schemaRef ds:uri="http://schemas.openxmlformats.org/officeDocument/2006/bibliography"/>
   </ds:schemaRefs>

</xml_diff>

<commit_message>
Updated ERD, fleshed out the interface for Note classes
</commit_message>
<xml_diff>
--- a/documentation/Nick_Mark_SchedU_design.docx
+++ b/documentation/Nick_Mark_SchedU_design.docx
@@ -2576,69 +2576,67 @@
       <w:r>
         <w:br w:type="page"/>
       </w:r>
-      <w:bookmarkStart w:id="0" w:name="_GoBack"/>
-      <w:bookmarkEnd w:id="0"/>
     </w:p>
     <w:p>
       <w:pPr>
         <w:pStyle w:val="Heading1"/>
       </w:pPr>
-      <w:bookmarkStart w:id="1" w:name="_Toc330463389"/>
+      <w:bookmarkStart w:id="0" w:name="_Toc330463389"/>
       <w:r>
         <w:lastRenderedPageBreak/>
         <w:t>Overview</w:t>
       </w:r>
+      <w:bookmarkEnd w:id="0"/>
+    </w:p>
+    <w:p>
+      <w:pPr>
+        <w:pStyle w:val="Heading2"/>
+      </w:pPr>
+      <w:bookmarkStart w:id="1" w:name="_Toc330463390"/>
+      <w:r>
+        <w:t>Purpose</w:t>
+      </w:r>
       <w:bookmarkEnd w:id="1"/>
     </w:p>
     <w:p>
+      <w:r>
+        <w:t xml:space="preserve">College students lead hectic lives.  </w:t>
+      </w:r>
+      <w:r>
+        <w:t>A vast majority now carries</w:t>
+      </w:r>
+      <w:r>
+        <w:t xml:space="preserve"> smart phones.  </w:t>
+      </w:r>
+      <w:proofErr w:type="spellStart"/>
+      <w:r>
+        <w:t>Sched</w:t>
+      </w:r>
+      <w:proofErr w:type="spellEnd"/>
+      <w:r>
+        <w:t>-U is designed to be an assistant to help college students manage getting to their classes on time, notes and assignments, and final exams.</w:t>
+      </w:r>
+    </w:p>
+    <w:p>
       <w:pPr>
         <w:pStyle w:val="Heading2"/>
       </w:pPr>
-      <w:bookmarkStart w:id="2" w:name="_Toc330463390"/>
-      <w:r>
-        <w:t>Purpose</w:t>
+      <w:bookmarkStart w:id="2" w:name="_Toc330463391"/>
+      <w:r>
+        <w:t>Target Audience</w:t>
       </w:r>
       <w:bookmarkEnd w:id="2"/>
     </w:p>
     <w:p>
       <w:r>
-        <w:t xml:space="preserve">College students lead hectic lives.  </w:t>
-      </w:r>
-      <w:r>
-        <w:t>A vast majority now carries</w:t>
-      </w:r>
-      <w:r>
-        <w:t xml:space="preserve"> smart phones.  </w:t>
-      </w:r>
-      <w:proofErr w:type="spellStart"/>
-      <w:r>
-        <w:t>Sched</w:t>
-      </w:r>
-      <w:proofErr w:type="spellEnd"/>
-      <w:r>
-        <w:t>-U is designed to be an assistant to help college students manage getting to their classes on time, notes and assignments, and final exams.</w:t>
-      </w:r>
-    </w:p>
+        <w:t>College student who need or want help juggling their class schedule, prioritizing assignments, organizing note materials, and preparing for final exams.</w:t>
+      </w:r>
+    </w:p>
+    <w:p/>
     <w:p>
       <w:pPr>
         <w:pStyle w:val="Heading2"/>
       </w:pPr>
-      <w:bookmarkStart w:id="3" w:name="_Toc330463391"/>
-      <w:r>
-        <w:t>Target Audience</w:t>
-      </w:r>
-      <w:bookmarkEnd w:id="3"/>
-    </w:p>
-    <w:p>
-      <w:r>
-        <w:t>College student who need or want help juggling their class schedule, prioritizing assignments, organizing note materials, and preparing for final exams.</w:t>
-      </w:r>
-    </w:p>
-    <w:p/>
-    <w:p>
-      <w:pPr>
-        <w:pStyle w:val="Heading2"/>
-      </w:pPr>
       <w:r>
         <w:br w:type="page"/>
       </w:r>
@@ -2647,22 +2645,22 @@
       <w:pPr>
         <w:pStyle w:val="Heading1"/>
       </w:pPr>
-      <w:bookmarkStart w:id="4" w:name="_Toc330463392"/>
+      <w:bookmarkStart w:id="3" w:name="_Toc330463392"/>
       <w:r>
         <w:lastRenderedPageBreak/>
         <w:t>Business Requirements</w:t>
       </w:r>
+      <w:bookmarkEnd w:id="3"/>
+    </w:p>
+    <w:p>
+      <w:pPr>
+        <w:pStyle w:val="Heading2"/>
+      </w:pPr>
+      <w:bookmarkStart w:id="4" w:name="_Toc330463393"/>
+      <w:r>
+        <w:t>Classes</w:t>
+      </w:r>
       <w:bookmarkEnd w:id="4"/>
-    </w:p>
-    <w:p>
-      <w:pPr>
-        <w:pStyle w:val="Heading2"/>
-      </w:pPr>
-      <w:bookmarkStart w:id="5" w:name="_Toc330463393"/>
-      <w:r>
-        <w:t>Classes</w:t>
-      </w:r>
-      <w:bookmarkEnd w:id="5"/>
     </w:p>
     <w:p>
       <w:pPr>
@@ -2827,11 +2825,11 @@
       <w:pPr>
         <w:pStyle w:val="Heading2"/>
       </w:pPr>
-      <w:bookmarkStart w:id="6" w:name="_Toc330463394"/>
+      <w:bookmarkStart w:id="5" w:name="_Toc330463394"/>
       <w:r>
         <w:t>Instructors</w:t>
       </w:r>
-      <w:bookmarkEnd w:id="6"/>
+      <w:bookmarkEnd w:id="5"/>
     </w:p>
     <w:p>
       <w:pPr>
@@ -2918,11 +2916,11 @@
       <w:pPr>
         <w:pStyle w:val="Heading2"/>
       </w:pPr>
-      <w:bookmarkStart w:id="7" w:name="_Toc330463395"/>
+      <w:bookmarkStart w:id="6" w:name="_Toc330463395"/>
       <w:r>
         <w:t>Notes</w:t>
       </w:r>
-      <w:bookmarkEnd w:id="7"/>
+      <w:bookmarkEnd w:id="6"/>
     </w:p>
     <w:p>
       <w:pPr>
@@ -3075,11 +3073,11 @@
       <w:pPr>
         <w:pStyle w:val="Heading2"/>
       </w:pPr>
-      <w:bookmarkStart w:id="8" w:name="_Toc330463396"/>
+      <w:bookmarkStart w:id="7" w:name="_Toc330463396"/>
       <w:r>
         <w:t>Assignments</w:t>
       </w:r>
-      <w:bookmarkEnd w:id="8"/>
+      <w:bookmarkEnd w:id="7"/>
     </w:p>
     <w:p>
       <w:pPr>
@@ -3193,12 +3191,12 @@
       <w:pPr>
         <w:pStyle w:val="Heading2"/>
       </w:pPr>
-      <w:bookmarkStart w:id="9" w:name="_Toc330463397"/>
+      <w:bookmarkStart w:id="8" w:name="_Toc330463397"/>
       <w:r>
         <w:lastRenderedPageBreak/>
         <w:t>Calendar</w:t>
       </w:r>
-      <w:bookmarkEnd w:id="9"/>
+      <w:bookmarkEnd w:id="8"/>
     </w:p>
     <w:p>
       <w:pPr>
@@ -3240,11 +3238,11 @@
       <w:pPr>
         <w:pStyle w:val="Heading2"/>
       </w:pPr>
-      <w:bookmarkStart w:id="10" w:name="_Toc330463398"/>
+      <w:bookmarkStart w:id="9" w:name="_Toc330463398"/>
       <w:r>
         <w:t>Class Details View</w:t>
       </w:r>
-      <w:bookmarkEnd w:id="10"/>
+      <w:bookmarkEnd w:id="9"/>
     </w:p>
     <w:p>
       <w:pPr>
@@ -3331,11 +3329,11 @@
       <w:pPr>
         <w:pStyle w:val="Heading2"/>
       </w:pPr>
-      <w:bookmarkStart w:id="11" w:name="_Toc330463399"/>
+      <w:bookmarkStart w:id="10" w:name="_Toc330463399"/>
       <w:r>
         <w:t>Reminders</w:t>
       </w:r>
-      <w:bookmarkEnd w:id="11"/>
+      <w:bookmarkEnd w:id="10"/>
     </w:p>
     <w:p>
       <w:pPr>
@@ -3428,11 +3426,11 @@
       <w:pPr>
         <w:pStyle w:val="Heading2"/>
       </w:pPr>
-      <w:bookmarkStart w:id="12" w:name="_Toc330463400"/>
+      <w:bookmarkStart w:id="11" w:name="_Toc330463400"/>
       <w:r>
         <w:t>Preferences</w:t>
       </w:r>
-      <w:bookmarkEnd w:id="12"/>
+      <w:bookmarkEnd w:id="11"/>
     </w:p>
     <w:p>
       <w:pPr>
@@ -3545,63 +3543,63 @@
       <w:pPr>
         <w:pStyle w:val="Heading1"/>
       </w:pPr>
-      <w:bookmarkStart w:id="13" w:name="_Toc330463401"/>
+      <w:bookmarkStart w:id="12" w:name="_Toc330463401"/>
       <w:r>
         <w:lastRenderedPageBreak/>
         <w:t>Technology</w:t>
       </w:r>
+      <w:bookmarkEnd w:id="12"/>
+    </w:p>
+    <w:p>
+      <w:pPr>
+        <w:pStyle w:val="Heading2"/>
+      </w:pPr>
+      <w:bookmarkStart w:id="13" w:name="_Toc330463402"/>
+      <w:r>
+        <w:t>Overall</w:t>
+      </w:r>
       <w:bookmarkEnd w:id="13"/>
     </w:p>
     <w:p>
       <w:pPr>
+        <w:pStyle w:val="NoSpacing"/>
+      </w:pPr>
+      <w:r>
+        <w:t>Coding language: Java</w:t>
+      </w:r>
+    </w:p>
+    <w:p>
+      <w:pPr>
+        <w:pStyle w:val="NoSpacing"/>
+      </w:pPr>
+      <w:r>
+        <w:t>IDE: Eclipse with ADT</w:t>
+      </w:r>
+    </w:p>
+    <w:p>
+      <w:pPr>
         <w:pStyle w:val="Heading2"/>
       </w:pPr>
-      <w:bookmarkStart w:id="14" w:name="_Toc330463402"/>
-      <w:r>
-        <w:t>Overall</w:t>
+      <w:bookmarkStart w:id="14" w:name="_Toc330463403"/>
+      <w:r>
+        <w:t>Target Devices</w:t>
       </w:r>
       <w:bookmarkEnd w:id="14"/>
     </w:p>
     <w:p>
-      <w:pPr>
-        <w:pStyle w:val="NoSpacing"/>
-      </w:pPr>
-      <w:r>
-        <w:t>Coding language: Java</w:t>
-      </w:r>
-    </w:p>
-    <w:p>
-      <w:pPr>
-        <w:pStyle w:val="NoSpacing"/>
-      </w:pPr>
-      <w:r>
-        <w:t>IDE: Eclipse with ADT</w:t>
+      <w:r>
+        <w:t>Devices running Android OS, version 2.2 and above (API 8+)</w:t>
       </w:r>
     </w:p>
     <w:p>
       <w:pPr>
         <w:pStyle w:val="Heading2"/>
       </w:pPr>
-      <w:bookmarkStart w:id="15" w:name="_Toc330463403"/>
-      <w:r>
-        <w:t>Target Devices</w:t>
+      <w:bookmarkStart w:id="15" w:name="_Toc330463404"/>
+      <w:r>
+        <w:t>Required Permissions</w:t>
       </w:r>
       <w:bookmarkEnd w:id="15"/>
-    </w:p>
-    <w:p>
-      <w:r>
-        <w:t>Devices running Android OS, version 2.2 and above (API 8+)</w:t>
-      </w:r>
-    </w:p>
-    <w:p>
-      <w:pPr>
-        <w:pStyle w:val="Heading2"/>
-      </w:pPr>
-      <w:bookmarkStart w:id="16" w:name="_Toc330463404"/>
-      <w:r>
-        <w:t>Required Permissions</w:t>
-      </w:r>
-      <w:bookmarkEnd w:id="16"/>
     </w:p>
     <w:p>
       <w:pPr>
@@ -3667,11 +3665,11 @@
       <w:pPr>
         <w:pStyle w:val="Heading2"/>
       </w:pPr>
-      <w:bookmarkStart w:id="17" w:name="_Toc330463405"/>
+      <w:bookmarkStart w:id="16" w:name="_Toc330463405"/>
       <w:r>
         <w:t>Other</w:t>
       </w:r>
-      <w:bookmarkEnd w:id="17"/>
+      <w:bookmarkEnd w:id="16"/>
     </w:p>
     <w:p>
       <w:pPr>
@@ -3708,12 +3706,12 @@
       <w:pPr>
         <w:pStyle w:val="Heading1"/>
       </w:pPr>
-      <w:bookmarkStart w:id="18" w:name="_Toc330463406"/>
+      <w:bookmarkStart w:id="17" w:name="_Toc330463406"/>
       <w:r>
         <w:lastRenderedPageBreak/>
         <w:t>Use Cases</w:t>
       </w:r>
-      <w:bookmarkEnd w:id="18"/>
+      <w:bookmarkEnd w:id="17"/>
     </w:p>
     <w:p>
       <w:r>
@@ -3751,22 +3749,22 @@
       <w:pPr>
         <w:pStyle w:val="Heading1"/>
       </w:pPr>
-      <w:bookmarkStart w:id="19" w:name="_Toc330463407"/>
+      <w:bookmarkStart w:id="18" w:name="_Toc330463407"/>
       <w:r>
         <w:lastRenderedPageBreak/>
         <w:t>User Interface</w:t>
       </w:r>
+      <w:bookmarkEnd w:id="18"/>
+    </w:p>
+    <w:p>
+      <w:pPr>
+        <w:pStyle w:val="Heading2"/>
+      </w:pPr>
+      <w:bookmarkStart w:id="19" w:name="_Toc330463408"/>
+      <w:r>
+        <w:t>First Screen</w:t>
+      </w:r>
       <w:bookmarkEnd w:id="19"/>
-    </w:p>
-    <w:p>
-      <w:pPr>
-        <w:pStyle w:val="Heading2"/>
-      </w:pPr>
-      <w:bookmarkStart w:id="20" w:name="_Toc330463408"/>
-      <w:r>
-        <w:t>First Screen</w:t>
-      </w:r>
-      <w:bookmarkEnd w:id="20"/>
     </w:p>
     <w:p>
       <w:pPr>
@@ -3836,12 +3834,12 @@
       <w:pPr>
         <w:pStyle w:val="Heading2"/>
       </w:pPr>
-      <w:bookmarkStart w:id="21" w:name="_Toc330463409"/>
+      <w:bookmarkStart w:id="20" w:name="_Toc330463409"/>
       <w:r>
         <w:lastRenderedPageBreak/>
         <w:t>Calendar Day and Week Views</w:t>
       </w:r>
-      <w:bookmarkEnd w:id="21"/>
+      <w:bookmarkEnd w:id="20"/>
     </w:p>
     <w:p>
       <w:r>
@@ -4017,12 +4015,12 @@
       <w:pPr>
         <w:pStyle w:val="Heading2"/>
       </w:pPr>
-      <w:bookmarkStart w:id="22" w:name="_Toc330463410"/>
+      <w:bookmarkStart w:id="21" w:name="_Toc330463410"/>
       <w:r>
         <w:lastRenderedPageBreak/>
         <w:t>Calendar Month View</w:t>
       </w:r>
-      <w:bookmarkEnd w:id="22"/>
+      <w:bookmarkEnd w:id="21"/>
     </w:p>
     <w:p>
       <w:r>
@@ -4103,12 +4101,12 @@
       <w:pPr>
         <w:pStyle w:val="Heading2"/>
       </w:pPr>
-      <w:bookmarkStart w:id="23" w:name="_Toc330463411"/>
+      <w:bookmarkStart w:id="22" w:name="_Toc330463411"/>
       <w:r>
         <w:lastRenderedPageBreak/>
         <w:t>Add/Edit Class</w:t>
       </w:r>
-      <w:bookmarkEnd w:id="23"/>
+      <w:bookmarkEnd w:id="22"/>
     </w:p>
     <w:p>
       <w:r>
@@ -4192,12 +4190,12 @@
       <w:pPr>
         <w:pStyle w:val="Heading2"/>
       </w:pPr>
-      <w:bookmarkStart w:id="24" w:name="_Toc330463412"/>
+      <w:bookmarkStart w:id="23" w:name="_Toc330463412"/>
       <w:r>
         <w:lastRenderedPageBreak/>
         <w:t>Add/Edit Instructor</w:t>
       </w:r>
-      <w:bookmarkEnd w:id="24"/>
+      <w:bookmarkEnd w:id="23"/>
     </w:p>
     <w:p>
       <w:r>
@@ -4273,12 +4271,12 @@
       <w:pPr>
         <w:pStyle w:val="Heading2"/>
       </w:pPr>
-      <w:bookmarkStart w:id="25" w:name="_Toc330463413"/>
+      <w:bookmarkStart w:id="24" w:name="_Toc330463413"/>
       <w:r>
         <w:lastRenderedPageBreak/>
         <w:t>Add Time Block</w:t>
       </w:r>
-      <w:bookmarkEnd w:id="25"/>
+      <w:bookmarkEnd w:id="24"/>
     </w:p>
     <w:p>
       <w:r>
@@ -4339,11 +4337,11 @@
       <w:pPr>
         <w:pStyle w:val="Heading2"/>
       </w:pPr>
-      <w:bookmarkStart w:id="26" w:name="_Toc330463414"/>
+      <w:bookmarkStart w:id="25" w:name="_Toc330463414"/>
       <w:r>
         <w:t>Class View</w:t>
       </w:r>
-      <w:bookmarkEnd w:id="26"/>
+      <w:bookmarkEnd w:id="25"/>
     </w:p>
     <w:p>
       <w:r>
@@ -4410,12 +4408,12 @@
       <w:r>
         <w:br w:type="page"/>
       </w:r>
-      <w:bookmarkStart w:id="27" w:name="_Toc330463415"/>
+      <w:bookmarkStart w:id="26" w:name="_Toc330463415"/>
       <w:r>
         <w:lastRenderedPageBreak/>
         <w:t>Class Assignments and Exams</w:t>
       </w:r>
-      <w:bookmarkEnd w:id="27"/>
+      <w:bookmarkEnd w:id="26"/>
     </w:p>
     <w:p>
       <w:r>
@@ -4476,11 +4474,11 @@
       <w:pPr>
         <w:pStyle w:val="Heading2"/>
       </w:pPr>
-      <w:bookmarkStart w:id="28" w:name="_Toc330463416"/>
+      <w:bookmarkStart w:id="27" w:name="_Toc330463416"/>
       <w:r>
         <w:t>Add Assignment</w:t>
       </w:r>
-      <w:bookmarkEnd w:id="28"/>
+      <w:bookmarkEnd w:id="27"/>
     </w:p>
     <w:p>
       <w:r>
@@ -4541,12 +4539,12 @@
       <w:pPr>
         <w:pStyle w:val="Heading2"/>
       </w:pPr>
-      <w:bookmarkStart w:id="29" w:name="_Toc330463417"/>
+      <w:bookmarkStart w:id="28" w:name="_Toc330463417"/>
       <w:r>
         <w:lastRenderedPageBreak/>
         <w:t>Add Exam</w:t>
       </w:r>
-      <w:bookmarkEnd w:id="29"/>
+      <w:bookmarkEnd w:id="28"/>
     </w:p>
     <w:p>
       <w:r>
@@ -4610,12 +4608,12 @@
       <w:pPr>
         <w:pStyle w:val="Heading2"/>
       </w:pPr>
-      <w:bookmarkStart w:id="30" w:name="_Toc330463418"/>
+      <w:bookmarkStart w:id="29" w:name="_Toc330463418"/>
       <w:r>
         <w:lastRenderedPageBreak/>
         <w:t>Class Notes</w:t>
       </w:r>
-      <w:bookmarkEnd w:id="30"/>
+      <w:bookmarkEnd w:id="29"/>
     </w:p>
     <w:p>
       <w:r>
@@ -4676,11 +4674,11 @@
       <w:pPr>
         <w:pStyle w:val="Heading2"/>
       </w:pPr>
-      <w:bookmarkStart w:id="31" w:name="_Toc330463419"/>
+      <w:bookmarkStart w:id="30" w:name="_Toc330463419"/>
       <w:r>
         <w:t>All Notes and Assignments</w:t>
       </w:r>
-      <w:bookmarkEnd w:id="31"/>
+      <w:bookmarkEnd w:id="30"/>
     </w:p>
     <w:p>
       <w:r>
@@ -4741,12 +4739,12 @@
       <w:pPr>
         <w:pStyle w:val="Heading2"/>
       </w:pPr>
-      <w:bookmarkStart w:id="32" w:name="_Toc330463420"/>
+      <w:bookmarkStart w:id="31" w:name="_Toc330463420"/>
       <w:r>
         <w:lastRenderedPageBreak/>
         <w:t>Text Note</w:t>
       </w:r>
-      <w:bookmarkEnd w:id="32"/>
+      <w:bookmarkEnd w:id="31"/>
     </w:p>
     <w:p>
       <w:r>
@@ -4822,12 +4820,12 @@
       <w:pPr>
         <w:pStyle w:val="Heading2"/>
       </w:pPr>
-      <w:bookmarkStart w:id="33" w:name="_Toc330463421"/>
+      <w:bookmarkStart w:id="32" w:name="_Toc330463421"/>
       <w:r>
         <w:lastRenderedPageBreak/>
         <w:t>Sketch Note</w:t>
       </w:r>
-      <w:bookmarkEnd w:id="33"/>
+      <w:bookmarkEnd w:id="32"/>
     </w:p>
     <w:p>
       <w:r>
@@ -4891,12 +4889,12 @@
       <w:r>
         <w:br w:type="column"/>
       </w:r>
-      <w:bookmarkStart w:id="34" w:name="_Toc330463422"/>
+      <w:bookmarkStart w:id="33" w:name="_Toc330463422"/>
       <w:r>
         <w:lastRenderedPageBreak/>
         <w:t>Preferences</w:t>
       </w:r>
-      <w:bookmarkEnd w:id="34"/>
+      <w:bookmarkEnd w:id="33"/>
     </w:p>
     <w:p>
       <w:r>
@@ -4970,12 +4968,12 @@
       <w:r>
         <w:br w:type="column"/>
       </w:r>
-      <w:bookmarkStart w:id="35" w:name="_Toc330463423"/>
+      <w:bookmarkStart w:id="34" w:name="_Toc330463423"/>
       <w:r>
         <w:lastRenderedPageBreak/>
         <w:t>UI Flowchart</w:t>
       </w:r>
-      <w:bookmarkEnd w:id="35"/>
+      <w:bookmarkEnd w:id="34"/>
     </w:p>
     <w:p>
       <w:r>
@@ -5039,11 +5037,13 @@
       <w:pPr>
         <w:pStyle w:val="Heading1"/>
       </w:pPr>
-      <w:bookmarkStart w:id="36" w:name="_Toc330463424"/>
+      <w:bookmarkStart w:id="35" w:name="_Toc330463424"/>
       <w:r>
         <w:lastRenderedPageBreak/>
         <w:t>ERD</w:t>
       </w:r>
+      <w:bookmarkStart w:id="36" w:name="_GoBack"/>
+      <w:bookmarkEnd w:id="35"/>
       <w:bookmarkEnd w:id="36"/>
       <w:r>
         <w:br/>
@@ -5055,10 +5055,10 @@
           <w:noProof/>
         </w:rPr>
         <w:drawing>
-          <wp:inline distT="0" distB="0" distL="0" distR="0" wp14:anchorId="3CC9BDA4" wp14:editId="3D2A94A6">
-            <wp:extent cx="5867400" cy="7324725"/>
-            <wp:effectExtent l="0" t="0" r="0" b="9525"/>
-            <wp:docPr id="17" name="Picture 17" descr="C:\Users\Administrator\Documents\GitHub\SchedU\documentation\ERD.jpg"/>
+          <wp:inline distT="0" distB="0" distL="0" distR="0" wp14:anchorId="3D6CC8AC" wp14:editId="1022DF57">
+            <wp:extent cx="5943600" cy="6248400"/>
+            <wp:effectExtent l="0" t="0" r="0" b="0"/>
+            <wp:docPr id="1" name="Picture 1" descr="C:\Users\Administrator\Documents\GitHub\SchedU\documentation\ERD.jpg"/>
             <wp:cNvGraphicFramePr>
               <a:graphicFrameLocks xmlns:a="http://schemas.openxmlformats.org/drawingml/2006/main" noChangeAspect="1"/>
             </wp:cNvGraphicFramePr>
@@ -5066,7 +5066,7 @@
               <a:graphicData uri="http://schemas.openxmlformats.org/drawingml/2006/picture">
                 <pic:pic xmlns:pic="http://schemas.openxmlformats.org/drawingml/2006/picture">
                   <pic:nvPicPr>
-                    <pic:cNvPr id="0" name="Picture 2" descr="C:\Users\Administrator\Documents\GitHub\SchedU\documentation\ERD.jpg"/>
+                    <pic:cNvPr id="0" name="Picture 1" descr="C:\Users\Administrator\Documents\GitHub\SchedU\documentation\ERD.jpg"/>
                     <pic:cNvPicPr>
                       <a:picLocks noChangeAspect="1" noChangeArrowheads="1"/>
                     </pic:cNvPicPr>
@@ -5087,7 +5087,7 @@
                   <pic:spPr bwMode="auto">
                     <a:xfrm>
                       <a:off x="0" y="0"/>
-                      <a:ext cx="5867400" cy="7324725"/>
+                      <a:ext cx="5943600" cy="6248400"/>
                     </a:xfrm>
                     <a:prstGeom prst="rect">
                       <a:avLst/>
@@ -5178,7 +5178,7 @@
           <w:rPr>
             <w:noProof/>
           </w:rPr>
-          <w:t>20</w:t>
+          <w:t>21</w:t>
         </w:r>
         <w:r>
           <w:rPr>
@@ -8052,7 +8052,7 @@
 </file>
 
 <file path=customXml/itemProps1.xml><?xml version="1.0" encoding="utf-8"?>
-<ds:datastoreItem xmlns:ds="http://schemas.openxmlformats.org/officeDocument/2006/customXml" ds:itemID="{A90E1573-376A-480F-BEBA-873C3FFDFAC2}">
+<ds:datastoreItem xmlns:ds="http://schemas.openxmlformats.org/officeDocument/2006/customXml" ds:itemID="{765B91A7-5732-4CFE-846D-0A54EB90B93D}">
   <ds:schemaRefs>
     <ds:schemaRef ds:uri="http://schemas.openxmlformats.org/officeDocument/2006/bibliography"/>
   </ds:schemaRefs>

</xml_diff>